<commit_message>
- Update member login success and dashboard screenshots - Update admin half hash - Updatevulnerability results of network scan
</commit_message>
<xml_diff>
--- a/answers/VAPTTasks.docx
+++ b/answers/VAPTTasks.docx
@@ -260,7 +260,6 @@
         </w:rPr>
         <w:t xml:space="preserve"> </w:t>
       </w:r>
-      <w:proofErr w:type="gramStart"/>
       <w:r>
         <w:rPr>
           <w:rFonts w:ascii="Verdana" w:eastAsia="Verdana" w:hAnsi="Verdana" w:cs="Verdana"/>
@@ -277,17 +276,7 @@
           <w:sz w:val="18"/>
           <w:szCs w:val="18"/>
         </w:rPr>
-        <w:t>You</w:t>
-      </w:r>
-      <w:proofErr w:type="gramEnd"/>
-      <w:r>
-        <w:rPr>
-          <w:rFonts w:ascii="Verdana" w:eastAsia="Verdana" w:hAnsi="Verdana" w:cs="Verdana"/>
-          <w:color w:val="EA9999"/>
-          <w:sz w:val="18"/>
-          <w:szCs w:val="18"/>
-        </w:rPr>
-        <w:t xml:space="preserve"> get a time to submit this by 9th 11:55 PM</w:t>
+        <w:t>You get a time to submit this by 9th 11:55 PM</w:t>
       </w:r>
     </w:p>
     <w:p>
@@ -494,6 +483,399 @@
         </w:rPr>
         <w:t>ANS:</w:t>
       </w:r>
+      <w:r>
+        <w:rPr>
+          <w:rFonts w:ascii="Verdana" w:eastAsia="Verdana" w:hAnsi="Verdana" w:cs="Verdana"/>
+        </w:rPr>
+        <w:t xml:space="preserve"> </w:t>
+      </w:r>
+    </w:p>
+    <w:p>
+      <w:pPr>
+        <w:rPr>
+          <w:rFonts w:ascii="Verdana" w:eastAsia="Verdana" w:hAnsi="Verdana" w:cs="Verdana"/>
+        </w:rPr>
+      </w:pPr>
+      <w:r>
+        <w:rPr>
+          <w:rFonts w:ascii="Verdana" w:eastAsia="Verdana" w:hAnsi="Verdana" w:cs="Verdana"/>
+          <w:i/>
+        </w:rPr>
+        <w:t>http</w:t>
+      </w:r>
+      <w:r>
+        <w:rPr>
+          <w:rFonts w:ascii="Verdana" w:eastAsia="Verdana" w:hAnsi="Verdana" w:cs="Verdana"/>
+        </w:rPr>
+        <w:t xml:space="preserve"> found to be running on port 80, 81, 82, 1217 and 9090</w:t>
+      </w:r>
+    </w:p>
+    <w:p>
+      <w:pPr>
+        <w:rPr>
+          <w:rFonts w:ascii="Verdana" w:eastAsia="Verdana" w:hAnsi="Verdana" w:cs="Verdana"/>
+        </w:rPr>
+      </w:pPr>
+      <w:r>
+        <w:rPr>
+          <w:rFonts w:ascii="Verdana" w:eastAsia="Verdana" w:hAnsi="Verdana" w:cs="Verdana"/>
+          <w:i/>
+        </w:rPr>
+        <w:t>https</w:t>
+      </w:r>
+      <w:r>
+        <w:rPr>
+          <w:rFonts w:ascii="Verdana" w:eastAsia="Verdana" w:hAnsi="Verdana" w:cs="Verdana"/>
+        </w:rPr>
+        <w:t xml:space="preserve"> </w:t>
+      </w:r>
+      <w:r>
+        <w:rPr>
+          <w:rFonts w:ascii="Verdana" w:eastAsia="Verdana" w:hAnsi="Verdana" w:cs="Verdana"/>
+        </w:rPr>
+        <w:t>running on port 2376</w:t>
+      </w:r>
+    </w:p>
+    <w:p>
+      <w:pPr>
+        <w:rPr>
+          <w:rFonts w:ascii="Verdana" w:eastAsia="Verdana" w:hAnsi="Verdana" w:cs="Verdana"/>
+        </w:rPr>
+      </w:pPr>
+      <w:r>
+        <w:rPr>
+          <w:rFonts w:ascii="Verdana" w:eastAsia="Verdana" w:hAnsi="Verdana" w:cs="Verdana"/>
+          <w:i/>
+        </w:rPr>
+        <w:t>ssh</w:t>
+      </w:r>
+      <w:r>
+        <w:rPr>
+          <w:rFonts w:ascii="Verdana" w:eastAsia="Verdana" w:hAnsi="Verdana" w:cs="Verdana"/>
+          <w:i/>
+        </w:rPr>
+        <w:t xml:space="preserve"> running on port 2220</w:t>
+      </w:r>
+    </w:p>
+    <w:p>
+      <w:pPr>
+        <w:rPr>
+          <w:rFonts w:ascii="Verdana" w:eastAsia="Verdana" w:hAnsi="Verdana" w:cs="Verdana"/>
+        </w:rPr>
+      </w:pPr>
+      <w:r>
+        <w:rPr>
+          <w:rFonts w:ascii="Verdana" w:eastAsia="Verdana" w:hAnsi="Verdana" w:cs="Verdana"/>
+          <w:i/>
+        </w:rPr>
+        <w:t>netbios</w:t>
+      </w:r>
+      <w:r>
+        <w:rPr>
+          <w:rFonts w:ascii="Verdana" w:eastAsia="Verdana" w:hAnsi="Verdana" w:cs="Verdana"/>
+        </w:rPr>
+        <w:t>-</w:t>
+      </w:r>
+      <w:r>
+        <w:rPr>
+          <w:rFonts w:ascii="Verdana" w:eastAsia="Verdana" w:hAnsi="Verdana" w:cs="Verdana"/>
+        </w:rPr>
+        <w:t>ns</w:t>
+      </w:r>
+      <w:r>
+        <w:rPr>
+          <w:rFonts w:ascii="Verdana" w:eastAsia="Verdana" w:hAnsi="Verdana" w:cs="Verdana"/>
+        </w:rPr>
+        <w:t xml:space="preserve"> running on port 137</w:t>
+      </w:r>
+    </w:p>
+    <w:p>
+      <w:pPr>
+        <w:rPr>
+          <w:rFonts w:ascii="Verdana" w:eastAsia="Verdana" w:hAnsi="Verdana" w:cs="Verdana"/>
+          <w:i/>
+        </w:rPr>
+      </w:pPr>
+      <w:r>
+        <w:rPr>
+          <w:rFonts w:ascii="Verdana" w:eastAsia="Verdana" w:hAnsi="Verdana" w:cs="Verdana"/>
+          <w:i/>
+        </w:rPr>
+        <w:t>netbios ssn</w:t>
+      </w:r>
+      <w:r>
+        <w:rPr>
+          <w:rFonts w:ascii="Verdana" w:eastAsia="Verdana" w:hAnsi="Verdana" w:cs="Verdana"/>
+          <w:i/>
+        </w:rPr>
+        <w:t xml:space="preserve"> running on port 139</w:t>
+      </w:r>
+    </w:p>
+    <w:p>
+      <w:pPr>
+        <w:rPr>
+          <w:rFonts w:ascii="Verdana" w:eastAsia="Verdana" w:hAnsi="Verdana" w:cs="Verdana"/>
+        </w:rPr>
+      </w:pPr>
+      <w:r>
+        <w:rPr>
+          <w:rFonts w:ascii="Verdana" w:eastAsia="Verdana" w:hAnsi="Verdana" w:cs="Verdana"/>
+          <w:i/>
+        </w:rPr>
+        <w:t>netbios-dgm running on port 138</w:t>
+      </w:r>
+    </w:p>
+    <w:p>
+      <w:pPr>
+        <w:rPr>
+          <w:rFonts w:ascii="Verdana" w:eastAsia="Verdana" w:hAnsi="Verdana" w:cs="Verdana"/>
+          <w:i/>
+        </w:rPr>
+      </w:pPr>
+      <w:r>
+        <w:rPr>
+          <w:rFonts w:ascii="Verdana" w:eastAsia="Verdana" w:hAnsi="Verdana" w:cs="Verdana"/>
+          <w:i/>
+        </w:rPr>
+        <w:t>microsoft-ds</w:t>
+      </w:r>
+      <w:r>
+        <w:rPr>
+          <w:rFonts w:ascii="Verdana" w:eastAsia="Verdana" w:hAnsi="Verdana" w:cs="Verdana"/>
+          <w:i/>
+        </w:rPr>
+        <w:t xml:space="preserve"> running on port 445</w:t>
+      </w:r>
+    </w:p>
+    <w:p>
+      <w:r>
+        <w:t>dsc</w:t>
+      </w:r>
+      <w:r>
+        <w:t xml:space="preserve"> running on port 3390</w:t>
+      </w:r>
+    </w:p>
+    <w:p>
+      <w:pPr>
+        <w:rPr>
+          <w:rFonts w:ascii="Verdana" w:eastAsia="Verdana" w:hAnsi="Verdana" w:cs="Verdana"/>
+        </w:rPr>
+      </w:pPr>
+      <w:r>
+        <w:rPr>
+          <w:rFonts w:ascii="Verdana" w:eastAsia="Verdana" w:hAnsi="Verdana" w:cs="Verdana"/>
+        </w:rPr>
+        <w:t>ms-wbt-server</w:t>
+      </w:r>
+      <w:r>
+        <w:rPr>
+          <w:rFonts w:ascii="Verdana" w:eastAsia="Verdana" w:hAnsi="Verdana" w:cs="Verdana"/>
+        </w:rPr>
+        <w:t xml:space="preserve"> running on port 3389</w:t>
+      </w:r>
+    </w:p>
+    <w:p>
+      <w:pPr>
+        <w:rPr>
+          <w:rFonts w:ascii="Verdana" w:eastAsia="Verdana" w:hAnsi="Verdana" w:cs="Verdana"/>
+          <w:b/>
+          <w:u w:val="single"/>
+        </w:rPr>
+      </w:pPr>
+    </w:p>
+    <w:p>
+      <w:pPr>
+        <w:rPr>
+          <w:rFonts w:ascii="Verdana" w:eastAsia="Verdana" w:hAnsi="Verdana" w:cs="Verdana"/>
+          <w:b/>
+          <w:u w:val="single"/>
+        </w:rPr>
+      </w:pPr>
+      <w:r>
+        <w:rPr>
+          <w:rFonts w:ascii="Verdana" w:eastAsia="Verdana" w:hAnsi="Verdana" w:cs="Verdana"/>
+          <w:b/>
+          <w:u w:val="single"/>
+        </w:rPr>
+        <w:t>MS-RPC Services List:</w:t>
+      </w:r>
+    </w:p>
+    <w:p>
+      <w:pPr>
+        <w:rPr>
+          <w:rFonts w:ascii="Verdana" w:eastAsia="Verdana" w:hAnsi="Verdana" w:cs="Verdana"/>
+        </w:rPr>
+      </w:pPr>
+      <w:r>
+        <w:rPr>
+          <w:rFonts w:ascii="Verdana" w:eastAsia="Verdana" w:hAnsi="Verdana" w:cs="Verdana"/>
+        </w:rPr>
+        <w:t>Microsoft Distributed File System</w:t>
+      </w:r>
+    </w:p>
+    <w:p>
+      <w:pPr>
+        <w:rPr>
+          <w:rFonts w:ascii="Verdana" w:eastAsia="Verdana" w:hAnsi="Verdana" w:cs="Verdana"/>
+        </w:rPr>
+      </w:pPr>
+      <w:r>
+        <w:rPr>
+          <w:rFonts w:ascii="Verdana" w:eastAsia="Verdana" w:hAnsi="Verdana" w:cs="Verdana"/>
+        </w:rPr>
+        <w:t>Microsoft Event Log Service</w:t>
+      </w:r>
+    </w:p>
+    <w:p>
+      <w:pPr>
+        <w:rPr>
+          <w:rFonts w:ascii="Verdana" w:eastAsia="Verdana" w:hAnsi="Verdana" w:cs="Verdana"/>
+        </w:rPr>
+      </w:pPr>
+      <w:r>
+        <w:rPr>
+          <w:rFonts w:ascii="Verdana" w:eastAsia="Verdana" w:hAnsi="Verdana" w:cs="Verdana"/>
+        </w:rPr>
+        <w:lastRenderedPageBreak/>
+        <w:t>Microsoft Local Security Architecture</w:t>
+      </w:r>
+    </w:p>
+    <w:p>
+      <w:pPr>
+        <w:rPr>
+          <w:rFonts w:ascii="Verdana" w:eastAsia="Verdana" w:hAnsi="Verdana" w:cs="Verdana"/>
+        </w:rPr>
+      </w:pPr>
+      <w:r>
+        <w:rPr>
+          <w:rFonts w:ascii="Verdana" w:eastAsia="Verdana" w:hAnsi="Verdana" w:cs="Verdana"/>
+        </w:rPr>
+        <w:t>Microsoft Network Logon</w:t>
+      </w:r>
+    </w:p>
+    <w:p>
+      <w:pPr>
+        <w:rPr>
+          <w:rFonts w:ascii="Verdana" w:eastAsia="Verdana" w:hAnsi="Verdana" w:cs="Verdana"/>
+        </w:rPr>
+      </w:pPr>
+      <w:r>
+        <w:rPr>
+          <w:rFonts w:ascii="Verdana" w:eastAsia="Verdana" w:hAnsi="Verdana" w:cs="Verdana"/>
+        </w:rPr>
+        <w:t>Microsoft Registry</w:t>
+      </w:r>
+    </w:p>
+    <w:p>
+      <w:pPr>
+        <w:rPr>
+          <w:rFonts w:ascii="Verdana" w:eastAsia="Verdana" w:hAnsi="Verdana" w:cs="Verdana"/>
+        </w:rPr>
+      </w:pPr>
+      <w:r>
+        <w:rPr>
+          <w:rFonts w:ascii="Verdana" w:eastAsia="Verdana" w:hAnsi="Verdana" w:cs="Verdana"/>
+        </w:rPr>
+        <w:t>Microsoft Security Account Manager</w:t>
+      </w:r>
+    </w:p>
+    <w:p>
+      <w:pPr>
+        <w:rPr>
+          <w:rFonts w:ascii="Verdana" w:eastAsia="Verdana" w:hAnsi="Verdana" w:cs="Verdana"/>
+        </w:rPr>
+      </w:pPr>
+      <w:r>
+        <w:rPr>
+          <w:rFonts w:ascii="Verdana" w:eastAsia="Verdana" w:hAnsi="Verdana" w:cs="Verdana"/>
+        </w:rPr>
+        <w:t>Microsoft Server Service</w:t>
+      </w:r>
+    </w:p>
+    <w:p>
+      <w:pPr>
+        <w:rPr>
+          <w:rFonts w:ascii="Verdana" w:eastAsia="Verdana" w:hAnsi="Verdana" w:cs="Verdana"/>
+        </w:rPr>
+      </w:pPr>
+      <w:r>
+        <w:rPr>
+          <w:rFonts w:ascii="Verdana" w:eastAsia="Verdana" w:hAnsi="Verdana" w:cs="Verdana"/>
+        </w:rPr>
+        <w:t>Microsoft Service Control Service</w:t>
+      </w:r>
+    </w:p>
+    <w:p>
+      <w:pPr>
+        <w:rPr>
+          <w:rFonts w:ascii="Verdana" w:eastAsia="Verdana" w:hAnsi="Verdana" w:cs="Verdana"/>
+        </w:rPr>
+      </w:pPr>
+      <w:r>
+        <w:rPr>
+          <w:rFonts w:ascii="Verdana" w:eastAsia="Verdana" w:hAnsi="Verdana" w:cs="Verdana"/>
+        </w:rPr>
+        <w:t>Microsoft Spool Subsystem</w:t>
+      </w:r>
+    </w:p>
+    <w:p>
+      <w:pPr>
+        <w:rPr>
+          <w:rFonts w:ascii="Verdana" w:eastAsia="Verdana" w:hAnsi="Verdana" w:cs="Verdana"/>
+        </w:rPr>
+      </w:pPr>
+      <w:r>
+        <w:rPr>
+          <w:rFonts w:ascii="Verdana" w:eastAsia="Verdana" w:hAnsi="Verdana" w:cs="Verdana"/>
+        </w:rPr>
+        <w:t>Microsoft Workstation Service</w:t>
+      </w:r>
+    </w:p>
+    <w:p>
+      <w:pPr>
+        <w:rPr>
+          <w:rFonts w:ascii="Verdana" w:eastAsia="Verdana" w:hAnsi="Verdana" w:cs="Verdana"/>
+        </w:rPr>
+      </w:pPr>
+      <w:r>
+        <w:rPr>
+          <w:rFonts w:ascii="Verdana" w:eastAsia="Verdana" w:hAnsi="Verdana" w:cs="Verdana"/>
+        </w:rPr>
+        <w:t>Microsoft Spool Subsystem</w:t>
+      </w:r>
+    </w:p>
+    <w:p>
+      <w:pPr>
+        <w:rPr>
+          <w:rFonts w:ascii="Verdana" w:eastAsia="Verdana" w:hAnsi="Verdana" w:cs="Verdana"/>
+        </w:rPr>
+      </w:pPr>
+    </w:p>
+    <w:p>
+      <w:pPr>
+        <w:rPr>
+          <w:rFonts w:ascii="Verdana" w:eastAsia="Verdana" w:hAnsi="Verdana" w:cs="Verdana"/>
+        </w:rPr>
+      </w:pPr>
+      <w:r>
+        <w:rPr>
+          <w:rFonts w:ascii="Verdana" w:eastAsia="Verdana" w:hAnsi="Verdana" w:cs="Verdana"/>
+        </w:rPr>
+        <w:t xml:space="preserve">The comprehensive list of vulnerabilities discovered on the server have been placed under the </w:t>
+      </w:r>
+      <w:r>
+        <w:rPr>
+          <w:rFonts w:ascii="Verdana" w:eastAsia="Verdana" w:hAnsi="Verdana" w:cs="Verdana"/>
+          <w:i/>
+        </w:rPr>
+        <w:t>files</w:t>
+      </w:r>
+      <w:r>
+        <w:rPr>
+          <w:rFonts w:ascii="Verdana" w:eastAsia="Verdana" w:hAnsi="Verdana" w:cs="Verdana"/>
+        </w:rPr>
+        <w:t xml:space="preserve"> folder</w:t>
+      </w:r>
     </w:p>
     <w:p>
       <w:pPr>
@@ -546,6 +928,33 @@
           <w:rFonts w:ascii="Verdana" w:eastAsia="Verdana" w:hAnsi="Verdana" w:cs="Verdana"/>
         </w:rPr>
         <w:t>ANS:</w:t>
+      </w:r>
+      <w:r>
+        <w:rPr>
+          <w:rFonts w:ascii="Verdana" w:eastAsia="Verdana" w:hAnsi="Verdana" w:cs="Verdana"/>
+        </w:rPr>
+        <w:t xml:space="preserve"> ssh</w:t>
+      </w:r>
+      <w:r>
+        <w:rPr>
+          <w:rFonts w:ascii="Verdana" w:eastAsia="Verdana" w:hAnsi="Verdana" w:cs="Verdana"/>
+        </w:rPr>
+        <w:t xml:space="preserve"> </w:t>
+      </w:r>
+      <w:r>
+        <w:rPr>
+          <w:rFonts w:ascii="Verdana" w:eastAsia="Verdana" w:hAnsi="Verdana" w:cs="Verdana"/>
+        </w:rPr>
+        <w:t>is running on port 2220</w:t>
+      </w:r>
+      <w:r>
+        <w:rPr>
+          <w:rFonts w:ascii="Verdana" w:eastAsia="Verdana" w:hAnsi="Verdana" w:cs="Verdana"/>
+        </w:rPr>
+        <w:t xml:space="preserve"> which is IANA reserved for </w:t>
+      </w:r>
+      <w:r>
+        <w:t>ganymede</w:t>
       </w:r>
     </w:p>
     <w:p>
@@ -730,7 +1139,6 @@
         <w:rPr>
           <w:rFonts w:ascii="Verdana" w:eastAsia="Verdana" w:hAnsi="Verdana" w:cs="Verdana"/>
         </w:rPr>
-        <w:lastRenderedPageBreak/>
         <w:t>Q4: Describe the</w:t>
       </w:r>
       <w:r>
@@ -869,21 +1277,7 @@
         <w:rPr>
           <w:i/>
         </w:rPr>
-        <w:t>__</w:t>
-      </w:r>
-      <w:proofErr w:type="spellStart"/>
-      <w:r>
-        <w:rPr>
-          <w:i/>
-        </w:rPr>
-        <w:t>cfduid</w:t>
-      </w:r>
-      <w:proofErr w:type="spellEnd"/>
-      <w:r>
-        <w:rPr>
-          <w:i/>
-        </w:rPr>
-        <w:t xml:space="preserve">=d1a350b145da6610f86760847f3dc80501499452091; expires=Sat Jul 7 11:28:11 2018; path=/; domain=.0x10.info; </w:t>
+        <w:t xml:space="preserve">__cfduid=d1a350b145da6610f86760847f3dc80501499452091; expires=Sat Jul 7 11:28:11 2018; path=/; domain=.0x10.info; </w:t>
       </w:r>
       <w:r>
         <w:rPr>
@@ -896,16 +1290,8 @@
         <w:rPr>
           <w:i/>
         </w:rPr>
-        <w:t xml:space="preserve">; </w:t>
-      </w:r>
-      <w:proofErr w:type="spellStart"/>
-      <w:r>
-        <w:rPr>
-          <w:i/>
-        </w:rPr>
-        <w:t>httponly</w:t>
-      </w:r>
-      <w:proofErr w:type="spellEnd"/>
+        <w:t>; httponly</w:t>
+      </w:r>
     </w:p>
     <w:p>
       <w:pPr>
@@ -1049,7 +1435,14 @@
         <w:rPr>
           <w:rFonts w:ascii="Verdana" w:eastAsia="Verdana" w:hAnsi="Verdana" w:cs="Verdana"/>
         </w:rPr>
-        <w:t xml:space="preserve"> easy to retrieve the information and directory structure. The file structure hierarch</w:t>
+        <w:t xml:space="preserve"> easy to retrieve the information and directory structure. The </w:t>
+      </w:r>
+      <w:r>
+        <w:rPr>
+          <w:rFonts w:ascii="Verdana" w:eastAsia="Verdana" w:hAnsi="Verdana" w:cs="Verdana"/>
+        </w:rPr>
+        <w:lastRenderedPageBreak/>
+        <w:t>file structure hierarch</w:t>
       </w:r>
       <w:r>
         <w:rPr>
@@ -1103,17 +1496,8 @@
           <w:rFonts w:ascii="Verdana" w:eastAsia="Verdana" w:hAnsi="Verdana" w:cs="Verdana"/>
           <w:i/>
         </w:rPr>
-        <w:t>ctf.0x10.info/</w:t>
-      </w:r>
-      <w:proofErr w:type="spellStart"/>
-      <w:r>
-        <w:rPr>
-          <w:rFonts w:ascii="Verdana" w:eastAsia="Verdana" w:hAnsi="Verdana" w:cs="Verdana"/>
-          <w:i/>
-        </w:rPr>
-        <w:t>js</w:t>
-      </w:r>
-      <w:proofErr w:type="spellEnd"/>
+        <w:t>ctf.0x10.info/js</w:t>
+      </w:r>
     </w:p>
     <w:p>
       <w:pPr>
@@ -1187,17 +1571,8 @@
           <w:rFonts w:ascii="Verdana" w:eastAsia="Verdana" w:hAnsi="Verdana" w:cs="Verdana"/>
           <w:i/>
         </w:rPr>
-        <w:t>ctf.0x10.info/</w:t>
-      </w:r>
-      <w:proofErr w:type="spellStart"/>
-      <w:r>
-        <w:rPr>
-          <w:rFonts w:ascii="Verdana" w:eastAsia="Verdana" w:hAnsi="Verdana" w:cs="Verdana"/>
-          <w:i/>
-        </w:rPr>
-        <w:t>css</w:t>
-      </w:r>
-      <w:proofErr w:type="spellEnd"/>
+        <w:t>ctf.0x10.info/css</w:t>
+      </w:r>
     </w:p>
     <w:p>
       <w:pPr>
@@ -1397,108 +1772,374 @@
         <w:rPr>
           <w:rFonts w:ascii="Verdana" w:eastAsia="Verdana" w:hAnsi="Verdana" w:cs="Verdana"/>
         </w:rPr>
+        <w:t xml:space="preserve"> After logging into the member area, perform the following functions - </w:t>
+      </w:r>
+    </w:p>
+    <w:p>
+      <w:pPr>
+        <w:rPr>
+          <w:rFonts w:ascii="Verdana" w:eastAsia="Verdana" w:hAnsi="Verdana" w:cs="Verdana"/>
+        </w:rPr>
+      </w:pPr>
+    </w:p>
+    <w:p>
+      <w:pPr>
+        <w:rPr>
+          <w:rFonts w:ascii="Verdana" w:eastAsia="Verdana" w:hAnsi="Verdana" w:cs="Verdana"/>
+        </w:rPr>
+      </w:pPr>
+      <w:r>
+        <w:rPr>
+          <w:rFonts w:ascii="Verdana" w:eastAsia="Verdana" w:hAnsi="Verdana" w:cs="Verdana"/>
+        </w:rPr>
+        <w:t xml:space="preserve"> 1. Find the </w:t>
+      </w:r>
+      <w:r>
+        <w:rPr>
+          <w:rFonts w:ascii="Verdana" w:eastAsia="Verdana" w:hAnsi="Verdana" w:cs="Verdana"/>
+          <w:b/>
+        </w:rPr>
+        <w:t>master hash</w:t>
+      </w:r>
+      <w:r>
+        <w:rPr>
+          <w:rFonts w:ascii="Verdana" w:eastAsia="Verdana" w:hAnsi="Verdana" w:cs="Verdana"/>
+        </w:rPr>
+        <w:t xml:space="preserve">    </w:t>
+      </w:r>
+    </w:p>
+    <w:p>
+      <w:pPr>
+        <w:rPr>
+          <w:rFonts w:ascii="Verdana" w:eastAsia="Verdana" w:hAnsi="Verdana" w:cs="Verdana"/>
+        </w:rPr>
+      </w:pPr>
+      <w:r>
+        <w:rPr>
+          <w:rFonts w:ascii="Verdana" w:eastAsia="Verdana" w:hAnsi="Verdana" w:cs="Verdana"/>
+        </w:rPr>
+        <w:t xml:space="preserve"> 2. </w:t>
+      </w:r>
+      <w:r>
+        <w:rPr>
+          <w:rFonts w:ascii="Verdana" w:eastAsia="Verdana" w:hAnsi="Verdana" w:cs="Verdana"/>
+          <w:b/>
+        </w:rPr>
+        <w:t>Dump</w:t>
+      </w:r>
+      <w:r>
+        <w:rPr>
+          <w:rFonts w:ascii="Verdana" w:eastAsia="Verdana" w:hAnsi="Verdana" w:cs="Verdana"/>
+        </w:rPr>
+        <w:t xml:space="preserve"> all user's</w:t>
+      </w:r>
+    </w:p>
+    <w:p>
+      <w:pPr>
+        <w:rPr>
+          <w:rFonts w:ascii="Verdana" w:eastAsia="Verdana" w:hAnsi="Verdana" w:cs="Verdana"/>
+        </w:rPr>
+      </w:pPr>
+      <w:r>
+        <w:rPr>
+          <w:rFonts w:ascii="Verdana" w:eastAsia="Verdana" w:hAnsi="Verdana" w:cs="Verdana"/>
+        </w:rPr>
+        <w:t xml:space="preserve"> 3. Find the </w:t>
+      </w:r>
+      <w:r>
+        <w:rPr>
+          <w:rFonts w:ascii="Verdana" w:eastAsia="Verdana" w:hAnsi="Verdana" w:cs="Verdana"/>
+          <w:b/>
+        </w:rPr>
+        <w:t>email ID</w:t>
+      </w:r>
+      <w:r>
+        <w:rPr>
+          <w:rFonts w:ascii="Verdana" w:eastAsia="Verdana" w:hAnsi="Verdana" w:cs="Verdana"/>
+        </w:rPr>
+        <w:t xml:space="preserve"> and </w:t>
+      </w:r>
+      <w:r>
+        <w:rPr>
+          <w:rFonts w:ascii="Verdana" w:eastAsia="Verdana" w:hAnsi="Verdana" w:cs="Verdana"/>
+          <w:b/>
+        </w:rPr>
+        <w:t>password</w:t>
+      </w:r>
+      <w:r>
+        <w:rPr>
+          <w:rFonts w:ascii="Verdana" w:eastAsia="Verdana" w:hAnsi="Verdana" w:cs="Verdana"/>
+        </w:rPr>
+        <w:t xml:space="preserve"> of saved users </w:t>
+      </w:r>
+    </w:p>
+    <w:p>
+      <w:pPr>
+        <w:rPr>
+          <w:rFonts w:ascii="Verdana" w:eastAsia="Verdana" w:hAnsi="Verdana" w:cs="Verdana"/>
+        </w:rPr>
+      </w:pPr>
+    </w:p>
+    <w:p>
+      <w:pPr>
+        <w:rPr>
+          <w:rFonts w:ascii="Verdana" w:eastAsia="Verdana" w:hAnsi="Verdana" w:cs="Verdana"/>
+        </w:rPr>
+      </w:pPr>
+      <w:r>
+        <w:rPr>
+          <w:rFonts w:ascii="Verdana" w:eastAsia="Verdana" w:hAnsi="Verdana" w:cs="Verdana"/>
+        </w:rPr>
+        <w:t>ANS:</w:t>
+      </w:r>
+    </w:p>
+    <w:p>
+      <w:pPr>
+        <w:pStyle w:val="ListParagraph"/>
+        <w:numPr>
+          <w:ilvl w:val="0"/>
+          <w:numId w:val="3"/>
+        </w:numPr>
+        <w:rPr>
+          <w:rFonts w:ascii="Verdana" w:eastAsia="Verdana" w:hAnsi="Verdana" w:cs="Verdana"/>
+        </w:rPr>
+      </w:pPr>
+      <w:r>
+        <w:rPr>
+          <w:rFonts w:ascii="Verdana" w:eastAsia="Verdana" w:hAnsi="Verdana" w:cs="Verdana"/>
+        </w:rPr>
+        <w:t xml:space="preserve">Half admin hash was found to be </w:t>
+      </w:r>
+      <w:r>
+        <w:rPr>
+          <w:rFonts w:ascii="Verdana" w:eastAsia="Verdana" w:hAnsi="Verdana" w:cs="Verdana"/>
+          <w:i/>
+        </w:rPr>
+        <w:t>6fb42da0e32e07b61c9f0251fe627a9c</w:t>
+      </w:r>
+    </w:p>
+    <w:p>
+      <w:pPr>
+        <w:pStyle w:val="ListParagraph"/>
+        <w:numPr>
+          <w:ilvl w:val="0"/>
+          <w:numId w:val="3"/>
+        </w:numPr>
+        <w:rPr>
+          <w:rFonts w:ascii="Verdana" w:eastAsia="Verdana" w:hAnsi="Verdana" w:cs="Verdana"/>
+        </w:rPr>
+      </w:pPr>
+      <w:r>
+        <w:rPr>
+          <w:rFonts w:ascii="Verdana" w:eastAsia="Verdana" w:hAnsi="Verdana" w:cs="Verdana"/>
+        </w:rPr>
+        <w:t>Two users exist by default (</w:t>
+      </w:r>
+      <w:r>
+        <w:rPr>
+          <w:rFonts w:ascii="Verdana" w:eastAsia="Verdana" w:hAnsi="Verdana" w:cs="Verdana"/>
+          <w:i/>
+        </w:rPr>
+        <w:t>demo</w:t>
+      </w:r>
+      <w:r>
+        <w:rPr>
+          <w:rFonts w:ascii="Verdana" w:eastAsia="Verdana" w:hAnsi="Verdana" w:cs="Verdana"/>
+        </w:rPr>
+        <w:t xml:space="preserve"> and </w:t>
+      </w:r>
+      <w:r>
+        <w:rPr>
+          <w:rFonts w:ascii="Verdana" w:eastAsia="Verdana" w:hAnsi="Verdana" w:cs="Verdana"/>
+          <w:i/>
+        </w:rPr>
+        <w:t>admin</w:t>
+      </w:r>
+      <w:r>
+        <w:rPr>
+          <w:rFonts w:ascii="Verdana" w:eastAsia="Verdana" w:hAnsi="Verdana" w:cs="Verdana"/>
+        </w:rPr>
+        <w:t>)</w:t>
+      </w:r>
+    </w:p>
+    <w:p>
+      <w:pPr>
+        <w:pStyle w:val="ListParagraph"/>
+        <w:numPr>
+          <w:ilvl w:val="0"/>
+          <w:numId w:val="3"/>
+        </w:numPr>
+        <w:rPr>
+          <w:rFonts w:ascii="Verdana" w:eastAsia="Verdana" w:hAnsi="Verdana" w:cs="Verdana"/>
+        </w:rPr>
+      </w:pPr>
+      <w:r>
+        <w:rPr>
+          <w:rFonts w:ascii="Verdana" w:eastAsia="Verdana" w:hAnsi="Verdana" w:cs="Verdana"/>
+        </w:rPr>
+        <w:t xml:space="preserve">Password (of demo user): </w:t>
+      </w:r>
+      <w:r>
+        <w:rPr>
+          <w:rFonts w:ascii="Verdana" w:eastAsia="Verdana" w:hAnsi="Verdana" w:cs="Verdana"/>
+          <w:i/>
+        </w:rPr>
+        <w:t>demo</w:t>
+      </w:r>
+    </w:p>
+    <w:p>
+      <w:pPr>
+        <w:rPr>
+          <w:rFonts w:ascii="Verdana" w:eastAsia="Verdana" w:hAnsi="Verdana" w:cs="Verdana"/>
+        </w:rPr>
+      </w:pPr>
+    </w:p>
+    <w:p>
+      <w:pPr>
+        <w:rPr>
+          <w:rFonts w:ascii="Verdana" w:eastAsia="Verdana" w:hAnsi="Verdana" w:cs="Verdana"/>
+        </w:rPr>
+      </w:pPr>
+      <w:r>
+        <w:rPr>
+          <w:rFonts w:ascii="Verdana" w:eastAsia="Verdana" w:hAnsi="Verdana" w:cs="Verdana"/>
+        </w:rPr>
+        <w:t xml:space="preserve">Q8: Bypass the </w:t>
+      </w:r>
+      <w:r>
+        <w:rPr>
+          <w:rFonts w:ascii="Verdana" w:eastAsia="Verdana" w:hAnsi="Verdana" w:cs="Verdana"/>
+          <w:b/>
+        </w:rPr>
+        <w:t>member authentication</w:t>
+      </w:r>
+      <w:r>
+        <w:rPr>
+          <w:rFonts w:ascii="Verdana" w:eastAsia="Verdana" w:hAnsi="Verdana" w:cs="Verdana"/>
+        </w:rPr>
+        <w:t xml:space="preserve"> and explain how you did so?</w:t>
+      </w:r>
+    </w:p>
+    <w:p>
+      <w:pPr>
+        <w:rPr>
+          <w:rFonts w:ascii="Verdana" w:eastAsia="Verdana" w:hAnsi="Verdana" w:cs="Verdana"/>
+        </w:rPr>
+      </w:pPr>
+    </w:p>
+    <w:p>
+      <w:pPr>
+        <w:rPr>
+          <w:rFonts w:ascii="Verdana" w:eastAsia="Verdana" w:hAnsi="Verdana" w:cs="Verdana"/>
+        </w:rPr>
+      </w:pPr>
+      <w:r>
+        <w:rPr>
+          <w:rFonts w:ascii="Verdana" w:eastAsia="Verdana" w:hAnsi="Verdana" w:cs="Verdana"/>
+        </w:rPr>
+        <w:t>ANS:</w:t>
+      </w:r>
+      <w:r>
+        <w:rPr>
+          <w:rFonts w:ascii="Verdana" w:eastAsia="Verdana" w:hAnsi="Verdana" w:cs="Verdana"/>
+        </w:rPr>
         <w:t xml:space="preserve"> </w:t>
       </w:r>
-      <w:proofErr w:type="gramStart"/>
-      <w:r>
-        <w:rPr>
-          <w:rFonts w:ascii="Verdana" w:eastAsia="Verdana" w:hAnsi="Verdana" w:cs="Verdana"/>
-        </w:rPr>
-        <w:t>After</w:t>
-      </w:r>
-      <w:proofErr w:type="gramEnd"/>
-      <w:r>
-        <w:rPr>
-          <w:rFonts w:ascii="Verdana" w:eastAsia="Verdana" w:hAnsi="Verdana" w:cs="Verdana"/>
-        </w:rPr>
-        <w:t xml:space="preserve"> logging into the member area, perform the following functions - </w:t>
-      </w:r>
-    </w:p>
-    <w:p>
-      <w:pPr>
-        <w:rPr>
-          <w:rFonts w:ascii="Verdana" w:eastAsia="Verdana" w:hAnsi="Verdana" w:cs="Verdana"/>
-        </w:rPr>
-      </w:pPr>
-    </w:p>
-    <w:p>
-      <w:pPr>
-        <w:rPr>
-          <w:rFonts w:ascii="Verdana" w:eastAsia="Verdana" w:hAnsi="Verdana" w:cs="Verdana"/>
-        </w:rPr>
-      </w:pPr>
-      <w:r>
-        <w:rPr>
-          <w:rFonts w:ascii="Verdana" w:eastAsia="Verdana" w:hAnsi="Verdana" w:cs="Verdana"/>
-        </w:rPr>
-        <w:t xml:space="preserve"> 1. Find the </w:t>
-      </w:r>
-      <w:r>
-        <w:rPr>
-          <w:rFonts w:ascii="Verdana" w:eastAsia="Verdana" w:hAnsi="Verdana" w:cs="Verdana"/>
-          <w:b/>
-        </w:rPr>
-        <w:t>master hash</w:t>
-      </w:r>
-      <w:r>
-        <w:rPr>
-          <w:rFonts w:ascii="Verdana" w:eastAsia="Verdana" w:hAnsi="Verdana" w:cs="Verdana"/>
-        </w:rPr>
-        <w:t xml:space="preserve">    </w:t>
-      </w:r>
-    </w:p>
-    <w:p>
-      <w:pPr>
-        <w:rPr>
-          <w:rFonts w:ascii="Verdana" w:eastAsia="Verdana" w:hAnsi="Verdana" w:cs="Verdana"/>
-        </w:rPr>
-      </w:pPr>
-      <w:r>
-        <w:rPr>
-          <w:rFonts w:ascii="Verdana" w:eastAsia="Verdana" w:hAnsi="Verdana" w:cs="Verdana"/>
-        </w:rPr>
-        <w:t xml:space="preserve"> 2. </w:t>
-      </w:r>
-      <w:r>
-        <w:rPr>
-          <w:rFonts w:ascii="Verdana" w:eastAsia="Verdana" w:hAnsi="Verdana" w:cs="Verdana"/>
-          <w:b/>
-        </w:rPr>
-        <w:t>Dump</w:t>
-      </w:r>
-      <w:r>
-        <w:rPr>
-          <w:rFonts w:ascii="Verdana" w:eastAsia="Verdana" w:hAnsi="Verdana" w:cs="Verdana"/>
-        </w:rPr>
-        <w:t xml:space="preserve"> all </w:t>
-      </w:r>
-      <w:proofErr w:type="gramStart"/>
-      <w:r>
-        <w:rPr>
-          <w:rFonts w:ascii="Verdana" w:eastAsia="Verdana" w:hAnsi="Verdana" w:cs="Verdana"/>
-        </w:rPr>
-        <w:t>user's</w:t>
-      </w:r>
-      <w:proofErr w:type="gramEnd"/>
-    </w:p>
-    <w:p>
-      <w:pPr>
-        <w:rPr>
-          <w:rFonts w:ascii="Verdana" w:eastAsia="Verdana" w:hAnsi="Verdana" w:cs="Verdana"/>
-        </w:rPr>
-      </w:pPr>
-      <w:r>
-        <w:rPr>
-          <w:rFonts w:ascii="Verdana" w:eastAsia="Verdana" w:hAnsi="Verdana" w:cs="Verdana"/>
-        </w:rPr>
-        <w:t xml:space="preserve"> 3. Find the </w:t>
-      </w:r>
-      <w:r>
-        <w:rPr>
-          <w:rFonts w:ascii="Verdana" w:eastAsia="Verdana" w:hAnsi="Verdana" w:cs="Verdana"/>
-          <w:b/>
-        </w:rPr>
-        <w:t>email ID</w:t>
+    </w:p>
+    <w:p>
+      <w:pPr>
+        <w:rPr>
+          <w:rFonts w:ascii="Verdana" w:eastAsia="Verdana" w:hAnsi="Verdana" w:cs="Verdana"/>
+        </w:rPr>
+      </w:pPr>
+      <w:r>
+        <w:rPr>
+          <w:rFonts w:ascii="Verdana" w:eastAsia="Verdana" w:hAnsi="Verdana" w:cs="Verdana"/>
+        </w:rPr>
+        <w:t>You can login via the URL (</w:t>
+      </w:r>
+      <w:hyperlink r:id="rId17" w:history="1">
+        <w:r>
+          <w:rPr>
+            <w:rStyle w:val="Hyperlink"/>
+            <w:rFonts w:ascii="Verdana" w:eastAsia="Verdana" w:hAnsi="Verdana" w:cs="Verdana"/>
+            <w:i/>
+          </w:rPr>
+          <w:t>http://ctf.0x10.info/members.php?p=login</w:t>
+        </w:r>
+      </w:hyperlink>
+      <w:r>
+        <w:rPr>
+          <w:rFonts w:ascii="Verdana" w:eastAsia="Verdana" w:hAnsi="Verdana" w:cs="Verdana"/>
+        </w:rPr>
+        <w:t xml:space="preserve">) with the credentials </w:t>
+      </w:r>
+      <w:bookmarkStart w:id="0" w:name="_GoBack"/>
+      <w:r>
+        <w:rPr>
+          <w:rFonts w:ascii="Verdana" w:eastAsia="Verdana" w:hAnsi="Verdana" w:cs="Verdana"/>
+          <w:i/>
+        </w:rPr>
+        <w:t>demo/demo</w:t>
+      </w:r>
+      <w:bookmarkEnd w:id="0"/>
+    </w:p>
+    <w:p>
+      <w:pPr>
+        <w:rPr>
+          <w:rFonts w:ascii="Verdana" w:eastAsia="Verdana" w:hAnsi="Verdana" w:cs="Verdana"/>
+        </w:rPr>
+      </w:pPr>
+      <w:r>
+        <w:rPr>
+          <w:rFonts w:ascii="Verdana" w:eastAsia="Verdana" w:hAnsi="Verdana" w:cs="Verdana"/>
+        </w:rPr>
+        <w:t>Change the URL</w:t>
+      </w:r>
+      <w:r>
+        <w:rPr>
+          <w:rFonts w:ascii="Verdana" w:eastAsia="Verdana" w:hAnsi="Verdana" w:cs="Verdana"/>
+        </w:rPr>
+        <w:t xml:space="preserve"> to display the dashboard as below:</w:t>
+      </w:r>
+    </w:p>
+    <w:p>
+      <w:pPr>
+        <w:rPr>
+          <w:rFonts w:ascii="Verdana" w:eastAsia="Verdana" w:hAnsi="Verdana" w:cs="Verdana"/>
+          <w:i/>
+        </w:rPr>
+      </w:pPr>
+      <w:hyperlink r:id="rId18" w:history="1">
+        <w:r>
+          <w:rPr>
+            <w:rStyle w:val="Hyperlink"/>
+            <w:rFonts w:ascii="Verdana" w:eastAsia="Verdana" w:hAnsi="Verdana" w:cs="Verdana"/>
+            <w:i/>
+          </w:rPr>
+          <w:t>http://ctf.0x10.info/members.php?p=dashboard</w:t>
+        </w:r>
+      </w:hyperlink>
+    </w:p>
+    <w:p>
+      <w:pPr>
+        <w:rPr>
+          <w:rFonts w:ascii="Verdana" w:eastAsia="Verdana" w:hAnsi="Verdana" w:cs="Verdana"/>
+        </w:rPr>
+      </w:pPr>
+      <w:r>
+        <w:rPr>
+          <w:rFonts w:ascii="Verdana" w:eastAsia="Verdana" w:hAnsi="Verdana" w:cs="Verdana"/>
+        </w:rPr>
+        <w:lastRenderedPageBreak/>
+        <w:t xml:space="preserve">Q9: Bypass authentication in </w:t>
+      </w:r>
+      <w:r>
+        <w:rPr>
+          <w:rFonts w:ascii="Verdana" w:eastAsia="Verdana" w:hAnsi="Verdana" w:cs="Verdana"/>
+          <w:b/>
+        </w:rPr>
+        <w:t>admin area</w:t>
       </w:r>
       <w:r>
         <w:rPr>
@@ -1511,13 +2152,13 @@
           <w:rFonts w:ascii="Verdana" w:eastAsia="Verdana" w:hAnsi="Verdana" w:cs="Verdana"/>
           <w:b/>
         </w:rPr>
-        <w:t>password</w:t>
-      </w:r>
-      <w:r>
-        <w:rPr>
-          <w:rFonts w:ascii="Verdana" w:eastAsia="Verdana" w:hAnsi="Verdana" w:cs="Verdana"/>
-        </w:rPr>
-        <w:t xml:space="preserve"> of saved users </w:t>
+        <w:t>redirect</w:t>
+      </w:r>
+      <w:r>
+        <w:rPr>
+          <w:rFonts w:ascii="Verdana" w:eastAsia="Verdana" w:hAnsi="Verdana" w:cs="Verdana"/>
+        </w:rPr>
+        <w:t xml:space="preserve"> site to hackerearth.com</w:t>
       </w:r>
     </w:p>
     <w:p>
@@ -1558,139 +2199,6 @@
       <w:pPr>
         <w:rPr>
           <w:rFonts w:ascii="Verdana" w:eastAsia="Verdana" w:hAnsi="Verdana" w:cs="Verdana"/>
-        </w:rPr>
-      </w:pPr>
-      <w:r>
-        <w:rPr>
-          <w:rFonts w:ascii="Verdana" w:eastAsia="Verdana" w:hAnsi="Verdana" w:cs="Verdana"/>
-        </w:rPr>
-        <w:t xml:space="preserve">Q8: Bypass the </w:t>
-      </w:r>
-      <w:r>
-        <w:rPr>
-          <w:rFonts w:ascii="Verdana" w:eastAsia="Verdana" w:hAnsi="Verdana" w:cs="Verdana"/>
-          <w:b/>
-        </w:rPr>
-        <w:t>member authentication</w:t>
-      </w:r>
-      <w:r>
-        <w:rPr>
-          <w:rFonts w:ascii="Verdana" w:eastAsia="Verdana" w:hAnsi="Verdana" w:cs="Verdana"/>
-        </w:rPr>
-        <w:t xml:space="preserve"> and explain how you did so?</w:t>
-      </w:r>
-    </w:p>
-    <w:p>
-      <w:pPr>
-        <w:rPr>
-          <w:rFonts w:ascii="Verdana" w:eastAsia="Verdana" w:hAnsi="Verdana" w:cs="Verdana"/>
-        </w:rPr>
-      </w:pPr>
-    </w:p>
-    <w:p>
-      <w:pPr>
-        <w:rPr>
-          <w:rFonts w:ascii="Verdana" w:eastAsia="Verdana" w:hAnsi="Verdana" w:cs="Verdana"/>
-        </w:rPr>
-      </w:pPr>
-      <w:r>
-        <w:rPr>
-          <w:rFonts w:ascii="Verdana" w:eastAsia="Verdana" w:hAnsi="Verdana" w:cs="Verdana"/>
-        </w:rPr>
-        <w:t>ANS:</w:t>
-      </w:r>
-    </w:p>
-    <w:p>
-      <w:pPr>
-        <w:rPr>
-          <w:rFonts w:ascii="Verdana" w:eastAsia="Verdana" w:hAnsi="Verdana" w:cs="Verdana"/>
-        </w:rPr>
-      </w:pPr>
-    </w:p>
-    <w:p>
-      <w:pPr>
-        <w:rPr>
-          <w:rFonts w:ascii="Verdana" w:eastAsia="Verdana" w:hAnsi="Verdana" w:cs="Verdana"/>
-        </w:rPr>
-      </w:pPr>
-    </w:p>
-    <w:p>
-      <w:pPr>
-        <w:rPr>
-          <w:rFonts w:ascii="Verdana" w:eastAsia="Verdana" w:hAnsi="Verdana" w:cs="Verdana"/>
-        </w:rPr>
-      </w:pPr>
-      <w:r>
-        <w:rPr>
-          <w:rFonts w:ascii="Verdana" w:eastAsia="Verdana" w:hAnsi="Verdana" w:cs="Verdana"/>
-        </w:rPr>
-        <w:t xml:space="preserve">Q9: Bypass authentication in </w:t>
-      </w:r>
-      <w:r>
-        <w:rPr>
-          <w:rFonts w:ascii="Verdana" w:eastAsia="Verdana" w:hAnsi="Verdana" w:cs="Verdana"/>
-          <w:b/>
-        </w:rPr>
-        <w:t>admin area</w:t>
-      </w:r>
-      <w:r>
-        <w:rPr>
-          <w:rFonts w:ascii="Verdana" w:eastAsia="Verdana" w:hAnsi="Verdana" w:cs="Verdana"/>
-        </w:rPr>
-        <w:t xml:space="preserve"> and </w:t>
-      </w:r>
-      <w:r>
-        <w:rPr>
-          <w:rFonts w:ascii="Verdana" w:eastAsia="Verdana" w:hAnsi="Verdana" w:cs="Verdana"/>
-          <w:b/>
-        </w:rPr>
-        <w:t>redirect</w:t>
-      </w:r>
-      <w:r>
-        <w:rPr>
-          <w:rFonts w:ascii="Verdana" w:eastAsia="Verdana" w:hAnsi="Verdana" w:cs="Verdana"/>
-        </w:rPr>
-        <w:t xml:space="preserve"> site to hackerearth.com</w:t>
-      </w:r>
-    </w:p>
-    <w:p>
-      <w:pPr>
-        <w:rPr>
-          <w:rFonts w:ascii="Verdana" w:eastAsia="Verdana" w:hAnsi="Verdana" w:cs="Verdana"/>
-        </w:rPr>
-      </w:pPr>
-    </w:p>
-    <w:p>
-      <w:pPr>
-        <w:rPr>
-          <w:rFonts w:ascii="Verdana" w:eastAsia="Verdana" w:hAnsi="Verdana" w:cs="Verdana"/>
-        </w:rPr>
-      </w:pPr>
-      <w:r>
-        <w:rPr>
-          <w:rFonts w:ascii="Verdana" w:eastAsia="Verdana" w:hAnsi="Verdana" w:cs="Verdana"/>
-        </w:rPr>
-        <w:t>ANS:</w:t>
-      </w:r>
-    </w:p>
-    <w:p>
-      <w:pPr>
-        <w:rPr>
-          <w:rFonts w:ascii="Verdana" w:eastAsia="Verdana" w:hAnsi="Verdana" w:cs="Verdana"/>
-        </w:rPr>
-      </w:pPr>
-    </w:p>
-    <w:p>
-      <w:pPr>
-        <w:rPr>
-          <w:rFonts w:ascii="Verdana" w:eastAsia="Verdana" w:hAnsi="Verdana" w:cs="Verdana"/>
-        </w:rPr>
-      </w:pPr>
-    </w:p>
-    <w:p>
-      <w:pPr>
-        <w:rPr>
-          <w:rFonts w:ascii="Verdana" w:eastAsia="Verdana" w:hAnsi="Verdana" w:cs="Verdana"/>
           <w:b/>
           <w:color w:val="6AA84F"/>
         </w:rPr>
@@ -1727,7 +2235,6 @@
         </w:rPr>
         <w:t xml:space="preserve"> / </w:t>
       </w:r>
-      <w:proofErr w:type="gramStart"/>
       <w:r>
         <w:rPr>
           <w:rFonts w:ascii="Verdana" w:eastAsia="Verdana" w:hAnsi="Verdana" w:cs="Verdana"/>
@@ -1736,7 +2243,6 @@
         </w:rPr>
         <w:t>Infrastructure  [</w:t>
       </w:r>
-      <w:proofErr w:type="gramEnd"/>
       <w:r>
         <w:rPr>
           <w:rFonts w:ascii="Verdana" w:eastAsia="Verdana" w:hAnsi="Verdana" w:cs="Verdana"/>
@@ -1855,157 +2361,59 @@
         <w:rPr>
           <w:rFonts w:ascii="Verdana" w:eastAsia="Verdana" w:hAnsi="Verdana" w:cs="Verdana"/>
         </w:rPr>
-        <w:t xml:space="preserve">* </w:t>
-      </w:r>
-      <w:proofErr w:type="gramStart"/>
-      <w:r>
-        <w:rPr>
-          <w:rFonts w:ascii="Verdana" w:eastAsia="Verdana" w:hAnsi="Verdana" w:cs="Verdana"/>
-        </w:rPr>
-        <w:t>vulnerabilities</w:t>
-      </w:r>
-      <w:proofErr w:type="gramEnd"/>
-      <w:r>
-        <w:rPr>
-          <w:rFonts w:ascii="Verdana" w:eastAsia="Verdana" w:hAnsi="Verdana" w:cs="Verdana"/>
-        </w:rPr>
-        <w:t xml:space="preserve"> in </w:t>
-      </w:r>
-      <w:proofErr w:type="spellStart"/>
-      <w:r>
-        <w:rPr>
-          <w:rFonts w:ascii="Verdana" w:eastAsia="Verdana" w:hAnsi="Verdana" w:cs="Verdana"/>
-        </w:rPr>
-        <w:t>db</w:t>
-      </w:r>
-      <w:proofErr w:type="spellEnd"/>
-      <w:r>
-        <w:rPr>
-          <w:rFonts w:ascii="Verdana" w:eastAsia="Verdana" w:hAnsi="Verdana" w:cs="Verdana"/>
-        </w:rPr>
-        <w:t>/</w:t>
-      </w:r>
-      <w:proofErr w:type="spellStart"/>
-      <w:r>
-        <w:rPr>
-          <w:rFonts w:ascii="Verdana" w:eastAsia="Verdana" w:hAnsi="Verdana" w:cs="Verdana"/>
-        </w:rPr>
-        <w:t>sqlite</w:t>
-      </w:r>
-      <w:proofErr w:type="spellEnd"/>
-      <w:r>
-        <w:rPr>
-          <w:rFonts w:ascii="Verdana" w:eastAsia="Verdana" w:hAnsi="Verdana" w:cs="Verdana"/>
-        </w:rPr>
-        <w:t xml:space="preserve"> components</w:t>
-      </w:r>
-    </w:p>
-    <w:p>
-      <w:pPr>
-        <w:rPr>
-          <w:rFonts w:ascii="Verdana" w:eastAsia="Verdana" w:hAnsi="Verdana" w:cs="Verdana"/>
-        </w:rPr>
-      </w:pPr>
-      <w:r>
-        <w:rPr>
-          <w:rFonts w:ascii="Verdana" w:eastAsia="Verdana" w:hAnsi="Verdana" w:cs="Verdana"/>
-        </w:rPr>
-        <w:t xml:space="preserve">* </w:t>
-      </w:r>
-      <w:proofErr w:type="gramStart"/>
-      <w:r>
-        <w:rPr>
-          <w:rFonts w:ascii="Verdana" w:eastAsia="Verdana" w:hAnsi="Verdana" w:cs="Verdana"/>
-        </w:rPr>
-        <w:t>information</w:t>
-      </w:r>
-      <w:proofErr w:type="gramEnd"/>
-      <w:r>
-        <w:rPr>
-          <w:rFonts w:ascii="Verdana" w:eastAsia="Verdana" w:hAnsi="Verdana" w:cs="Verdana"/>
-        </w:rPr>
-        <w:t xml:space="preserve"> leakage</w:t>
-      </w:r>
-    </w:p>
-    <w:p>
-      <w:pPr>
-        <w:rPr>
-          <w:rFonts w:ascii="Verdana" w:eastAsia="Verdana" w:hAnsi="Verdana" w:cs="Verdana"/>
-        </w:rPr>
-      </w:pPr>
-      <w:r>
-        <w:rPr>
-          <w:rFonts w:ascii="Verdana" w:eastAsia="Verdana" w:hAnsi="Verdana" w:cs="Verdana"/>
-        </w:rPr>
-        <w:t xml:space="preserve">* </w:t>
-      </w:r>
-      <w:proofErr w:type="gramStart"/>
-      <w:r>
-        <w:rPr>
-          <w:rFonts w:ascii="Verdana" w:eastAsia="Verdana" w:hAnsi="Verdana" w:cs="Verdana"/>
-        </w:rPr>
-        <w:t>improper</w:t>
-      </w:r>
-      <w:proofErr w:type="gramEnd"/>
-      <w:r>
-        <w:rPr>
-          <w:rFonts w:ascii="Verdana" w:eastAsia="Verdana" w:hAnsi="Verdana" w:cs="Verdana"/>
-        </w:rPr>
-        <w:t xml:space="preserve"> authentication validation</w:t>
-      </w:r>
-    </w:p>
-    <w:p>
-      <w:pPr>
-        <w:rPr>
-          <w:rFonts w:ascii="Verdana" w:eastAsia="Verdana" w:hAnsi="Verdana" w:cs="Verdana"/>
-        </w:rPr>
-      </w:pPr>
-      <w:r>
-        <w:rPr>
-          <w:rFonts w:ascii="Verdana" w:eastAsia="Verdana" w:hAnsi="Verdana" w:cs="Verdana"/>
-        </w:rPr>
-        <w:t xml:space="preserve">* </w:t>
-      </w:r>
-      <w:proofErr w:type="gramStart"/>
-      <w:r>
-        <w:rPr>
-          <w:rFonts w:ascii="Verdana" w:eastAsia="Verdana" w:hAnsi="Verdana" w:cs="Verdana"/>
-        </w:rPr>
-        <w:t>packet</w:t>
-      </w:r>
-      <w:proofErr w:type="gramEnd"/>
-      <w:r>
-        <w:rPr>
-          <w:rFonts w:ascii="Verdana" w:eastAsia="Verdana" w:hAnsi="Verdana" w:cs="Verdana"/>
-        </w:rPr>
-        <w:t xml:space="preserve"> Inspection and possible tampering in network communication</w:t>
-      </w:r>
-    </w:p>
-    <w:p>
-      <w:pPr>
-        <w:rPr>
-          <w:rFonts w:ascii="Verdana" w:eastAsia="Verdana" w:hAnsi="Verdana" w:cs="Verdana"/>
-        </w:rPr>
-      </w:pPr>
-      <w:r>
-        <w:rPr>
-          <w:rFonts w:ascii="Verdana" w:eastAsia="Verdana" w:hAnsi="Verdana" w:cs="Verdana"/>
-        </w:rPr>
-        <w:t xml:space="preserve">* </w:t>
-      </w:r>
-      <w:proofErr w:type="gramStart"/>
-      <w:r>
-        <w:rPr>
-          <w:rFonts w:ascii="Verdana" w:eastAsia="Verdana" w:hAnsi="Verdana" w:cs="Verdana"/>
-        </w:rPr>
-        <w:t>improper</w:t>
-      </w:r>
-      <w:proofErr w:type="gramEnd"/>
-      <w:r>
-        <w:rPr>
-          <w:rFonts w:ascii="Verdana" w:eastAsia="Verdana" w:hAnsi="Verdana" w:cs="Verdana"/>
-        </w:rPr>
-        <w:t xml:space="preserve"> storage Injection</w:t>
+        <w:t>* vulnerabilities in db/sqlite components</w:t>
+      </w:r>
+    </w:p>
+    <w:p>
+      <w:pPr>
+        <w:rPr>
+          <w:rFonts w:ascii="Verdana" w:eastAsia="Verdana" w:hAnsi="Verdana" w:cs="Verdana"/>
+        </w:rPr>
+      </w:pPr>
+      <w:r>
+        <w:rPr>
+          <w:rFonts w:ascii="Verdana" w:eastAsia="Verdana" w:hAnsi="Verdana" w:cs="Verdana"/>
+        </w:rPr>
+        <w:t>* information leakage</w:t>
+      </w:r>
+    </w:p>
+    <w:p>
+      <w:pPr>
+        <w:rPr>
+          <w:rFonts w:ascii="Verdana" w:eastAsia="Verdana" w:hAnsi="Verdana" w:cs="Verdana"/>
+        </w:rPr>
+      </w:pPr>
+      <w:r>
+        <w:rPr>
+          <w:rFonts w:ascii="Verdana" w:eastAsia="Verdana" w:hAnsi="Verdana" w:cs="Verdana"/>
+        </w:rPr>
+        <w:t>* improper authentication validation</w:t>
+      </w:r>
+    </w:p>
+    <w:p>
+      <w:pPr>
+        <w:rPr>
+          <w:rFonts w:ascii="Verdana" w:eastAsia="Verdana" w:hAnsi="Verdana" w:cs="Verdana"/>
+        </w:rPr>
+      </w:pPr>
+      <w:r>
+        <w:rPr>
+          <w:rFonts w:ascii="Verdana" w:eastAsia="Verdana" w:hAnsi="Verdana" w:cs="Verdana"/>
+        </w:rPr>
+        <w:t>* packet Inspection and possible tampering in network communication</w:t>
+      </w:r>
+    </w:p>
+    <w:p>
+      <w:pPr>
+        <w:rPr>
+          <w:rFonts w:ascii="Verdana" w:eastAsia="Verdana" w:hAnsi="Verdana" w:cs="Verdana"/>
+        </w:rPr>
+      </w:pPr>
+      <w:r>
+        <w:rPr>
+          <w:rFonts w:ascii="Verdana" w:eastAsia="Verdana" w:hAnsi="Verdana" w:cs="Verdana"/>
+        </w:rPr>
+        <w:t>* improper storage Injection</w:t>
       </w:r>
     </w:p>
     <w:p>
@@ -2153,7 +2561,6 @@
         <w:rPr>
           <w:rFonts w:ascii="Verdana" w:eastAsia="Verdana" w:hAnsi="Verdana" w:cs="Verdana"/>
         </w:rPr>
-        <w:lastRenderedPageBreak/>
         <w:t>Extract the resources available inside the APK and PE and list their names.</w:t>
       </w:r>
     </w:p>
@@ -2201,38 +2608,9 @@
         <w:rPr>
           <w:rFonts w:ascii="Verdana" w:eastAsia="Verdana" w:hAnsi="Verdana" w:cs="Verdana"/>
         </w:rPr>
-        <w:t xml:space="preserve"> I’m assuming you’re referring to the key which was used to sign the </w:t>
-      </w:r>
-      <w:proofErr w:type="spellStart"/>
-      <w:r>
-        <w:rPr>
-          <w:rFonts w:ascii="Verdana" w:eastAsia="Verdana" w:hAnsi="Verdana" w:cs="Verdana"/>
-        </w:rPr>
-        <w:t>apk</w:t>
-      </w:r>
-      <w:proofErr w:type="spellEnd"/>
-      <w:r>
-        <w:rPr>
-          <w:rFonts w:ascii="Verdana" w:eastAsia="Verdana" w:hAnsi="Verdana" w:cs="Verdana"/>
-        </w:rPr>
-        <w:t xml:space="preserve">. The process followed was to decompile the </w:t>
-      </w:r>
-      <w:proofErr w:type="spellStart"/>
-      <w:r>
-        <w:rPr>
-          <w:rFonts w:ascii="Verdana" w:eastAsia="Verdana" w:hAnsi="Verdana" w:cs="Verdana"/>
-        </w:rPr>
-        <w:t>apk</w:t>
-      </w:r>
-      <w:proofErr w:type="spellEnd"/>
-      <w:r>
-        <w:rPr>
-          <w:rFonts w:ascii="Verdana" w:eastAsia="Verdana" w:hAnsi="Verdana" w:cs="Verdana"/>
-        </w:rPr>
-        <w:t xml:space="preserve"> using </w:t>
-      </w:r>
-      <w:hyperlink r:id="rId17" w:history="1">
-        <w:proofErr w:type="spellStart"/>
+        <w:t xml:space="preserve"> I’m assuming you’re referring to the key which was used to sign the apk. The process followed was to decompile the apk using </w:t>
+      </w:r>
+      <w:hyperlink r:id="rId19" w:history="1">
         <w:r>
           <w:rPr>
             <w:rStyle w:val="Hyperlink"/>
@@ -2240,7 +2618,6 @@
           </w:rPr>
           <w:t>apktool</w:t>
         </w:r>
-        <w:proofErr w:type="spellEnd"/>
       </w:hyperlink>
       <w:r>
         <w:rPr>
@@ -2300,188 +2677,63 @@
         <w:rPr>
           <w:rFonts w:ascii="Verdana" w:eastAsia="Verdana" w:hAnsi="Verdana" w:cs="Verdana"/>
         </w:rPr>
-        <w:t xml:space="preserve">Now use </w:t>
-      </w:r>
-      <w:proofErr w:type="spellStart"/>
-      <w:r>
-        <w:rPr>
-          <w:rFonts w:ascii="Verdana" w:eastAsia="Verdana" w:hAnsi="Verdana" w:cs="Verdana"/>
-        </w:rPr>
-        <w:t>openssl</w:t>
-      </w:r>
-      <w:proofErr w:type="spellEnd"/>
-      <w:r>
-        <w:rPr>
-          <w:rFonts w:ascii="Verdana" w:eastAsia="Verdana" w:hAnsi="Verdana" w:cs="Verdana"/>
-        </w:rPr>
-        <w:t xml:space="preserve"> to make this into a .</w:t>
-      </w:r>
-      <w:proofErr w:type="spellStart"/>
-      <w:r>
-        <w:rPr>
-          <w:rFonts w:ascii="Verdana" w:eastAsia="Verdana" w:hAnsi="Verdana" w:cs="Verdana"/>
-        </w:rPr>
-        <w:t>pem</w:t>
-      </w:r>
-      <w:proofErr w:type="spellEnd"/>
-      <w:r>
-        <w:rPr>
-          <w:rFonts w:ascii="Verdana" w:eastAsia="Verdana" w:hAnsi="Verdana" w:cs="Verdana"/>
-        </w:rPr>
-        <w:t xml:space="preserve"> file:</w:t>
-      </w:r>
-    </w:p>
-    <w:p>
-      <w:pPr>
-        <w:rPr>
-          <w:rFonts w:ascii="Verdana" w:eastAsia="Verdana" w:hAnsi="Verdana" w:cs="Verdana"/>
-          <w:i/>
-        </w:rPr>
-      </w:pPr>
-      <w:proofErr w:type="spellStart"/>
-      <w:r>
-        <w:rPr>
-          <w:rFonts w:ascii="Verdana" w:eastAsia="Verdana" w:hAnsi="Verdana" w:cs="Verdana"/>
-          <w:i/>
-        </w:rPr>
-        <w:t>Openssl</w:t>
-      </w:r>
-      <w:proofErr w:type="spellEnd"/>
-      <w:r>
-        <w:rPr>
-          <w:rFonts w:ascii="Verdana" w:eastAsia="Verdana" w:hAnsi="Verdana" w:cs="Verdana"/>
-          <w:i/>
-        </w:rPr>
-        <w:t xml:space="preserve"> pkcs7 –in CERT.RSA –inform DER –</w:t>
-      </w:r>
-      <w:proofErr w:type="spellStart"/>
-      <w:r>
-        <w:rPr>
-          <w:rFonts w:ascii="Verdana" w:eastAsia="Verdana" w:hAnsi="Verdana" w:cs="Verdana"/>
-          <w:i/>
-        </w:rPr>
-        <w:t>print_certs</w:t>
-      </w:r>
-      <w:proofErr w:type="spellEnd"/>
-      <w:r>
-        <w:rPr>
-          <w:rFonts w:ascii="Verdana" w:eastAsia="Verdana" w:hAnsi="Verdana" w:cs="Verdana"/>
-          <w:i/>
-        </w:rPr>
-        <w:t xml:space="preserve"> –out </w:t>
-      </w:r>
-      <w:proofErr w:type="spellStart"/>
-      <w:r>
-        <w:rPr>
-          <w:rFonts w:ascii="Verdana" w:eastAsia="Verdana" w:hAnsi="Verdana" w:cs="Verdana"/>
-          <w:i/>
-        </w:rPr>
-        <w:t>cert.pem</w:t>
-      </w:r>
-      <w:proofErr w:type="spellEnd"/>
-    </w:p>
-    <w:p>
-      <w:pPr>
-        <w:rPr>
-          <w:rFonts w:ascii="Verdana" w:eastAsia="Verdana" w:hAnsi="Verdana" w:cs="Verdana"/>
-        </w:rPr>
-      </w:pPr>
-      <w:r>
-        <w:rPr>
-          <w:rFonts w:ascii="Verdana" w:eastAsia="Verdana" w:hAnsi="Verdana" w:cs="Verdana"/>
-        </w:rPr>
-        <w:t xml:space="preserve">It’s now easy to get the public key from this </w:t>
-      </w:r>
-      <w:proofErr w:type="spellStart"/>
-      <w:r>
-        <w:rPr>
-          <w:rFonts w:ascii="Verdana" w:eastAsia="Verdana" w:hAnsi="Verdana" w:cs="Verdana"/>
-        </w:rPr>
-        <w:t>pem</w:t>
-      </w:r>
-      <w:proofErr w:type="spellEnd"/>
-      <w:r>
-        <w:rPr>
-          <w:rFonts w:ascii="Verdana" w:eastAsia="Verdana" w:hAnsi="Verdana" w:cs="Verdana"/>
-        </w:rPr>
-        <w:t xml:space="preserve"> file:</w:t>
-      </w:r>
-    </w:p>
-    <w:p>
-      <w:pPr>
-        <w:rPr>
-          <w:rFonts w:ascii="Verdana" w:eastAsia="Verdana" w:hAnsi="Verdana" w:cs="Verdana"/>
-          <w:i/>
-        </w:rPr>
-      </w:pPr>
-      <w:proofErr w:type="spellStart"/>
-      <w:r>
-        <w:rPr>
-          <w:rFonts w:ascii="Verdana" w:eastAsia="Verdana" w:hAnsi="Verdana" w:cs="Verdana"/>
-          <w:i/>
-        </w:rPr>
-        <w:t>Openssl</w:t>
-      </w:r>
-      <w:proofErr w:type="spellEnd"/>
-      <w:r>
-        <w:rPr>
-          <w:rFonts w:ascii="Verdana" w:eastAsia="Verdana" w:hAnsi="Verdana" w:cs="Verdana"/>
-          <w:i/>
-        </w:rPr>
-        <w:t xml:space="preserve"> x509 –in </w:t>
-      </w:r>
-      <w:proofErr w:type="spellStart"/>
-      <w:r>
-        <w:rPr>
-          <w:rFonts w:ascii="Verdana" w:eastAsia="Verdana" w:hAnsi="Verdana" w:cs="Verdana"/>
-          <w:i/>
-        </w:rPr>
-        <w:t>cert.pem</w:t>
-      </w:r>
-      <w:proofErr w:type="spellEnd"/>
-      <w:r>
-        <w:rPr>
-          <w:rFonts w:ascii="Verdana" w:eastAsia="Verdana" w:hAnsi="Verdana" w:cs="Verdana"/>
-          <w:i/>
-        </w:rPr>
-        <w:t xml:space="preserve"> –</w:t>
-      </w:r>
-      <w:proofErr w:type="spellStart"/>
-      <w:r>
-        <w:rPr>
-          <w:rFonts w:ascii="Verdana" w:eastAsia="Verdana" w:hAnsi="Verdana" w:cs="Verdana"/>
-          <w:i/>
-        </w:rPr>
-        <w:t>pubkey</w:t>
-      </w:r>
-      <w:proofErr w:type="spellEnd"/>
-      <w:r>
-        <w:rPr>
-          <w:rFonts w:ascii="Verdana" w:eastAsia="Verdana" w:hAnsi="Verdana" w:cs="Verdana"/>
-          <w:i/>
-        </w:rPr>
-        <w:t xml:space="preserve"> –</w:t>
-      </w:r>
-      <w:proofErr w:type="spellStart"/>
-      <w:r>
-        <w:rPr>
-          <w:rFonts w:ascii="Verdana" w:eastAsia="Verdana" w:hAnsi="Verdana" w:cs="Verdana"/>
-          <w:i/>
-        </w:rPr>
-        <w:t>noout</w:t>
-      </w:r>
-      <w:proofErr w:type="spellEnd"/>
-    </w:p>
-    <w:p>
-      <w:pPr>
-        <w:rPr>
-          <w:rFonts w:ascii="Verdana" w:eastAsia="Verdana" w:hAnsi="Verdana" w:cs="Verdana"/>
-        </w:rPr>
-      </w:pPr>
-      <w:r>
-        <w:rPr>
-          <w:rFonts w:ascii="Verdana" w:eastAsia="Verdana" w:hAnsi="Verdana" w:cs="Verdana"/>
-        </w:rPr>
+        <w:t>Now use openssl to make this into a .pem file:</w:t>
+      </w:r>
+    </w:p>
+    <w:p>
+      <w:pPr>
+        <w:rPr>
+          <w:rFonts w:ascii="Verdana" w:eastAsia="Verdana" w:hAnsi="Verdana" w:cs="Verdana"/>
+          <w:i/>
+        </w:rPr>
+      </w:pPr>
+      <w:r>
+        <w:rPr>
+          <w:rFonts w:ascii="Verdana" w:eastAsia="Verdana" w:hAnsi="Verdana" w:cs="Verdana"/>
+          <w:i/>
+        </w:rPr>
+        <w:t>Openssl pkcs7 –in CERT.RSA –inform DER –print_certs –out cert.pem</w:t>
+      </w:r>
+    </w:p>
+    <w:p>
+      <w:pPr>
+        <w:rPr>
+          <w:rFonts w:ascii="Verdana" w:eastAsia="Verdana" w:hAnsi="Verdana" w:cs="Verdana"/>
+        </w:rPr>
+      </w:pPr>
+      <w:r>
+        <w:rPr>
+          <w:rFonts w:ascii="Verdana" w:eastAsia="Verdana" w:hAnsi="Verdana" w:cs="Verdana"/>
+        </w:rPr>
+        <w:t>It’s now easy to get the public key from this pem file:</w:t>
+      </w:r>
+    </w:p>
+    <w:p>
+      <w:pPr>
+        <w:rPr>
+          <w:rFonts w:ascii="Verdana" w:eastAsia="Verdana" w:hAnsi="Verdana" w:cs="Verdana"/>
+          <w:i/>
+        </w:rPr>
+      </w:pPr>
+      <w:r>
+        <w:rPr>
+          <w:rFonts w:ascii="Verdana" w:eastAsia="Verdana" w:hAnsi="Verdana" w:cs="Verdana"/>
+          <w:i/>
+        </w:rPr>
+        <w:t>Openssl x509 –in cert.pem –pubkey –noout</w:t>
+      </w:r>
+    </w:p>
+    <w:p>
+      <w:pPr>
+        <w:rPr>
+          <w:rFonts w:ascii="Verdana" w:eastAsia="Verdana" w:hAnsi="Verdana" w:cs="Verdana"/>
+        </w:rPr>
+      </w:pPr>
+      <w:r>
+        <w:rPr>
+          <w:rFonts w:ascii="Verdana" w:eastAsia="Verdana" w:hAnsi="Verdana" w:cs="Verdana"/>
+        </w:rPr>
+        <w:lastRenderedPageBreak/>
         <w:t>-----BEGIN PUBLIC KEY-----</w:t>
       </w:r>
     </w:p>
@@ -2504,19 +2756,11 @@
           <w:rFonts w:ascii="Verdana" w:eastAsia="Verdana" w:hAnsi="Verdana" w:cs="Verdana"/>
         </w:rPr>
       </w:pPr>
-      <w:proofErr w:type="gramStart"/>
-      <w:r>
-        <w:rPr>
-          <w:rFonts w:ascii="Verdana" w:eastAsia="Verdana" w:hAnsi="Verdana" w:cs="Verdana"/>
-        </w:rPr>
-        <w:t>zZhN+</w:t>
-      </w:r>
-      <w:proofErr w:type="gramEnd"/>
-      <w:r>
-        <w:rPr>
-          <w:rFonts w:ascii="Verdana" w:eastAsia="Verdana" w:hAnsi="Verdana" w:cs="Verdana"/>
-        </w:rPr>
-        <w:t>mOK+FhlGxsnyWRNx+yYFYfRET+6wl7o9E0HsFu+oL4Mh8JJaFcii8V5IP5y</w:t>
+      <w:r>
+        <w:rPr>
+          <w:rFonts w:ascii="Verdana" w:eastAsia="Verdana" w:hAnsi="Verdana" w:cs="Verdana"/>
+        </w:rPr>
+        <w:t>zZhN+mOK+FhlGxsnyWRNx+yYFYfRET+6wl7o9E0HsFu+oL4Mh8JJaFcii8V5IP5y</w:t>
       </w:r>
     </w:p>
     <w:p>
@@ -2575,61 +2819,22 @@
         <w:rPr>
           <w:rFonts w:ascii="Verdana" w:eastAsia="Verdana" w:hAnsi="Verdana" w:cs="Verdana"/>
         </w:rPr>
-        <w:t xml:space="preserve">2. We can use the </w:t>
-      </w:r>
-      <w:proofErr w:type="spellStart"/>
-      <w:r>
-        <w:rPr>
-          <w:rFonts w:ascii="Verdana" w:eastAsia="Verdana" w:hAnsi="Verdana" w:cs="Verdana"/>
-        </w:rPr>
-        <w:t>apktool</w:t>
-      </w:r>
-      <w:proofErr w:type="spellEnd"/>
-      <w:r>
-        <w:rPr>
-          <w:rFonts w:ascii="Verdana" w:eastAsia="Verdana" w:hAnsi="Verdana" w:cs="Verdana"/>
-        </w:rPr>
-        <w:t xml:space="preserve"> again and then look at the generated </w:t>
-      </w:r>
-      <w:proofErr w:type="spellStart"/>
-      <w:r>
-        <w:rPr>
-          <w:rFonts w:ascii="Verdana" w:eastAsia="Verdana" w:hAnsi="Verdana" w:cs="Verdana"/>
-        </w:rPr>
-        <w:t>apktool.yaml</w:t>
-      </w:r>
-      <w:proofErr w:type="spellEnd"/>
-      <w:r>
-        <w:rPr>
-          <w:rFonts w:ascii="Verdana" w:eastAsia="Verdana" w:hAnsi="Verdana" w:cs="Verdana"/>
-        </w:rPr>
-        <w:t xml:space="preserve"> file for this section info:</w:t>
-      </w:r>
-    </w:p>
-    <w:p>
-      <w:pPr>
-        <w:rPr>
-          <w:rFonts w:ascii="Verdana" w:eastAsia="Verdana" w:hAnsi="Verdana" w:cs="Verdana"/>
-          <w:i/>
-        </w:rPr>
-      </w:pPr>
-      <w:proofErr w:type="spellStart"/>
-      <w:proofErr w:type="gramStart"/>
-      <w:r>
-        <w:rPr>
-          <w:rFonts w:ascii="Verdana" w:eastAsia="Verdana" w:hAnsi="Verdana" w:cs="Verdana"/>
-          <w:i/>
-        </w:rPr>
-        <w:t>sdkInfo</w:t>
-      </w:r>
-      <w:proofErr w:type="spellEnd"/>
-      <w:proofErr w:type="gramEnd"/>
-      <w:r>
-        <w:rPr>
-          <w:rFonts w:ascii="Verdana" w:eastAsia="Verdana" w:hAnsi="Verdana" w:cs="Verdana"/>
-          <w:i/>
-        </w:rPr>
-        <w:t>:</w:t>
+        <w:t>2. We can use the apktool again and then look at the generated apktool.yaml file for this section info:</w:t>
+      </w:r>
+    </w:p>
+    <w:p>
+      <w:pPr>
+        <w:rPr>
+          <w:rFonts w:ascii="Verdana" w:eastAsia="Verdana" w:hAnsi="Verdana" w:cs="Verdana"/>
+          <w:i/>
+        </w:rPr>
+      </w:pPr>
+      <w:r>
+        <w:rPr>
+          <w:rFonts w:ascii="Verdana" w:eastAsia="Verdana" w:hAnsi="Verdana" w:cs="Verdana"/>
+          <w:i/>
+        </w:rPr>
+        <w:t>sdkInfo:</w:t>
       </w:r>
     </w:p>
     <w:p>
@@ -2644,23 +2849,12 @@
         </w:rPr>
         <w:t xml:space="preserve">  </w:t>
       </w:r>
-      <w:proofErr w:type="spellStart"/>
-      <w:proofErr w:type="gramStart"/>
-      <w:r>
-        <w:rPr>
-          <w:rFonts w:ascii="Verdana" w:eastAsia="Verdana" w:hAnsi="Verdana" w:cs="Verdana"/>
-          <w:i/>
-        </w:rPr>
-        <w:t>minSdkVersion</w:t>
-      </w:r>
-      <w:proofErr w:type="spellEnd"/>
-      <w:proofErr w:type="gramEnd"/>
-      <w:r>
-        <w:rPr>
-          <w:rFonts w:ascii="Verdana" w:eastAsia="Verdana" w:hAnsi="Verdana" w:cs="Verdana"/>
-          <w:i/>
-        </w:rPr>
-        <w:t>:</w:t>
+      <w:r>
+        <w:rPr>
+          <w:rFonts w:ascii="Verdana" w:eastAsia="Verdana" w:hAnsi="Verdana" w:cs="Verdana"/>
+          <w:i/>
+        </w:rPr>
+        <w:t>minSdkVersion:</w:t>
       </w:r>
       <w:r>
         <w:rPr>
@@ -2687,25 +2881,7 @@
           <w:rFonts w:ascii="Verdana" w:eastAsia="Verdana" w:hAnsi="Verdana" w:cs="Verdana"/>
           <w:i/>
         </w:rPr>
-        <w:t xml:space="preserve">  </w:t>
-      </w:r>
-      <w:proofErr w:type="spellStart"/>
-      <w:proofErr w:type="gramStart"/>
-      <w:r>
-        <w:rPr>
-          <w:rFonts w:ascii="Verdana" w:eastAsia="Verdana" w:hAnsi="Verdana" w:cs="Verdana"/>
-          <w:i/>
-        </w:rPr>
-        <w:t>targetSdkVersion</w:t>
-      </w:r>
-      <w:proofErr w:type="spellEnd"/>
-      <w:proofErr w:type="gramEnd"/>
-      <w:r>
-        <w:rPr>
-          <w:rFonts w:ascii="Verdana" w:eastAsia="Verdana" w:hAnsi="Verdana" w:cs="Verdana"/>
-          <w:i/>
-        </w:rPr>
-        <w:t>:</w:t>
+        <w:t xml:space="preserve">  targetSdkVersion:</w:t>
       </w:r>
       <w:r>
         <w:rPr>
@@ -2739,7 +2915,7 @@
         </w:rPr>
         <w:t xml:space="preserve">this version number can be done in </w:t>
       </w:r>
-      <w:hyperlink r:id="rId18" w:anchor="ApiLevels" w:history="1">
+      <w:hyperlink r:id="rId20" w:anchor="ApiLevels" w:history="1">
         <w:r>
           <w:rPr>
             <w:rStyle w:val="Hyperlink"/>
@@ -2748,75 +2924,39 @@
           <w:t>here</w:t>
         </w:r>
       </w:hyperlink>
-      <w:hyperlink r:id="rId19" w:anchor="ApiLevels" w:history="1"/>
-    </w:p>
-    <w:p>
-      <w:pPr>
-        <w:rPr>
-          <w:rFonts w:ascii="Verdana" w:eastAsia="Verdana" w:hAnsi="Verdana" w:cs="Verdana"/>
-        </w:rPr>
-      </w:pPr>
-      <w:r>
-        <w:rPr>
-          <w:rFonts w:ascii="Verdana" w:eastAsia="Verdana" w:hAnsi="Verdana" w:cs="Verdana"/>
-        </w:rPr>
-        <w:t>Looking at the page, we can see that this app has</w:t>
-      </w:r>
-      <w:bookmarkStart w:id="0" w:name="_GoBack"/>
-      <w:bookmarkEnd w:id="0"/>
-      <w:r>
-        <w:rPr>
-          <w:rFonts w:ascii="Verdana" w:eastAsia="Verdana" w:hAnsi="Verdana" w:cs="Verdana"/>
-        </w:rPr>
-        <w:t xml:space="preserve"> been built for Android 4.0/4.0.1/4.0.2 (Ice Cream Sandwich)</w:t>
-      </w:r>
-    </w:p>
-    <w:p>
-      <w:pPr>
-        <w:rPr>
-          <w:rFonts w:ascii="Verdana" w:eastAsia="Verdana" w:hAnsi="Verdana" w:cs="Verdana"/>
-        </w:rPr>
-      </w:pPr>
-    </w:p>
-    <w:p>
-      <w:pPr>
-        <w:rPr>
-          <w:rFonts w:ascii="Verdana" w:eastAsia="Verdana" w:hAnsi="Verdana" w:cs="Verdana"/>
-        </w:rPr>
-      </w:pPr>
-      <w:r>
-        <w:rPr>
-          <w:rFonts w:ascii="Verdana" w:eastAsia="Verdana" w:hAnsi="Verdana" w:cs="Verdana"/>
-        </w:rPr>
-        <w:t xml:space="preserve">However, there’s no lib folder under the </w:t>
-      </w:r>
-      <w:proofErr w:type="spellStart"/>
-      <w:r>
-        <w:rPr>
-          <w:rFonts w:ascii="Verdana" w:eastAsia="Verdana" w:hAnsi="Verdana" w:cs="Verdana"/>
-        </w:rPr>
-        <w:t>apk</w:t>
-      </w:r>
-      <w:proofErr w:type="spellEnd"/>
-      <w:r>
-        <w:rPr>
-          <w:rFonts w:ascii="Verdana" w:eastAsia="Verdana" w:hAnsi="Verdana" w:cs="Verdana"/>
-        </w:rPr>
-        <w:t xml:space="preserve"> file, which means the </w:t>
-      </w:r>
-      <w:proofErr w:type="spellStart"/>
-      <w:r>
-        <w:rPr>
-          <w:rFonts w:ascii="Verdana" w:eastAsia="Verdana" w:hAnsi="Verdana" w:cs="Verdana"/>
-        </w:rPr>
-        <w:t>Gradle</w:t>
-      </w:r>
-      <w:proofErr w:type="spellEnd"/>
-      <w:r>
-        <w:rPr>
-          <w:rFonts w:ascii="Verdana" w:eastAsia="Verdana" w:hAnsi="Verdana" w:cs="Verdana"/>
-        </w:rPr>
-        <w:t xml:space="preserve"> may have spun a generic build that supports all architecture format (x86, ARM etc…)</w:t>
+      <w:hyperlink r:id="rId21" w:anchor="ApiLevels" w:history="1"/>
+    </w:p>
+    <w:p>
+      <w:pPr>
+        <w:rPr>
+          <w:rFonts w:ascii="Verdana" w:eastAsia="Verdana" w:hAnsi="Verdana" w:cs="Verdana"/>
+        </w:rPr>
+      </w:pPr>
+      <w:r>
+        <w:rPr>
+          <w:rFonts w:ascii="Verdana" w:eastAsia="Verdana" w:hAnsi="Verdana" w:cs="Verdana"/>
+        </w:rPr>
+        <w:t>Looking at the page, we can see that this app has been built for Android 4.0/4.0.1/4.0.2 (Ice Cream Sandwich)</w:t>
+      </w:r>
+    </w:p>
+    <w:p>
+      <w:pPr>
+        <w:rPr>
+          <w:rFonts w:ascii="Verdana" w:eastAsia="Verdana" w:hAnsi="Verdana" w:cs="Verdana"/>
+        </w:rPr>
+      </w:pPr>
+    </w:p>
+    <w:p>
+      <w:pPr>
+        <w:rPr>
+          <w:rFonts w:ascii="Verdana" w:eastAsia="Verdana" w:hAnsi="Verdana" w:cs="Verdana"/>
+        </w:rPr>
+      </w:pPr>
+      <w:r>
+        <w:rPr>
+          <w:rFonts w:ascii="Verdana" w:eastAsia="Verdana" w:hAnsi="Verdana" w:cs="Verdana"/>
+        </w:rPr>
+        <w:t>However, there’s no lib folder under the apk file, which means the Gradle may have spun a generic build that supports all architecture format (x86, ARM etc…)</w:t>
       </w:r>
     </w:p>
     <w:p>
@@ -2874,7 +3014,6 @@
           <w:i/>
         </w:rPr>
       </w:pPr>
-      <w:proofErr w:type="spellStart"/>
       <w:r>
         <w:rPr>
           <w:rFonts w:ascii="Verdana" w:eastAsia="Verdana" w:hAnsi="Verdana" w:cs="Verdana"/>
@@ -2882,16 +3021,14 @@
         </w:rPr>
         <w:t>classes.dex</w:t>
       </w:r>
-      <w:proofErr w:type="spellEnd"/>
-    </w:p>
-    <w:p>
-      <w:pPr>
-        <w:rPr>
-          <w:rFonts w:ascii="Verdana" w:eastAsia="Verdana" w:hAnsi="Verdana" w:cs="Verdana"/>
-          <w:i/>
-        </w:rPr>
-      </w:pPr>
-      <w:proofErr w:type="spellStart"/>
+    </w:p>
+    <w:p>
+      <w:pPr>
+        <w:rPr>
+          <w:rFonts w:ascii="Verdana" w:eastAsia="Verdana" w:hAnsi="Verdana" w:cs="Verdana"/>
+          <w:i/>
+        </w:rPr>
+      </w:pPr>
       <w:r>
         <w:rPr>
           <w:rFonts w:ascii="Verdana" w:eastAsia="Verdana" w:hAnsi="Verdana" w:cs="Verdana"/>
@@ -2899,7 +3036,6 @@
         </w:rPr>
         <w:t>resources.arsc</w:t>
       </w:r>
-      <w:proofErr w:type="spellEnd"/>
     </w:p>
     <w:p>
       <w:pPr>
@@ -2988,183 +3124,295 @@
           <w:rFonts w:ascii="Verdana" w:eastAsia="Verdana" w:hAnsi="Verdana" w:cs="Verdana"/>
           <w:i/>
         </w:rPr>
+        <w:t>res/drawable-xhdpi-v4/shevirah.png</w:t>
+      </w:r>
+    </w:p>
+    <w:p>
+      <w:pPr>
+        <w:rPr>
+          <w:rFonts w:ascii="Verdana" w:eastAsia="Verdana" w:hAnsi="Verdana" w:cs="Verdana"/>
+          <w:i/>
+        </w:rPr>
+      </w:pPr>
+      <w:r>
+        <w:rPr>
+          <w:rFonts w:ascii="Verdana" w:eastAsia="Verdana" w:hAnsi="Verdana" w:cs="Verdana"/>
+          <w:i/>
+        </w:rPr>
+        <w:t>res/layout/bluetooth.xml</w:t>
+      </w:r>
+    </w:p>
+    <w:p>
+      <w:pPr>
+        <w:rPr>
+          <w:rFonts w:ascii="Verdana" w:eastAsia="Verdana" w:hAnsi="Verdana" w:cs="Verdana"/>
+          <w:i/>
+        </w:rPr>
+      </w:pPr>
+      <w:r>
+        <w:rPr>
+          <w:rFonts w:ascii="Verdana" w:eastAsia="Verdana" w:hAnsi="Verdana" w:cs="Verdana"/>
+          <w:i/>
+        </w:rPr>
+        <w:t>res/layout/commands.xml</w:t>
+      </w:r>
+    </w:p>
+    <w:p>
+      <w:pPr>
+        <w:rPr>
+          <w:rFonts w:ascii="Verdana" w:eastAsia="Verdana" w:hAnsi="Verdana" w:cs="Verdana"/>
+          <w:i/>
+        </w:rPr>
+      </w:pPr>
+      <w:r>
+        <w:rPr>
+          <w:rFonts w:ascii="Verdana" w:eastAsia="Verdana" w:hAnsi="Verdana" w:cs="Verdana"/>
+          <w:i/>
+        </w:rPr>
+        <w:t>res/layout/data.xml</w:t>
+      </w:r>
+    </w:p>
+    <w:p>
+      <w:pPr>
+        <w:rPr>
+          <w:rFonts w:ascii="Verdana" w:eastAsia="Verdana" w:hAnsi="Verdana" w:cs="Verdana"/>
+          <w:i/>
+        </w:rPr>
+      </w:pPr>
+      <w:r>
+        <w:rPr>
+          <w:rFonts w:ascii="Verdana" w:eastAsia="Verdana" w:hAnsi="Verdana" w:cs="Verdana"/>
+          <w:i/>
+        </w:rPr>
+        <w:t>res/layout/fuctionlist.xml</w:t>
+      </w:r>
+    </w:p>
+    <w:p>
+      <w:pPr>
+        <w:rPr>
+          <w:rFonts w:ascii="Verdana" w:eastAsia="Verdana" w:hAnsi="Verdana" w:cs="Verdana"/>
+          <w:i/>
+        </w:rPr>
+      </w:pPr>
+      <w:r>
+        <w:rPr>
+          <w:rFonts w:ascii="Verdana" w:eastAsia="Verdana" w:hAnsi="Verdana" w:cs="Verdana"/>
+          <w:i/>
+        </w:rPr>
+        <w:t>res/layout/getagents.xml</w:t>
+      </w:r>
+    </w:p>
+    <w:p>
+      <w:pPr>
+        <w:rPr>
+          <w:rFonts w:ascii="Verdana" w:eastAsia="Verdana" w:hAnsi="Verdana" w:cs="Verdana"/>
+          <w:i/>
+        </w:rPr>
+      </w:pPr>
+      <w:r>
+        <w:rPr>
+          <w:rFonts w:ascii="Verdana" w:eastAsia="Verdana" w:hAnsi="Verdana" w:cs="Verdana"/>
+          <w:i/>
+        </w:rPr>
+        <w:t>res/layout/getdata.xml</w:t>
+      </w:r>
+    </w:p>
+    <w:p>
+      <w:pPr>
+        <w:rPr>
+          <w:rFonts w:ascii="Verdana" w:eastAsia="Verdana" w:hAnsi="Verdana" w:cs="Verdana"/>
+          <w:i/>
+        </w:rPr>
+      </w:pPr>
+      <w:r>
+        <w:rPr>
+          <w:rFonts w:ascii="Verdana" w:eastAsia="Verdana" w:hAnsi="Verdana" w:cs="Verdana"/>
+          <w:i/>
+        </w:rPr>
+        <w:t>res/layout/main.xml</w:t>
+      </w:r>
+    </w:p>
+    <w:p>
+      <w:pPr>
+        <w:rPr>
+          <w:rFonts w:ascii="Verdana" w:eastAsia="Verdana" w:hAnsi="Verdana" w:cs="Verdana"/>
+          <w:i/>
+        </w:rPr>
+      </w:pPr>
+      <w:r>
+        <w:rPr>
+          <w:rFonts w:ascii="Verdana" w:eastAsia="Verdana" w:hAnsi="Verdana" w:cs="Verdana"/>
+          <w:i/>
+        </w:rPr>
+        <w:t>res/layout/nfc.xml</w:t>
+      </w:r>
+    </w:p>
+    <w:p>
+      <w:pPr>
+        <w:rPr>
+          <w:rFonts w:ascii="Verdana" w:eastAsia="Verdana" w:hAnsi="Verdana" w:cs="Verdana"/>
+          <w:i/>
+        </w:rPr>
+      </w:pPr>
+      <w:r>
+        <w:rPr>
+          <w:rFonts w:ascii="Verdana" w:eastAsia="Verdana" w:hAnsi="Verdana" w:cs="Verdana"/>
+          <w:i/>
+        </w:rPr>
+        <w:t>res/layout/remoteattack.xml</w:t>
+      </w:r>
+    </w:p>
+    <w:p>
+      <w:pPr>
+        <w:rPr>
+          <w:rFonts w:ascii="Verdana" w:eastAsia="Verdana" w:hAnsi="Verdana" w:cs="Verdana"/>
+          <w:i/>
+        </w:rPr>
+      </w:pPr>
+      <w:r>
+        <w:rPr>
+          <w:rFonts w:ascii="Verdana" w:eastAsia="Verdana" w:hAnsi="Verdana" w:cs="Verdana"/>
+          <w:i/>
+        </w:rPr>
+        <w:t>res/layout/socialattack.xml</w:t>
+      </w:r>
+    </w:p>
+    <w:p>
+      <w:pPr>
+        <w:rPr>
+          <w:rFonts w:ascii="Verdana" w:eastAsia="Verdana" w:hAnsi="Verdana" w:cs="Verdana"/>
+          <w:i/>
+        </w:rPr>
+      </w:pPr>
+      <w:r>
+        <w:rPr>
+          <w:rFonts w:ascii="Verdana" w:eastAsia="Verdana" w:hAnsi="Verdana" w:cs="Verdana"/>
+          <w:i/>
+        </w:rPr>
+        <w:t>com/bulbsecurity/</w:t>
+      </w:r>
+      <w:r>
+        <w:rPr>
+          <w:rFonts w:ascii="Verdana" w:eastAsia="Verdana" w:hAnsi="Verdana" w:cs="Verdana"/>
+          <w:i/>
+        </w:rPr>
+        <w:t>framewor</w:t>
+      </w:r>
+      <w:r>
+        <w:rPr>
+          <w:rFonts w:ascii="Verdana" w:eastAsia="Verdana" w:hAnsi="Verdana" w:cs="Verdana"/>
+          <w:i/>
+        </w:rPr>
+        <w:t>k/</w:t>
+      </w:r>
+      <w:r>
+        <w:rPr>
+          <w:rFonts w:ascii="Verdana" w:eastAsia="Verdana" w:hAnsi="Verdana" w:cs="Verdana"/>
+          <w:i/>
+        </w:rPr>
+        <w:t>app</w:t>
+      </w:r>
+      <w:r>
+        <w:rPr>
+          <w:rFonts w:ascii="Verdana" w:eastAsia="Verdana" w:hAnsi="Verdana" w:cs="Verdana"/>
+          <w:i/>
+        </w:rPr>
+        <w:t>/</w:t>
+      </w:r>
+      <w:r>
+        <w:rPr>
+          <w:rFonts w:ascii="Verdana" w:eastAsia="Verdana" w:hAnsi="Verdana" w:cs="Verdana"/>
+          <w:i/>
+        </w:rPr>
+        <w:t>BluetoothScanner$1.smali</w:t>
+      </w:r>
+    </w:p>
+    <w:p>
+      <w:pPr>
+        <w:rPr>
+          <w:rFonts w:ascii="Verdana" w:eastAsia="Verdana" w:hAnsi="Verdana" w:cs="Verdana"/>
+          <w:i/>
+        </w:rPr>
+      </w:pPr>
+      <w:r>
+        <w:rPr>
+          <w:rFonts w:ascii="Verdana" w:eastAsia="Verdana" w:hAnsi="Verdana" w:cs="Verdana"/>
+          <w:i/>
+        </w:rPr>
+        <w:t>com/bulbsecurity/</w:t>
+      </w:r>
+      <w:r>
+        <w:rPr>
+          <w:rFonts w:ascii="Verdana" w:eastAsia="Verdana" w:hAnsi="Verdana" w:cs="Verdana"/>
+          <w:i/>
+        </w:rPr>
+        <w:t>framewor</w:t>
+      </w:r>
+      <w:r>
+        <w:rPr>
+          <w:rFonts w:ascii="Verdana" w:eastAsia="Verdana" w:hAnsi="Verdana" w:cs="Verdana"/>
+          <w:i/>
+        </w:rPr>
+        <w:t>k/</w:t>
+      </w:r>
+      <w:r>
+        <w:rPr>
+          <w:rFonts w:ascii="Verdana" w:eastAsia="Verdana" w:hAnsi="Verdana" w:cs="Verdana"/>
+          <w:i/>
+        </w:rPr>
+        <w:t>app</w:t>
+      </w:r>
+      <w:r>
+        <w:rPr>
+          <w:rFonts w:ascii="Verdana" w:eastAsia="Verdana" w:hAnsi="Verdana" w:cs="Verdana"/>
+          <w:i/>
+        </w:rPr>
+        <w:t>/</w:t>
+      </w:r>
+      <w:r>
+        <w:rPr>
+          <w:rFonts w:ascii="Verdana" w:eastAsia="Verdana" w:hAnsi="Verdana" w:cs="Verdana"/>
+          <w:i/>
+        </w:rPr>
+        <w:t>BluetoothScanner$2.smali</w:t>
+      </w:r>
+    </w:p>
+    <w:p>
+      <w:pPr>
+        <w:rPr>
+          <w:rFonts w:ascii="Verdana" w:eastAsia="Verdana" w:hAnsi="Verdana" w:cs="Verdana"/>
+          <w:i/>
+        </w:rPr>
+      </w:pPr>
+      <w:r>
+        <w:rPr>
+          <w:rFonts w:ascii="Verdana" w:eastAsia="Verdana" w:hAnsi="Verdana" w:cs="Verdana"/>
+          <w:i/>
+        </w:rPr>
         <w:lastRenderedPageBreak/>
-        <w:t>res/drawable-xhdpi-v4/shevirah.png</w:t>
-      </w:r>
-    </w:p>
-    <w:p>
-      <w:pPr>
-        <w:rPr>
-          <w:rFonts w:ascii="Verdana" w:eastAsia="Verdana" w:hAnsi="Verdana" w:cs="Verdana"/>
-          <w:i/>
-        </w:rPr>
-      </w:pPr>
-      <w:r>
-        <w:rPr>
-          <w:rFonts w:ascii="Verdana" w:eastAsia="Verdana" w:hAnsi="Verdana" w:cs="Verdana"/>
-          <w:i/>
-        </w:rPr>
-        <w:t>res/layout/bluetooth.xml</w:t>
-      </w:r>
-    </w:p>
-    <w:p>
-      <w:pPr>
-        <w:rPr>
-          <w:rFonts w:ascii="Verdana" w:eastAsia="Verdana" w:hAnsi="Verdana" w:cs="Verdana"/>
-          <w:i/>
-        </w:rPr>
-      </w:pPr>
-      <w:r>
-        <w:rPr>
-          <w:rFonts w:ascii="Verdana" w:eastAsia="Verdana" w:hAnsi="Verdana" w:cs="Verdana"/>
-          <w:i/>
-        </w:rPr>
-        <w:t>res/layout/commands.xml</w:t>
-      </w:r>
-    </w:p>
-    <w:p>
-      <w:pPr>
-        <w:rPr>
-          <w:rFonts w:ascii="Verdana" w:eastAsia="Verdana" w:hAnsi="Verdana" w:cs="Verdana"/>
-          <w:i/>
-        </w:rPr>
-      </w:pPr>
-      <w:r>
-        <w:rPr>
-          <w:rFonts w:ascii="Verdana" w:eastAsia="Verdana" w:hAnsi="Verdana" w:cs="Verdana"/>
-          <w:i/>
-        </w:rPr>
-        <w:t>res/layout/data.xml</w:t>
-      </w:r>
-    </w:p>
-    <w:p>
-      <w:pPr>
-        <w:rPr>
-          <w:rFonts w:ascii="Verdana" w:eastAsia="Verdana" w:hAnsi="Verdana" w:cs="Verdana"/>
-          <w:i/>
-        </w:rPr>
-      </w:pPr>
-      <w:r>
-        <w:rPr>
-          <w:rFonts w:ascii="Verdana" w:eastAsia="Verdana" w:hAnsi="Verdana" w:cs="Verdana"/>
-          <w:i/>
-        </w:rPr>
-        <w:t>res/layout/fuctionlist.xml</w:t>
-      </w:r>
-    </w:p>
-    <w:p>
-      <w:pPr>
-        <w:rPr>
-          <w:rFonts w:ascii="Verdana" w:eastAsia="Verdana" w:hAnsi="Verdana" w:cs="Verdana"/>
-          <w:i/>
-        </w:rPr>
-      </w:pPr>
-      <w:r>
-        <w:rPr>
-          <w:rFonts w:ascii="Verdana" w:eastAsia="Verdana" w:hAnsi="Verdana" w:cs="Verdana"/>
-          <w:i/>
-        </w:rPr>
-        <w:t>res/layout/getagents.xml</w:t>
-      </w:r>
-    </w:p>
-    <w:p>
-      <w:pPr>
-        <w:rPr>
-          <w:rFonts w:ascii="Verdana" w:eastAsia="Verdana" w:hAnsi="Verdana" w:cs="Verdana"/>
-          <w:i/>
-        </w:rPr>
-      </w:pPr>
-      <w:r>
-        <w:rPr>
-          <w:rFonts w:ascii="Verdana" w:eastAsia="Verdana" w:hAnsi="Verdana" w:cs="Verdana"/>
-          <w:i/>
-        </w:rPr>
-        <w:t>res/layout/getdata.xml</w:t>
-      </w:r>
-    </w:p>
-    <w:p>
-      <w:pPr>
-        <w:rPr>
-          <w:rFonts w:ascii="Verdana" w:eastAsia="Verdana" w:hAnsi="Verdana" w:cs="Verdana"/>
-          <w:i/>
-        </w:rPr>
-      </w:pPr>
-      <w:r>
-        <w:rPr>
-          <w:rFonts w:ascii="Verdana" w:eastAsia="Verdana" w:hAnsi="Verdana" w:cs="Verdana"/>
-          <w:i/>
-        </w:rPr>
-        <w:t>res/layout/main.xml</w:t>
-      </w:r>
-    </w:p>
-    <w:p>
-      <w:pPr>
-        <w:rPr>
-          <w:rFonts w:ascii="Verdana" w:eastAsia="Verdana" w:hAnsi="Verdana" w:cs="Verdana"/>
-          <w:i/>
-        </w:rPr>
-      </w:pPr>
-      <w:r>
-        <w:rPr>
-          <w:rFonts w:ascii="Verdana" w:eastAsia="Verdana" w:hAnsi="Verdana" w:cs="Verdana"/>
-          <w:i/>
-        </w:rPr>
-        <w:t>res/layout/nfc.xml</w:t>
-      </w:r>
-    </w:p>
-    <w:p>
-      <w:pPr>
-        <w:rPr>
-          <w:rFonts w:ascii="Verdana" w:eastAsia="Verdana" w:hAnsi="Verdana" w:cs="Verdana"/>
-          <w:i/>
-        </w:rPr>
-      </w:pPr>
-      <w:r>
-        <w:rPr>
-          <w:rFonts w:ascii="Verdana" w:eastAsia="Verdana" w:hAnsi="Verdana" w:cs="Verdana"/>
-          <w:i/>
-        </w:rPr>
-        <w:t>res/layout/remoteattack.xml</w:t>
-      </w:r>
-    </w:p>
-    <w:p>
-      <w:pPr>
-        <w:rPr>
-          <w:rFonts w:ascii="Verdana" w:eastAsia="Verdana" w:hAnsi="Verdana" w:cs="Verdana"/>
-          <w:i/>
-        </w:rPr>
-      </w:pPr>
-      <w:r>
-        <w:rPr>
-          <w:rFonts w:ascii="Verdana" w:eastAsia="Verdana" w:hAnsi="Verdana" w:cs="Verdana"/>
-          <w:i/>
-        </w:rPr>
-        <w:t>res/layout/socialattack.xml</w:t>
-      </w:r>
-    </w:p>
-    <w:p>
-      <w:pPr>
-        <w:rPr>
-          <w:rFonts w:ascii="Verdana" w:eastAsia="Verdana" w:hAnsi="Verdana" w:cs="Verdana"/>
-          <w:i/>
-        </w:rPr>
-      </w:pPr>
-      <w:r>
-        <w:rPr>
-          <w:rFonts w:ascii="Verdana" w:eastAsia="Verdana" w:hAnsi="Verdana" w:cs="Verdana"/>
-          <w:i/>
-        </w:rPr>
-        <w:t>com/</w:t>
-      </w:r>
-      <w:proofErr w:type="spellStart"/>
-      <w:r>
-        <w:rPr>
-          <w:rFonts w:ascii="Verdana" w:eastAsia="Verdana" w:hAnsi="Verdana" w:cs="Verdana"/>
-          <w:i/>
-        </w:rPr>
-        <w:t>bulbsecurity</w:t>
-      </w:r>
-      <w:proofErr w:type="spellEnd"/>
+        <w:t>com/bulbsecurity/</w:t>
+      </w:r>
+      <w:r>
+        <w:rPr>
+          <w:rFonts w:ascii="Verdana" w:eastAsia="Verdana" w:hAnsi="Verdana" w:cs="Verdana"/>
+          <w:i/>
+        </w:rPr>
+        <w:t>framewor</w:t>
+      </w:r>
+      <w:r>
+        <w:rPr>
+          <w:rFonts w:ascii="Verdana" w:eastAsia="Verdana" w:hAnsi="Verdana" w:cs="Verdana"/>
+          <w:i/>
+        </w:rPr>
+        <w:t>k/</w:t>
+      </w:r>
+      <w:r>
+        <w:rPr>
+          <w:rFonts w:ascii="Verdana" w:eastAsia="Verdana" w:hAnsi="Verdana" w:cs="Verdana"/>
+          <w:i/>
+        </w:rPr>
+        <w:t>app</w:t>
+      </w:r>
       <w:r>
         <w:rPr>
           <w:rFonts w:ascii="Verdana" w:eastAsia="Verdana" w:hAnsi="Verdana" w:cs="Verdana"/>
@@ -3177,6 +3425,28 @@
           <w:rFonts w:ascii="Verdana" w:eastAsia="Verdana" w:hAnsi="Verdana" w:cs="Verdana"/>
           <w:i/>
         </w:rPr>
+        <w:t>BluetoothScanner$mytask.smali</w:t>
+      </w:r>
+    </w:p>
+    <w:p>
+      <w:pPr>
+        <w:rPr>
+          <w:rFonts w:ascii="Verdana" w:eastAsia="Verdana" w:hAnsi="Verdana" w:cs="Verdana"/>
+          <w:i/>
+        </w:rPr>
+      </w:pPr>
+      <w:r>
+        <w:rPr>
+          <w:rFonts w:ascii="Verdana" w:eastAsia="Verdana" w:hAnsi="Verdana" w:cs="Verdana"/>
+          <w:i/>
+        </w:rPr>
+        <w:t>com/bulbsecurity/</w:t>
+      </w:r>
+      <w:r>
+        <w:rPr>
+          <w:rFonts w:ascii="Verdana" w:eastAsia="Verdana" w:hAnsi="Verdana" w:cs="Verdana"/>
+          <w:i/>
+        </w:rPr>
         <w:t>framewor</w:t>
       </w:r>
       <w:r>
@@ -3205,32 +3475,44 @@
           <w:rFonts w:ascii="Verdana" w:eastAsia="Verdana" w:hAnsi="Verdana" w:cs="Verdana"/>
           <w:i/>
         </w:rPr>
-        <w:t>BluetoothScanner$1.smali</w:t>
-      </w:r>
-    </w:p>
-    <w:p>
-      <w:pPr>
-        <w:rPr>
-          <w:rFonts w:ascii="Verdana" w:eastAsia="Verdana" w:hAnsi="Verdana" w:cs="Verdana"/>
-          <w:i/>
-        </w:rPr>
-      </w:pPr>
-      <w:r>
-        <w:rPr>
-          <w:rFonts w:ascii="Verdana" w:eastAsia="Verdana" w:hAnsi="Verdana" w:cs="Verdana"/>
-          <w:i/>
-        </w:rPr>
-        <w:t>com/</w:t>
-      </w:r>
-      <w:proofErr w:type="spellStart"/>
-      <w:r>
-        <w:rPr>
-          <w:rFonts w:ascii="Verdana" w:eastAsia="Verdana" w:hAnsi="Verdana" w:cs="Verdana"/>
-          <w:i/>
-        </w:rPr>
-        <w:t>bulbsecurity</w:t>
-      </w:r>
-      <w:proofErr w:type="spellEnd"/>
+        <w:t>BluetoothScanner.smali</w:t>
+      </w:r>
+    </w:p>
+    <w:p>
+      <w:pPr>
+        <w:rPr>
+          <w:rFonts w:ascii="Verdana" w:eastAsia="Verdana" w:hAnsi="Verdana" w:cs="Verdana"/>
+          <w:i/>
+        </w:rPr>
+      </w:pPr>
+      <w:r>
+        <w:rPr>
+          <w:rFonts w:ascii="Verdana" w:eastAsia="Verdana" w:hAnsi="Verdana" w:cs="Verdana"/>
+          <w:i/>
+        </w:rPr>
+        <w:t>com/bulbsecurity/</w:t>
+      </w:r>
+      <w:r>
+        <w:rPr>
+          <w:rFonts w:ascii="Verdana" w:eastAsia="Verdana" w:hAnsi="Verdana" w:cs="Verdana"/>
+          <w:i/>
+        </w:rPr>
+        <w:t>framewor</w:t>
+      </w:r>
+      <w:r>
+        <w:rPr>
+          <w:rFonts w:ascii="Verdana" w:eastAsia="Verdana" w:hAnsi="Verdana" w:cs="Verdana"/>
+          <w:i/>
+        </w:rPr>
+        <w:t>k/</w:t>
+      </w:r>
+      <w:r>
+        <w:rPr>
+          <w:rFonts w:ascii="Verdana" w:eastAsia="Verdana" w:hAnsi="Verdana" w:cs="Verdana"/>
+          <w:i/>
+        </w:rPr>
+        <w:t>app</w:t>
+      </w:r>
       <w:r>
         <w:rPr>
           <w:rFonts w:ascii="Verdana" w:eastAsia="Verdana" w:hAnsi="Verdana" w:cs="Verdana"/>
@@ -3243,6 +3525,28 @@
           <w:rFonts w:ascii="Verdana" w:eastAsia="Verdana" w:hAnsi="Verdana" w:cs="Verdana"/>
           <w:i/>
         </w:rPr>
+        <w:t>BuildConfig.smali</w:t>
+      </w:r>
+    </w:p>
+    <w:p>
+      <w:pPr>
+        <w:rPr>
+          <w:rFonts w:ascii="Verdana" w:eastAsia="Verdana" w:hAnsi="Verdana" w:cs="Verdana"/>
+          <w:i/>
+        </w:rPr>
+      </w:pPr>
+      <w:r>
+        <w:rPr>
+          <w:rFonts w:ascii="Verdana" w:eastAsia="Verdana" w:hAnsi="Verdana" w:cs="Verdana"/>
+          <w:i/>
+        </w:rPr>
+        <w:t>com/bulbsecurity/</w:t>
+      </w:r>
+      <w:r>
+        <w:rPr>
+          <w:rFonts w:ascii="Verdana" w:eastAsia="Verdana" w:hAnsi="Verdana" w:cs="Verdana"/>
+          <w:i/>
+        </w:rPr>
         <w:t>framewor</w:t>
       </w:r>
       <w:r>
@@ -3271,32 +3575,44 @@
           <w:rFonts w:ascii="Verdana" w:eastAsia="Verdana" w:hAnsi="Verdana" w:cs="Verdana"/>
           <w:i/>
         </w:rPr>
-        <w:t>BluetoothScanner$2.smali</w:t>
-      </w:r>
-    </w:p>
-    <w:p>
-      <w:pPr>
-        <w:rPr>
-          <w:rFonts w:ascii="Verdana" w:eastAsia="Verdana" w:hAnsi="Verdana" w:cs="Verdana"/>
-          <w:i/>
-        </w:rPr>
-      </w:pPr>
-      <w:r>
-        <w:rPr>
-          <w:rFonts w:ascii="Verdana" w:eastAsia="Verdana" w:hAnsi="Verdana" w:cs="Verdana"/>
-          <w:i/>
-        </w:rPr>
-        <w:t>com/</w:t>
-      </w:r>
-      <w:proofErr w:type="spellStart"/>
-      <w:r>
-        <w:rPr>
-          <w:rFonts w:ascii="Verdana" w:eastAsia="Verdana" w:hAnsi="Verdana" w:cs="Verdana"/>
-          <w:i/>
-        </w:rPr>
-        <w:t>bulbsecurity</w:t>
-      </w:r>
-      <w:proofErr w:type="spellEnd"/>
+        <w:t>CommandHandler.smali</w:t>
+      </w:r>
+    </w:p>
+    <w:p>
+      <w:pPr>
+        <w:rPr>
+          <w:rFonts w:ascii="Verdana" w:eastAsia="Verdana" w:hAnsi="Verdana" w:cs="Verdana"/>
+          <w:i/>
+        </w:rPr>
+      </w:pPr>
+      <w:r>
+        <w:rPr>
+          <w:rFonts w:ascii="Verdana" w:eastAsia="Verdana" w:hAnsi="Verdana" w:cs="Verdana"/>
+          <w:i/>
+        </w:rPr>
+        <w:t>com/bulbsecurity/</w:t>
+      </w:r>
+      <w:r>
+        <w:rPr>
+          <w:rFonts w:ascii="Verdana" w:eastAsia="Verdana" w:hAnsi="Verdana" w:cs="Verdana"/>
+          <w:i/>
+        </w:rPr>
+        <w:t>framewor</w:t>
+      </w:r>
+      <w:r>
+        <w:rPr>
+          <w:rFonts w:ascii="Verdana" w:eastAsia="Verdana" w:hAnsi="Verdana" w:cs="Verdana"/>
+          <w:i/>
+        </w:rPr>
+        <w:t>k/</w:t>
+      </w:r>
+      <w:r>
+        <w:rPr>
+          <w:rFonts w:ascii="Verdana" w:eastAsia="Verdana" w:hAnsi="Verdana" w:cs="Verdana"/>
+          <w:i/>
+        </w:rPr>
+        <w:t>app</w:t>
+      </w:r>
       <w:r>
         <w:rPr>
           <w:rFonts w:ascii="Verdana" w:eastAsia="Verdana" w:hAnsi="Verdana" w:cs="Verdana"/>
@@ -3309,6 +3625,28 @@
           <w:rFonts w:ascii="Verdana" w:eastAsia="Verdana" w:hAnsi="Verdana" w:cs="Verdana"/>
           <w:i/>
         </w:rPr>
+        <w:t>FrameworkAndroidApp.smali</w:t>
+      </w:r>
+    </w:p>
+    <w:p>
+      <w:pPr>
+        <w:rPr>
+          <w:rFonts w:ascii="Verdana" w:eastAsia="Verdana" w:hAnsi="Verdana" w:cs="Verdana"/>
+          <w:i/>
+        </w:rPr>
+      </w:pPr>
+      <w:r>
+        <w:rPr>
+          <w:rFonts w:ascii="Verdana" w:eastAsia="Verdana" w:hAnsi="Verdana" w:cs="Verdana"/>
+          <w:i/>
+        </w:rPr>
+        <w:t>com/bulbsecurity/</w:t>
+      </w:r>
+      <w:r>
+        <w:rPr>
+          <w:rFonts w:ascii="Verdana" w:eastAsia="Verdana" w:hAnsi="Verdana" w:cs="Verdana"/>
+          <w:i/>
+        </w:rPr>
         <w:t>framewor</w:t>
       </w:r>
       <w:r>
@@ -3332,39 +3670,49 @@
         </w:rPr>
         <w:t>/</w:t>
       </w:r>
-      <w:proofErr w:type="spellStart"/>
-      <w:r>
-        <w:rPr>
-          <w:rFonts w:ascii="Verdana" w:eastAsia="Verdana" w:hAnsi="Verdana" w:cs="Verdana"/>
-          <w:i/>
-        </w:rPr>
-        <w:t>BluetoothScanner$mytask.smali</w:t>
-      </w:r>
-      <w:proofErr w:type="spellEnd"/>
-    </w:p>
-    <w:p>
-      <w:pPr>
-        <w:rPr>
-          <w:rFonts w:ascii="Verdana" w:eastAsia="Verdana" w:hAnsi="Verdana" w:cs="Verdana"/>
-          <w:i/>
-        </w:rPr>
-      </w:pPr>
-      <w:r>
-        <w:rPr>
-          <w:rFonts w:ascii="Verdana" w:eastAsia="Verdana" w:hAnsi="Verdana" w:cs="Verdana"/>
-          <w:i/>
-        </w:rPr>
-        <w:t>com/</w:t>
-      </w:r>
-      <w:proofErr w:type="spellStart"/>
-      <w:r>
-        <w:rPr>
-          <w:rFonts w:ascii="Verdana" w:eastAsia="Verdana" w:hAnsi="Verdana" w:cs="Verdana"/>
-          <w:i/>
-        </w:rPr>
-        <w:t>bulbsecurity</w:t>
-      </w:r>
-      <w:proofErr w:type="spellEnd"/>
+      <w:r>
+        <w:rPr>
+          <w:rFonts w:ascii="Verdana" w:eastAsia="Verdana" w:hAnsi="Verdana" w:cs="Verdana"/>
+          <w:i/>
+        </w:rPr>
+        <w:t>FrameworkAndroidAppActivity$1$1.smali</w:t>
+      </w:r>
+    </w:p>
+    <w:p>
+      <w:pPr>
+        <w:rPr>
+          <w:rFonts w:ascii="Verdana" w:eastAsia="Verdana" w:hAnsi="Verdana" w:cs="Verdana"/>
+          <w:i/>
+        </w:rPr>
+      </w:pPr>
+      <w:r>
+        <w:rPr>
+          <w:rFonts w:ascii="Verdana" w:eastAsia="Verdana" w:hAnsi="Verdana" w:cs="Verdana"/>
+          <w:i/>
+        </w:rPr>
+        <w:t>com/bulbsecurity/</w:t>
+      </w:r>
+      <w:r>
+        <w:rPr>
+          <w:rFonts w:ascii="Verdana" w:eastAsia="Verdana" w:hAnsi="Verdana" w:cs="Verdana"/>
+          <w:i/>
+        </w:rPr>
+        <w:t>framewor</w:t>
+      </w:r>
+      <w:r>
+        <w:rPr>
+          <w:rFonts w:ascii="Verdana" w:eastAsia="Verdana" w:hAnsi="Verdana" w:cs="Verdana"/>
+          <w:i/>
+        </w:rPr>
+        <w:t>k/</w:t>
+      </w:r>
+      <w:r>
+        <w:rPr>
+          <w:rFonts w:ascii="Verdana" w:eastAsia="Verdana" w:hAnsi="Verdana" w:cs="Verdana"/>
+          <w:i/>
+        </w:rPr>
+        <w:t>app</w:t>
+      </w:r>
       <w:r>
         <w:rPr>
           <w:rFonts w:ascii="Verdana" w:eastAsia="Verdana" w:hAnsi="Verdana" w:cs="Verdana"/>
@@ -3377,6 +3725,28 @@
           <w:rFonts w:ascii="Verdana" w:eastAsia="Verdana" w:hAnsi="Verdana" w:cs="Verdana"/>
           <w:i/>
         </w:rPr>
+        <w:t>FrameworkAndroidAppActivity$1.smali</w:t>
+      </w:r>
+    </w:p>
+    <w:p>
+      <w:pPr>
+        <w:rPr>
+          <w:rFonts w:ascii="Verdana" w:eastAsia="Verdana" w:hAnsi="Verdana" w:cs="Verdana"/>
+          <w:i/>
+        </w:rPr>
+      </w:pPr>
+      <w:r>
+        <w:rPr>
+          <w:rFonts w:ascii="Verdana" w:eastAsia="Verdana" w:hAnsi="Verdana" w:cs="Verdana"/>
+          <w:i/>
+        </w:rPr>
+        <w:t>com/bulbsecurity/</w:t>
+      </w:r>
+      <w:r>
+        <w:rPr>
+          <w:rFonts w:ascii="Verdana" w:eastAsia="Verdana" w:hAnsi="Verdana" w:cs="Verdana"/>
+          <w:i/>
+        </w:rPr>
         <w:t>framewor</w:t>
       </w:r>
       <w:r>
@@ -3400,39 +3770,49 @@
         </w:rPr>
         <w:t>/</w:t>
       </w:r>
-      <w:proofErr w:type="spellStart"/>
-      <w:r>
-        <w:rPr>
-          <w:rFonts w:ascii="Verdana" w:eastAsia="Verdana" w:hAnsi="Verdana" w:cs="Verdana"/>
-          <w:i/>
-        </w:rPr>
-        <w:t>BluetoothScanner.smali</w:t>
-      </w:r>
-      <w:proofErr w:type="spellEnd"/>
-    </w:p>
-    <w:p>
-      <w:pPr>
-        <w:rPr>
-          <w:rFonts w:ascii="Verdana" w:eastAsia="Verdana" w:hAnsi="Verdana" w:cs="Verdana"/>
-          <w:i/>
-        </w:rPr>
-      </w:pPr>
-      <w:r>
-        <w:rPr>
-          <w:rFonts w:ascii="Verdana" w:eastAsia="Verdana" w:hAnsi="Verdana" w:cs="Verdana"/>
-          <w:i/>
-        </w:rPr>
-        <w:t>com/</w:t>
-      </w:r>
-      <w:proofErr w:type="spellStart"/>
-      <w:r>
-        <w:rPr>
-          <w:rFonts w:ascii="Verdana" w:eastAsia="Verdana" w:hAnsi="Verdana" w:cs="Verdana"/>
-          <w:i/>
-        </w:rPr>
-        <w:t>bulbsecurity</w:t>
-      </w:r>
-      <w:proofErr w:type="spellEnd"/>
+      <w:r>
+        <w:rPr>
+          <w:rFonts w:ascii="Verdana" w:eastAsia="Verdana" w:hAnsi="Verdana" w:cs="Verdana"/>
+          <w:i/>
+        </w:rPr>
+        <w:t>FrameworkAndroidAppActivity$2.smali</w:t>
+      </w:r>
+    </w:p>
+    <w:p>
+      <w:pPr>
+        <w:rPr>
+          <w:rFonts w:ascii="Verdana" w:eastAsia="Verdana" w:hAnsi="Verdana" w:cs="Verdana"/>
+          <w:i/>
+        </w:rPr>
+      </w:pPr>
+      <w:r>
+        <w:rPr>
+          <w:rFonts w:ascii="Verdana" w:eastAsia="Verdana" w:hAnsi="Verdana" w:cs="Verdana"/>
+          <w:i/>
+        </w:rPr>
+        <w:t>com/bulbsecurity/</w:t>
+      </w:r>
+      <w:r>
+        <w:rPr>
+          <w:rFonts w:ascii="Verdana" w:eastAsia="Verdana" w:hAnsi="Verdana" w:cs="Verdana"/>
+          <w:i/>
+        </w:rPr>
+        <w:t>framewor</w:t>
+      </w:r>
+      <w:r>
+        <w:rPr>
+          <w:rFonts w:ascii="Verdana" w:eastAsia="Verdana" w:hAnsi="Verdana" w:cs="Verdana"/>
+          <w:i/>
+        </w:rPr>
+        <w:t>k/</w:t>
+      </w:r>
+      <w:r>
+        <w:rPr>
+          <w:rFonts w:ascii="Verdana" w:eastAsia="Verdana" w:hAnsi="Verdana" w:cs="Verdana"/>
+          <w:i/>
+        </w:rPr>
+        <w:t>app</w:t>
+      </w:r>
       <w:r>
         <w:rPr>
           <w:rFonts w:ascii="Verdana" w:eastAsia="Verdana" w:hAnsi="Verdana" w:cs="Verdana"/>
@@ -3445,6 +3825,28 @@
           <w:rFonts w:ascii="Verdana" w:eastAsia="Verdana" w:hAnsi="Verdana" w:cs="Verdana"/>
           <w:i/>
         </w:rPr>
+        <w:t>FrameworkAndroidAppActivity.smali</w:t>
+      </w:r>
+    </w:p>
+    <w:p>
+      <w:pPr>
+        <w:rPr>
+          <w:rFonts w:ascii="Verdana" w:eastAsia="Verdana" w:hAnsi="Verdana" w:cs="Verdana"/>
+          <w:i/>
+        </w:rPr>
+      </w:pPr>
+      <w:r>
+        <w:rPr>
+          <w:rFonts w:ascii="Verdana" w:eastAsia="Verdana" w:hAnsi="Verdana" w:cs="Verdana"/>
+          <w:i/>
+        </w:rPr>
+        <w:t>com/bulbsecurity/</w:t>
+      </w:r>
+      <w:r>
+        <w:rPr>
+          <w:rFonts w:ascii="Verdana" w:eastAsia="Verdana" w:hAnsi="Verdana" w:cs="Verdana"/>
+          <w:i/>
+        </w:rPr>
         <w:t>framewor</w:t>
       </w:r>
       <w:r>
@@ -3468,39 +3870,49 @@
         </w:rPr>
         <w:t>/</w:t>
       </w:r>
-      <w:proofErr w:type="spellStart"/>
-      <w:r>
-        <w:rPr>
-          <w:rFonts w:ascii="Verdana" w:eastAsia="Verdana" w:hAnsi="Verdana" w:cs="Verdana"/>
-          <w:i/>
-        </w:rPr>
-        <w:t>BuildConfig.smali</w:t>
-      </w:r>
-      <w:proofErr w:type="spellEnd"/>
-    </w:p>
-    <w:p>
-      <w:pPr>
-        <w:rPr>
-          <w:rFonts w:ascii="Verdana" w:eastAsia="Verdana" w:hAnsi="Verdana" w:cs="Verdana"/>
-          <w:i/>
-        </w:rPr>
-      </w:pPr>
-      <w:r>
-        <w:rPr>
-          <w:rFonts w:ascii="Verdana" w:eastAsia="Verdana" w:hAnsi="Verdana" w:cs="Verdana"/>
-          <w:i/>
-        </w:rPr>
-        <w:t>com/</w:t>
-      </w:r>
-      <w:proofErr w:type="spellStart"/>
-      <w:r>
-        <w:rPr>
-          <w:rFonts w:ascii="Verdana" w:eastAsia="Verdana" w:hAnsi="Verdana" w:cs="Verdana"/>
-          <w:i/>
-        </w:rPr>
-        <w:t>bulbsecurity</w:t>
-      </w:r>
-      <w:proofErr w:type="spellEnd"/>
+      <w:r>
+        <w:rPr>
+          <w:rFonts w:ascii="Verdana" w:eastAsia="Verdana" w:hAnsi="Verdana" w:cs="Verdana"/>
+          <w:i/>
+        </w:rPr>
+        <w:t>InternetPoll$1.smali</w:t>
+      </w:r>
+    </w:p>
+    <w:p>
+      <w:pPr>
+        <w:rPr>
+          <w:rFonts w:ascii="Verdana" w:eastAsia="Verdana" w:hAnsi="Verdana" w:cs="Verdana"/>
+          <w:i/>
+        </w:rPr>
+      </w:pPr>
+      <w:r>
+        <w:rPr>
+          <w:rFonts w:ascii="Verdana" w:eastAsia="Verdana" w:hAnsi="Verdana" w:cs="Verdana"/>
+          <w:i/>
+        </w:rPr>
+        <w:t>com/bulbsecurity/</w:t>
+      </w:r>
+      <w:r>
+        <w:rPr>
+          <w:rFonts w:ascii="Verdana" w:eastAsia="Verdana" w:hAnsi="Verdana" w:cs="Verdana"/>
+          <w:i/>
+        </w:rPr>
+        <w:t>framewor</w:t>
+      </w:r>
+      <w:r>
+        <w:rPr>
+          <w:rFonts w:ascii="Verdana" w:eastAsia="Verdana" w:hAnsi="Verdana" w:cs="Verdana"/>
+          <w:i/>
+        </w:rPr>
+        <w:t>k/</w:t>
+      </w:r>
+      <w:r>
+        <w:rPr>
+          <w:rFonts w:ascii="Verdana" w:eastAsia="Verdana" w:hAnsi="Verdana" w:cs="Verdana"/>
+          <w:i/>
+        </w:rPr>
+        <w:t>app</w:t>
+      </w:r>
       <w:r>
         <w:rPr>
           <w:rFonts w:ascii="Verdana" w:eastAsia="Verdana" w:hAnsi="Verdana" w:cs="Verdana"/>
@@ -3513,6 +3925,28 @@
           <w:rFonts w:ascii="Verdana" w:eastAsia="Verdana" w:hAnsi="Verdana" w:cs="Verdana"/>
           <w:i/>
         </w:rPr>
+        <w:t>InternetPoll.smali</w:t>
+      </w:r>
+    </w:p>
+    <w:p>
+      <w:pPr>
+        <w:rPr>
+          <w:rFonts w:ascii="Verdana" w:eastAsia="Verdana" w:hAnsi="Verdana" w:cs="Verdana"/>
+          <w:i/>
+        </w:rPr>
+      </w:pPr>
+      <w:r>
+        <w:rPr>
+          <w:rFonts w:ascii="Verdana" w:eastAsia="Verdana" w:hAnsi="Verdana" w:cs="Verdana"/>
+          <w:i/>
+        </w:rPr>
+        <w:t>com/bulbsecurity/</w:t>
+      </w:r>
+      <w:r>
+        <w:rPr>
+          <w:rFonts w:ascii="Verdana" w:eastAsia="Verdana" w:hAnsi="Verdana" w:cs="Verdana"/>
+          <w:i/>
+        </w:rPr>
         <w:t>framewor</w:t>
       </w:r>
       <w:r>
@@ -3536,39 +3970,49 @@
         </w:rPr>
         <w:t>/</w:t>
       </w:r>
-      <w:proofErr w:type="spellStart"/>
-      <w:r>
-        <w:rPr>
-          <w:rFonts w:ascii="Verdana" w:eastAsia="Verdana" w:hAnsi="Verdana" w:cs="Verdana"/>
-          <w:i/>
-        </w:rPr>
-        <w:t>CommandHandler.smali</w:t>
-      </w:r>
-      <w:proofErr w:type="spellEnd"/>
-    </w:p>
-    <w:p>
-      <w:pPr>
-        <w:rPr>
-          <w:rFonts w:ascii="Verdana" w:eastAsia="Verdana" w:hAnsi="Verdana" w:cs="Verdana"/>
-          <w:i/>
-        </w:rPr>
-      </w:pPr>
-      <w:r>
-        <w:rPr>
-          <w:rFonts w:ascii="Verdana" w:eastAsia="Verdana" w:hAnsi="Verdana" w:cs="Verdana"/>
-          <w:i/>
-        </w:rPr>
-        <w:t>com/</w:t>
-      </w:r>
-      <w:proofErr w:type="spellStart"/>
-      <w:r>
-        <w:rPr>
-          <w:rFonts w:ascii="Verdana" w:eastAsia="Verdana" w:hAnsi="Verdana" w:cs="Verdana"/>
-          <w:i/>
-        </w:rPr>
-        <w:t>bulbsecurity</w:t>
-      </w:r>
-      <w:proofErr w:type="spellEnd"/>
+      <w:r>
+        <w:rPr>
+          <w:rFonts w:ascii="Verdana" w:eastAsia="Verdana" w:hAnsi="Verdana" w:cs="Verdana"/>
+          <w:i/>
+        </w:rPr>
+        <w:t>NFCSend$1.smali</w:t>
+      </w:r>
+    </w:p>
+    <w:p>
+      <w:pPr>
+        <w:rPr>
+          <w:rFonts w:ascii="Verdana" w:eastAsia="Verdana" w:hAnsi="Verdana" w:cs="Verdana"/>
+          <w:i/>
+        </w:rPr>
+      </w:pPr>
+      <w:r>
+        <w:rPr>
+          <w:rFonts w:ascii="Verdana" w:eastAsia="Verdana" w:hAnsi="Verdana" w:cs="Verdana"/>
+          <w:i/>
+        </w:rPr>
+        <w:t>com/bulbsecurity/</w:t>
+      </w:r>
+      <w:r>
+        <w:rPr>
+          <w:rFonts w:ascii="Verdana" w:eastAsia="Verdana" w:hAnsi="Verdana" w:cs="Verdana"/>
+          <w:i/>
+        </w:rPr>
+        <w:t>framewor</w:t>
+      </w:r>
+      <w:r>
+        <w:rPr>
+          <w:rFonts w:ascii="Verdana" w:eastAsia="Verdana" w:hAnsi="Verdana" w:cs="Verdana"/>
+          <w:i/>
+        </w:rPr>
+        <w:t>k/</w:t>
+      </w:r>
+      <w:r>
+        <w:rPr>
+          <w:rFonts w:ascii="Verdana" w:eastAsia="Verdana" w:hAnsi="Verdana" w:cs="Verdana"/>
+          <w:i/>
+        </w:rPr>
+        <w:t>app</w:t>
+      </w:r>
       <w:r>
         <w:rPr>
           <w:rFonts w:ascii="Verdana" w:eastAsia="Verdana" w:hAnsi="Verdana" w:cs="Verdana"/>
@@ -3581,6 +4025,28 @@
           <w:rFonts w:ascii="Verdana" w:eastAsia="Verdana" w:hAnsi="Verdana" w:cs="Verdana"/>
           <w:i/>
         </w:rPr>
+        <w:t>NFCSend.smali</w:t>
+      </w:r>
+    </w:p>
+    <w:p>
+      <w:pPr>
+        <w:rPr>
+          <w:rFonts w:ascii="Verdana" w:eastAsia="Verdana" w:hAnsi="Verdana" w:cs="Verdana"/>
+          <w:i/>
+        </w:rPr>
+      </w:pPr>
+      <w:r>
+        <w:rPr>
+          <w:rFonts w:ascii="Verdana" w:eastAsia="Verdana" w:hAnsi="Verdana" w:cs="Verdana"/>
+          <w:i/>
+        </w:rPr>
+        <w:t>com/bulbsecurity/</w:t>
+      </w:r>
+      <w:r>
+        <w:rPr>
+          <w:rFonts w:ascii="Verdana" w:eastAsia="Verdana" w:hAnsi="Verdana" w:cs="Verdana"/>
+          <w:i/>
+        </w:rPr>
         <w:t>framewor</w:t>
       </w:r>
       <w:r>
@@ -3604,15 +4070,13 @@
         </w:rPr>
         <w:t>/</w:t>
       </w:r>
-      <w:proofErr w:type="spellStart"/>
-      <w:r>
-        <w:rPr>
-          <w:rFonts w:ascii="Verdana" w:eastAsia="Verdana" w:hAnsi="Verdana" w:cs="Verdana"/>
-          <w:i/>
-        </w:rPr>
-        <w:t>FrameworkAndroidApp.smali</w:t>
-      </w:r>
-      <w:proofErr w:type="spellEnd"/>
+      <w:r>
+        <w:rPr>
+          <w:rFonts w:ascii="Verdana" w:eastAsia="Verdana" w:hAnsi="Verdana" w:cs="Verdana"/>
+          <w:i/>
+        </w:rPr>
+        <w:t>R$array.smali</w:t>
+      </w:r>
     </w:p>
     <w:p>
       <w:pPr>
@@ -3661,7 +4125,7 @@
           <w:rFonts w:ascii="Verdana" w:eastAsia="Verdana" w:hAnsi="Verdana" w:cs="Verdana"/>
           <w:i/>
         </w:rPr>
-        <w:t>FrameworkAndroidAppActivity$1$1.smali</w:t>
+        <w:t>R$attr.smali</w:t>
       </w:r>
     </w:p>
     <w:p>
@@ -3711,7 +4175,7 @@
           <w:rFonts w:ascii="Verdana" w:eastAsia="Verdana" w:hAnsi="Verdana" w:cs="Verdana"/>
           <w:i/>
         </w:rPr>
-        <w:t>FrameworkAndroidAppActivity$1.smali</w:t>
+        <w:t>R$drawable.smali</w:t>
       </w:r>
     </w:p>
     <w:p>
@@ -3761,32 +4225,44 @@
           <w:rFonts w:ascii="Verdana" w:eastAsia="Verdana" w:hAnsi="Verdana" w:cs="Verdana"/>
           <w:i/>
         </w:rPr>
-        <w:t>FrameworkAndroidAppActivity$2.smali</w:t>
-      </w:r>
-    </w:p>
-    <w:p>
-      <w:pPr>
-        <w:rPr>
-          <w:rFonts w:ascii="Verdana" w:eastAsia="Verdana" w:hAnsi="Verdana" w:cs="Verdana"/>
-          <w:i/>
-        </w:rPr>
-      </w:pPr>
-      <w:r>
-        <w:rPr>
-          <w:rFonts w:ascii="Verdana" w:eastAsia="Verdana" w:hAnsi="Verdana" w:cs="Verdana"/>
-          <w:i/>
-        </w:rPr>
-        <w:t>com/</w:t>
-      </w:r>
-      <w:proofErr w:type="spellStart"/>
-      <w:r>
-        <w:rPr>
-          <w:rFonts w:ascii="Verdana" w:eastAsia="Verdana" w:hAnsi="Verdana" w:cs="Verdana"/>
-          <w:i/>
-        </w:rPr>
-        <w:t>bulbsecurity</w:t>
-      </w:r>
-      <w:proofErr w:type="spellEnd"/>
+        <w:t>R$id.smali</w:t>
+      </w:r>
+    </w:p>
+    <w:p>
+      <w:pPr>
+        <w:rPr>
+          <w:rFonts w:ascii="Verdana" w:eastAsia="Verdana" w:hAnsi="Verdana" w:cs="Verdana"/>
+          <w:i/>
+        </w:rPr>
+      </w:pPr>
+      <w:r>
+        <w:rPr>
+          <w:rFonts w:ascii="Verdana" w:eastAsia="Verdana" w:hAnsi="Verdana" w:cs="Verdana"/>
+          <w:i/>
+        </w:rPr>
+        <w:t>com/bulbsecurity/</w:t>
+      </w:r>
+      <w:r>
+        <w:rPr>
+          <w:rFonts w:ascii="Verdana" w:eastAsia="Verdana" w:hAnsi="Verdana" w:cs="Verdana"/>
+          <w:i/>
+        </w:rPr>
+        <w:t>framewor</w:t>
+      </w:r>
+      <w:r>
+        <w:rPr>
+          <w:rFonts w:ascii="Verdana" w:eastAsia="Verdana" w:hAnsi="Verdana" w:cs="Verdana"/>
+          <w:i/>
+        </w:rPr>
+        <w:t>k/</w:t>
+      </w:r>
+      <w:r>
+        <w:rPr>
+          <w:rFonts w:ascii="Verdana" w:eastAsia="Verdana" w:hAnsi="Verdana" w:cs="Verdana"/>
+          <w:i/>
+        </w:rPr>
+        <w:t>app</w:t>
+      </w:r>
       <w:r>
         <w:rPr>
           <w:rFonts w:ascii="Verdana" w:eastAsia="Verdana" w:hAnsi="Verdana" w:cs="Verdana"/>
@@ -3799,6 +4275,28 @@
           <w:rFonts w:ascii="Verdana" w:eastAsia="Verdana" w:hAnsi="Verdana" w:cs="Verdana"/>
           <w:i/>
         </w:rPr>
+        <w:t>R$layout.smali</w:t>
+      </w:r>
+    </w:p>
+    <w:p>
+      <w:pPr>
+        <w:rPr>
+          <w:rFonts w:ascii="Verdana" w:eastAsia="Verdana" w:hAnsi="Verdana" w:cs="Verdana"/>
+          <w:i/>
+        </w:rPr>
+      </w:pPr>
+      <w:r>
+        <w:rPr>
+          <w:rFonts w:ascii="Verdana" w:eastAsia="Verdana" w:hAnsi="Verdana" w:cs="Verdana"/>
+          <w:i/>
+        </w:rPr>
+        <w:t>com/bulbsecurity/</w:t>
+      </w:r>
+      <w:r>
+        <w:rPr>
+          <w:rFonts w:ascii="Verdana" w:eastAsia="Verdana" w:hAnsi="Verdana" w:cs="Verdana"/>
+          <w:i/>
+        </w:rPr>
         <w:t>framewor</w:t>
       </w:r>
       <w:r>
@@ -3822,39 +4320,49 @@
         </w:rPr>
         <w:t>/</w:t>
       </w:r>
-      <w:proofErr w:type="spellStart"/>
-      <w:r>
-        <w:rPr>
-          <w:rFonts w:ascii="Verdana" w:eastAsia="Verdana" w:hAnsi="Verdana" w:cs="Verdana"/>
-          <w:i/>
-        </w:rPr>
-        <w:t>FrameworkAndroidAppActivity.smali</w:t>
-      </w:r>
-      <w:proofErr w:type="spellEnd"/>
-    </w:p>
-    <w:p>
-      <w:pPr>
-        <w:rPr>
-          <w:rFonts w:ascii="Verdana" w:eastAsia="Verdana" w:hAnsi="Verdana" w:cs="Verdana"/>
-          <w:i/>
-        </w:rPr>
-      </w:pPr>
-      <w:r>
-        <w:rPr>
-          <w:rFonts w:ascii="Verdana" w:eastAsia="Verdana" w:hAnsi="Verdana" w:cs="Verdana"/>
-          <w:i/>
-        </w:rPr>
-        <w:t>com/</w:t>
-      </w:r>
-      <w:proofErr w:type="spellStart"/>
-      <w:r>
-        <w:rPr>
-          <w:rFonts w:ascii="Verdana" w:eastAsia="Verdana" w:hAnsi="Verdana" w:cs="Verdana"/>
-          <w:i/>
-        </w:rPr>
-        <w:t>bulbsecurity</w:t>
-      </w:r>
-      <w:proofErr w:type="spellEnd"/>
+      <w:r>
+        <w:rPr>
+          <w:rFonts w:ascii="Verdana" w:eastAsia="Verdana" w:hAnsi="Verdana" w:cs="Verdana"/>
+          <w:i/>
+        </w:rPr>
+        <w:t>R$string.smali</w:t>
+      </w:r>
+    </w:p>
+    <w:p>
+      <w:pPr>
+        <w:rPr>
+          <w:rFonts w:ascii="Verdana" w:eastAsia="Verdana" w:hAnsi="Verdana" w:cs="Verdana"/>
+          <w:i/>
+        </w:rPr>
+      </w:pPr>
+      <w:r>
+        <w:rPr>
+          <w:rFonts w:ascii="Verdana" w:eastAsia="Verdana" w:hAnsi="Verdana" w:cs="Verdana"/>
+          <w:i/>
+        </w:rPr>
+        <w:t>com/bulbsecurity/</w:t>
+      </w:r>
+      <w:r>
+        <w:rPr>
+          <w:rFonts w:ascii="Verdana" w:eastAsia="Verdana" w:hAnsi="Verdana" w:cs="Verdana"/>
+          <w:i/>
+        </w:rPr>
+        <w:t>framewor</w:t>
+      </w:r>
+      <w:r>
+        <w:rPr>
+          <w:rFonts w:ascii="Verdana" w:eastAsia="Verdana" w:hAnsi="Verdana" w:cs="Verdana"/>
+          <w:i/>
+        </w:rPr>
+        <w:t>k/</w:t>
+      </w:r>
+      <w:r>
+        <w:rPr>
+          <w:rFonts w:ascii="Verdana" w:eastAsia="Verdana" w:hAnsi="Verdana" w:cs="Verdana"/>
+          <w:i/>
+        </w:rPr>
+        <w:t>app</w:t>
+      </w:r>
       <w:r>
         <w:rPr>
           <w:rFonts w:ascii="Verdana" w:eastAsia="Verdana" w:hAnsi="Verdana" w:cs="Verdana"/>
@@ -3867,6 +4375,28 @@
           <w:rFonts w:ascii="Verdana" w:eastAsia="Verdana" w:hAnsi="Verdana" w:cs="Verdana"/>
           <w:i/>
         </w:rPr>
+        <w:t>R.smali</w:t>
+      </w:r>
+    </w:p>
+    <w:p>
+      <w:pPr>
+        <w:rPr>
+          <w:rFonts w:ascii="Verdana" w:eastAsia="Verdana" w:hAnsi="Verdana" w:cs="Verdana"/>
+          <w:i/>
+        </w:rPr>
+      </w:pPr>
+      <w:r>
+        <w:rPr>
+          <w:rFonts w:ascii="Verdana" w:eastAsia="Verdana" w:hAnsi="Verdana" w:cs="Verdana"/>
+          <w:i/>
+        </w:rPr>
+        <w:t>com/bulbsecurity/</w:t>
+      </w:r>
+      <w:r>
+        <w:rPr>
+          <w:rFonts w:ascii="Verdana" w:eastAsia="Verdana" w:hAnsi="Verdana" w:cs="Verdana"/>
+          <w:i/>
+        </w:rPr>
         <w:t>framewor</w:t>
       </w:r>
       <w:r>
@@ -3895,32 +4425,44 @@
           <w:rFonts w:ascii="Verdana" w:eastAsia="Verdana" w:hAnsi="Verdana" w:cs="Verdana"/>
           <w:i/>
         </w:rPr>
-        <w:t>InternetPoll$1.smali</w:t>
-      </w:r>
-    </w:p>
-    <w:p>
-      <w:pPr>
-        <w:rPr>
-          <w:rFonts w:ascii="Verdana" w:eastAsia="Verdana" w:hAnsi="Verdana" w:cs="Verdana"/>
-          <w:i/>
-        </w:rPr>
-      </w:pPr>
-      <w:r>
-        <w:rPr>
-          <w:rFonts w:ascii="Verdana" w:eastAsia="Verdana" w:hAnsi="Verdana" w:cs="Verdana"/>
-          <w:i/>
-        </w:rPr>
-        <w:t>com/</w:t>
-      </w:r>
-      <w:proofErr w:type="spellStart"/>
-      <w:r>
-        <w:rPr>
-          <w:rFonts w:ascii="Verdana" w:eastAsia="Verdana" w:hAnsi="Verdana" w:cs="Verdana"/>
-          <w:i/>
-        </w:rPr>
-        <w:t>bulbsecurity</w:t>
-      </w:r>
-      <w:proofErr w:type="spellEnd"/>
+        <w:t>ServiceAutoStarter.smali</w:t>
+      </w:r>
+    </w:p>
+    <w:p>
+      <w:pPr>
+        <w:rPr>
+          <w:rFonts w:ascii="Verdana" w:eastAsia="Verdana" w:hAnsi="Verdana" w:cs="Verdana"/>
+          <w:i/>
+        </w:rPr>
+      </w:pPr>
+      <w:r>
+        <w:rPr>
+          <w:rFonts w:ascii="Verdana" w:eastAsia="Verdana" w:hAnsi="Verdana" w:cs="Verdana"/>
+          <w:i/>
+        </w:rPr>
+        <w:t>com/bulbsecurity/</w:t>
+      </w:r>
+      <w:r>
+        <w:rPr>
+          <w:rFonts w:ascii="Verdana" w:eastAsia="Verdana" w:hAnsi="Verdana" w:cs="Verdana"/>
+          <w:i/>
+        </w:rPr>
+        <w:t>framewor</w:t>
+      </w:r>
+      <w:r>
+        <w:rPr>
+          <w:rFonts w:ascii="Verdana" w:eastAsia="Verdana" w:hAnsi="Verdana" w:cs="Verdana"/>
+          <w:i/>
+        </w:rPr>
+        <w:t>k/</w:t>
+      </w:r>
+      <w:r>
+        <w:rPr>
+          <w:rFonts w:ascii="Verdana" w:eastAsia="Verdana" w:hAnsi="Verdana" w:cs="Verdana"/>
+          <w:i/>
+        </w:rPr>
+        <w:t>app</w:t>
+      </w:r>
       <w:r>
         <w:rPr>
           <w:rFonts w:ascii="Verdana" w:eastAsia="Verdana" w:hAnsi="Verdana" w:cs="Verdana"/>
@@ -3933,6 +4475,28 @@
           <w:rFonts w:ascii="Verdana" w:eastAsia="Verdana" w:hAnsi="Verdana" w:cs="Verdana"/>
           <w:i/>
         </w:rPr>
+        <w:t>SMSService.smali</w:t>
+      </w:r>
+    </w:p>
+    <w:p>
+      <w:pPr>
+        <w:rPr>
+          <w:rFonts w:ascii="Verdana" w:eastAsia="Verdana" w:hAnsi="Verdana" w:cs="Verdana"/>
+          <w:i/>
+        </w:rPr>
+      </w:pPr>
+      <w:r>
+        <w:rPr>
+          <w:rFonts w:ascii="Verdana" w:eastAsia="Verdana" w:hAnsi="Verdana" w:cs="Verdana"/>
+          <w:i/>
+        </w:rPr>
+        <w:t>com/bulbsecurity/</w:t>
+      </w:r>
+      <w:r>
+        <w:rPr>
+          <w:rFonts w:ascii="Verdana" w:eastAsia="Verdana" w:hAnsi="Verdana" w:cs="Verdana"/>
+          <w:i/>
+        </w:rPr>
         <w:t>framewor</w:t>
       </w:r>
       <w:r>
@@ -3956,39 +4520,49 @@
         </w:rPr>
         <w:t>/</w:t>
       </w:r>
-      <w:proofErr w:type="spellStart"/>
-      <w:r>
-        <w:rPr>
-          <w:rFonts w:ascii="Verdana" w:eastAsia="Verdana" w:hAnsi="Verdana" w:cs="Verdana"/>
-          <w:i/>
-        </w:rPr>
-        <w:t>InternetPoll.smali</w:t>
-      </w:r>
-      <w:proofErr w:type="spellEnd"/>
-    </w:p>
-    <w:p>
-      <w:pPr>
-        <w:rPr>
-          <w:rFonts w:ascii="Verdana" w:eastAsia="Verdana" w:hAnsi="Verdana" w:cs="Verdana"/>
-          <w:i/>
-        </w:rPr>
-      </w:pPr>
-      <w:r>
-        <w:rPr>
-          <w:rFonts w:ascii="Verdana" w:eastAsia="Verdana" w:hAnsi="Verdana" w:cs="Verdana"/>
-          <w:i/>
-        </w:rPr>
-        <w:t>com/</w:t>
-      </w:r>
-      <w:proofErr w:type="spellStart"/>
-      <w:r>
-        <w:rPr>
-          <w:rFonts w:ascii="Verdana" w:eastAsia="Verdana" w:hAnsi="Verdana" w:cs="Verdana"/>
-          <w:i/>
-        </w:rPr>
-        <w:t>bulbsecurity</w:t>
-      </w:r>
-      <w:proofErr w:type="spellEnd"/>
+      <w:r>
+        <w:rPr>
+          <w:rFonts w:ascii="Verdana" w:eastAsia="Verdana" w:hAnsi="Verdana" w:cs="Verdana"/>
+          <w:i/>
+        </w:rPr>
+        <w:t>WebUploadService$1.smali</w:t>
+      </w:r>
+    </w:p>
+    <w:p>
+      <w:pPr>
+        <w:rPr>
+          <w:rFonts w:ascii="Verdana" w:eastAsia="Verdana" w:hAnsi="Verdana" w:cs="Verdana"/>
+          <w:i/>
+        </w:rPr>
+      </w:pPr>
+      <w:r>
+        <w:rPr>
+          <w:rFonts w:ascii="Verdana" w:eastAsia="Verdana" w:hAnsi="Verdana" w:cs="Verdana"/>
+          <w:i/>
+        </w:rPr>
+        <w:t>com/bulbsecurity/</w:t>
+      </w:r>
+      <w:r>
+        <w:rPr>
+          <w:rFonts w:ascii="Verdana" w:eastAsia="Verdana" w:hAnsi="Verdana" w:cs="Verdana"/>
+          <w:i/>
+        </w:rPr>
+        <w:t>framewor</w:t>
+      </w:r>
+      <w:r>
+        <w:rPr>
+          <w:rFonts w:ascii="Verdana" w:eastAsia="Verdana" w:hAnsi="Verdana" w:cs="Verdana"/>
+          <w:i/>
+        </w:rPr>
+        <w:t>k/</w:t>
+      </w:r>
+      <w:r>
+        <w:rPr>
+          <w:rFonts w:ascii="Verdana" w:eastAsia="Verdana" w:hAnsi="Verdana" w:cs="Verdana"/>
+          <w:i/>
+        </w:rPr>
+        <w:t>app</w:t>
+      </w:r>
       <w:r>
         <w:rPr>
           <w:rFonts w:ascii="Verdana" w:eastAsia="Verdana" w:hAnsi="Verdana" w:cs="Verdana"/>
@@ -4001,6 +4575,28 @@
           <w:rFonts w:ascii="Verdana" w:eastAsia="Verdana" w:hAnsi="Verdana" w:cs="Verdana"/>
           <w:i/>
         </w:rPr>
+        <w:t>WebUploadService.smali</w:t>
+      </w:r>
+    </w:p>
+    <w:p>
+      <w:pPr>
+        <w:rPr>
+          <w:rFonts w:ascii="Verdana" w:eastAsia="Verdana" w:hAnsi="Verdana" w:cs="Verdana"/>
+          <w:i/>
+        </w:rPr>
+      </w:pPr>
+      <w:r>
+        <w:rPr>
+          <w:rFonts w:ascii="Verdana" w:eastAsia="Verdana" w:hAnsi="Verdana" w:cs="Verdana"/>
+          <w:i/>
+        </w:rPr>
+        <w:t>com/bulbsecurity/</w:t>
+      </w:r>
+      <w:r>
+        <w:rPr>
+          <w:rFonts w:ascii="Verdana" w:eastAsia="Verdana" w:hAnsi="Verdana" w:cs="Verdana"/>
+          <w:i/>
+        </w:rPr>
         <w:t>framewor</w:t>
       </w:r>
       <w:r>
@@ -4029,886 +4625,6 @@
           <w:rFonts w:ascii="Verdana" w:eastAsia="Verdana" w:hAnsi="Verdana" w:cs="Verdana"/>
           <w:i/>
         </w:rPr>
-        <w:t>NFCSend$1.smali</w:t>
-      </w:r>
-    </w:p>
-    <w:p>
-      <w:pPr>
-        <w:rPr>
-          <w:rFonts w:ascii="Verdana" w:eastAsia="Verdana" w:hAnsi="Verdana" w:cs="Verdana"/>
-          <w:i/>
-        </w:rPr>
-      </w:pPr>
-      <w:r>
-        <w:rPr>
-          <w:rFonts w:ascii="Verdana" w:eastAsia="Verdana" w:hAnsi="Verdana" w:cs="Verdana"/>
-          <w:i/>
-        </w:rPr>
-        <w:t>com/</w:t>
-      </w:r>
-      <w:proofErr w:type="spellStart"/>
-      <w:r>
-        <w:rPr>
-          <w:rFonts w:ascii="Verdana" w:eastAsia="Verdana" w:hAnsi="Verdana" w:cs="Verdana"/>
-          <w:i/>
-        </w:rPr>
-        <w:t>bulbsecurity</w:t>
-      </w:r>
-      <w:proofErr w:type="spellEnd"/>
-      <w:r>
-        <w:rPr>
-          <w:rFonts w:ascii="Verdana" w:eastAsia="Verdana" w:hAnsi="Verdana" w:cs="Verdana"/>
-          <w:i/>
-        </w:rPr>
-        <w:t>/</w:t>
-      </w:r>
-      <w:r>
-        <w:rPr>
-          <w:rFonts w:ascii="Verdana" w:eastAsia="Verdana" w:hAnsi="Verdana" w:cs="Verdana"/>
-          <w:i/>
-        </w:rPr>
-        <w:t>framewor</w:t>
-      </w:r>
-      <w:r>
-        <w:rPr>
-          <w:rFonts w:ascii="Verdana" w:eastAsia="Verdana" w:hAnsi="Verdana" w:cs="Verdana"/>
-          <w:i/>
-        </w:rPr>
-        <w:t>k/</w:t>
-      </w:r>
-      <w:r>
-        <w:rPr>
-          <w:rFonts w:ascii="Verdana" w:eastAsia="Verdana" w:hAnsi="Verdana" w:cs="Verdana"/>
-          <w:i/>
-        </w:rPr>
-        <w:t>app</w:t>
-      </w:r>
-      <w:r>
-        <w:rPr>
-          <w:rFonts w:ascii="Verdana" w:eastAsia="Verdana" w:hAnsi="Verdana" w:cs="Verdana"/>
-          <w:i/>
-        </w:rPr>
-        <w:t>/</w:t>
-      </w:r>
-      <w:proofErr w:type="spellStart"/>
-      <w:r>
-        <w:rPr>
-          <w:rFonts w:ascii="Verdana" w:eastAsia="Verdana" w:hAnsi="Verdana" w:cs="Verdana"/>
-          <w:i/>
-        </w:rPr>
-        <w:t>NFCSend.smali</w:t>
-      </w:r>
-      <w:proofErr w:type="spellEnd"/>
-    </w:p>
-    <w:p>
-      <w:pPr>
-        <w:rPr>
-          <w:rFonts w:ascii="Verdana" w:eastAsia="Verdana" w:hAnsi="Verdana" w:cs="Verdana"/>
-          <w:i/>
-        </w:rPr>
-      </w:pPr>
-      <w:r>
-        <w:rPr>
-          <w:rFonts w:ascii="Verdana" w:eastAsia="Verdana" w:hAnsi="Verdana" w:cs="Verdana"/>
-          <w:i/>
-        </w:rPr>
-        <w:t>com/</w:t>
-      </w:r>
-      <w:proofErr w:type="spellStart"/>
-      <w:r>
-        <w:rPr>
-          <w:rFonts w:ascii="Verdana" w:eastAsia="Verdana" w:hAnsi="Verdana" w:cs="Verdana"/>
-          <w:i/>
-        </w:rPr>
-        <w:t>bulbsecurity</w:t>
-      </w:r>
-      <w:proofErr w:type="spellEnd"/>
-      <w:r>
-        <w:rPr>
-          <w:rFonts w:ascii="Verdana" w:eastAsia="Verdana" w:hAnsi="Verdana" w:cs="Verdana"/>
-          <w:i/>
-        </w:rPr>
-        <w:t>/</w:t>
-      </w:r>
-      <w:r>
-        <w:rPr>
-          <w:rFonts w:ascii="Verdana" w:eastAsia="Verdana" w:hAnsi="Verdana" w:cs="Verdana"/>
-          <w:i/>
-        </w:rPr>
-        <w:t>framewor</w:t>
-      </w:r>
-      <w:r>
-        <w:rPr>
-          <w:rFonts w:ascii="Verdana" w:eastAsia="Verdana" w:hAnsi="Verdana" w:cs="Verdana"/>
-          <w:i/>
-        </w:rPr>
-        <w:t>k/</w:t>
-      </w:r>
-      <w:r>
-        <w:rPr>
-          <w:rFonts w:ascii="Verdana" w:eastAsia="Verdana" w:hAnsi="Verdana" w:cs="Verdana"/>
-          <w:i/>
-        </w:rPr>
-        <w:t>app</w:t>
-      </w:r>
-      <w:r>
-        <w:rPr>
-          <w:rFonts w:ascii="Verdana" w:eastAsia="Verdana" w:hAnsi="Verdana" w:cs="Verdana"/>
-          <w:i/>
-        </w:rPr>
-        <w:t>/</w:t>
-      </w:r>
-      <w:proofErr w:type="spellStart"/>
-      <w:r>
-        <w:rPr>
-          <w:rFonts w:ascii="Verdana" w:eastAsia="Verdana" w:hAnsi="Verdana" w:cs="Verdana"/>
-          <w:i/>
-        </w:rPr>
-        <w:t>R$array.smali</w:t>
-      </w:r>
-      <w:proofErr w:type="spellEnd"/>
-    </w:p>
-    <w:p>
-      <w:pPr>
-        <w:rPr>
-          <w:rFonts w:ascii="Verdana" w:eastAsia="Verdana" w:hAnsi="Verdana" w:cs="Verdana"/>
-          <w:i/>
-        </w:rPr>
-      </w:pPr>
-      <w:r>
-        <w:rPr>
-          <w:rFonts w:ascii="Verdana" w:eastAsia="Verdana" w:hAnsi="Verdana" w:cs="Verdana"/>
-          <w:i/>
-        </w:rPr>
-        <w:t>com/</w:t>
-      </w:r>
-      <w:proofErr w:type="spellStart"/>
-      <w:r>
-        <w:rPr>
-          <w:rFonts w:ascii="Verdana" w:eastAsia="Verdana" w:hAnsi="Verdana" w:cs="Verdana"/>
-          <w:i/>
-        </w:rPr>
-        <w:t>bulbsecurity</w:t>
-      </w:r>
-      <w:proofErr w:type="spellEnd"/>
-      <w:r>
-        <w:rPr>
-          <w:rFonts w:ascii="Verdana" w:eastAsia="Verdana" w:hAnsi="Verdana" w:cs="Verdana"/>
-          <w:i/>
-        </w:rPr>
-        <w:t>/</w:t>
-      </w:r>
-      <w:r>
-        <w:rPr>
-          <w:rFonts w:ascii="Verdana" w:eastAsia="Verdana" w:hAnsi="Verdana" w:cs="Verdana"/>
-          <w:i/>
-        </w:rPr>
-        <w:t>framewor</w:t>
-      </w:r>
-      <w:r>
-        <w:rPr>
-          <w:rFonts w:ascii="Verdana" w:eastAsia="Verdana" w:hAnsi="Verdana" w:cs="Verdana"/>
-          <w:i/>
-        </w:rPr>
-        <w:t>k/</w:t>
-      </w:r>
-      <w:r>
-        <w:rPr>
-          <w:rFonts w:ascii="Verdana" w:eastAsia="Verdana" w:hAnsi="Verdana" w:cs="Verdana"/>
-          <w:i/>
-        </w:rPr>
-        <w:t>app</w:t>
-      </w:r>
-      <w:r>
-        <w:rPr>
-          <w:rFonts w:ascii="Verdana" w:eastAsia="Verdana" w:hAnsi="Verdana" w:cs="Verdana"/>
-          <w:i/>
-        </w:rPr>
-        <w:t>/</w:t>
-      </w:r>
-      <w:proofErr w:type="spellStart"/>
-      <w:r>
-        <w:rPr>
-          <w:rFonts w:ascii="Verdana" w:eastAsia="Verdana" w:hAnsi="Verdana" w:cs="Verdana"/>
-          <w:i/>
-        </w:rPr>
-        <w:t>R$attr.smali</w:t>
-      </w:r>
-      <w:proofErr w:type="spellEnd"/>
-    </w:p>
-    <w:p>
-      <w:pPr>
-        <w:rPr>
-          <w:rFonts w:ascii="Verdana" w:eastAsia="Verdana" w:hAnsi="Verdana" w:cs="Verdana"/>
-          <w:i/>
-        </w:rPr>
-      </w:pPr>
-      <w:r>
-        <w:rPr>
-          <w:rFonts w:ascii="Verdana" w:eastAsia="Verdana" w:hAnsi="Verdana" w:cs="Verdana"/>
-          <w:i/>
-        </w:rPr>
-        <w:t>com/</w:t>
-      </w:r>
-      <w:proofErr w:type="spellStart"/>
-      <w:r>
-        <w:rPr>
-          <w:rFonts w:ascii="Verdana" w:eastAsia="Verdana" w:hAnsi="Verdana" w:cs="Verdana"/>
-          <w:i/>
-        </w:rPr>
-        <w:t>bulbsecurity</w:t>
-      </w:r>
-      <w:proofErr w:type="spellEnd"/>
-      <w:r>
-        <w:rPr>
-          <w:rFonts w:ascii="Verdana" w:eastAsia="Verdana" w:hAnsi="Verdana" w:cs="Verdana"/>
-          <w:i/>
-        </w:rPr>
-        <w:t>/</w:t>
-      </w:r>
-      <w:r>
-        <w:rPr>
-          <w:rFonts w:ascii="Verdana" w:eastAsia="Verdana" w:hAnsi="Verdana" w:cs="Verdana"/>
-          <w:i/>
-        </w:rPr>
-        <w:t>framewor</w:t>
-      </w:r>
-      <w:r>
-        <w:rPr>
-          <w:rFonts w:ascii="Verdana" w:eastAsia="Verdana" w:hAnsi="Verdana" w:cs="Verdana"/>
-          <w:i/>
-        </w:rPr>
-        <w:t>k/</w:t>
-      </w:r>
-      <w:r>
-        <w:rPr>
-          <w:rFonts w:ascii="Verdana" w:eastAsia="Verdana" w:hAnsi="Verdana" w:cs="Verdana"/>
-          <w:i/>
-        </w:rPr>
-        <w:t>app</w:t>
-      </w:r>
-      <w:r>
-        <w:rPr>
-          <w:rFonts w:ascii="Verdana" w:eastAsia="Verdana" w:hAnsi="Verdana" w:cs="Verdana"/>
-          <w:i/>
-        </w:rPr>
-        <w:t>/</w:t>
-      </w:r>
-      <w:proofErr w:type="spellStart"/>
-      <w:r>
-        <w:rPr>
-          <w:rFonts w:ascii="Verdana" w:eastAsia="Verdana" w:hAnsi="Verdana" w:cs="Verdana"/>
-          <w:i/>
-        </w:rPr>
-        <w:t>R$drawable.smali</w:t>
-      </w:r>
-      <w:proofErr w:type="spellEnd"/>
-    </w:p>
-    <w:p>
-      <w:pPr>
-        <w:rPr>
-          <w:rFonts w:ascii="Verdana" w:eastAsia="Verdana" w:hAnsi="Verdana" w:cs="Verdana"/>
-          <w:i/>
-        </w:rPr>
-      </w:pPr>
-      <w:r>
-        <w:rPr>
-          <w:rFonts w:ascii="Verdana" w:eastAsia="Verdana" w:hAnsi="Verdana" w:cs="Verdana"/>
-          <w:i/>
-        </w:rPr>
-        <w:t>com/</w:t>
-      </w:r>
-      <w:proofErr w:type="spellStart"/>
-      <w:r>
-        <w:rPr>
-          <w:rFonts w:ascii="Verdana" w:eastAsia="Verdana" w:hAnsi="Verdana" w:cs="Verdana"/>
-          <w:i/>
-        </w:rPr>
-        <w:t>bulbsecurity</w:t>
-      </w:r>
-      <w:proofErr w:type="spellEnd"/>
-      <w:r>
-        <w:rPr>
-          <w:rFonts w:ascii="Verdana" w:eastAsia="Verdana" w:hAnsi="Verdana" w:cs="Verdana"/>
-          <w:i/>
-        </w:rPr>
-        <w:t>/</w:t>
-      </w:r>
-      <w:r>
-        <w:rPr>
-          <w:rFonts w:ascii="Verdana" w:eastAsia="Verdana" w:hAnsi="Verdana" w:cs="Verdana"/>
-          <w:i/>
-        </w:rPr>
-        <w:t>framewor</w:t>
-      </w:r>
-      <w:r>
-        <w:rPr>
-          <w:rFonts w:ascii="Verdana" w:eastAsia="Verdana" w:hAnsi="Verdana" w:cs="Verdana"/>
-          <w:i/>
-        </w:rPr>
-        <w:t>k/</w:t>
-      </w:r>
-      <w:r>
-        <w:rPr>
-          <w:rFonts w:ascii="Verdana" w:eastAsia="Verdana" w:hAnsi="Verdana" w:cs="Verdana"/>
-          <w:i/>
-        </w:rPr>
-        <w:t>app</w:t>
-      </w:r>
-      <w:r>
-        <w:rPr>
-          <w:rFonts w:ascii="Verdana" w:eastAsia="Verdana" w:hAnsi="Verdana" w:cs="Verdana"/>
-          <w:i/>
-        </w:rPr>
-        <w:t>/</w:t>
-      </w:r>
-      <w:proofErr w:type="spellStart"/>
-      <w:r>
-        <w:rPr>
-          <w:rFonts w:ascii="Verdana" w:eastAsia="Verdana" w:hAnsi="Verdana" w:cs="Verdana"/>
-          <w:i/>
-        </w:rPr>
-        <w:t>R$id.smali</w:t>
-      </w:r>
-      <w:proofErr w:type="spellEnd"/>
-    </w:p>
-    <w:p>
-      <w:pPr>
-        <w:rPr>
-          <w:rFonts w:ascii="Verdana" w:eastAsia="Verdana" w:hAnsi="Verdana" w:cs="Verdana"/>
-          <w:i/>
-        </w:rPr>
-      </w:pPr>
-      <w:r>
-        <w:rPr>
-          <w:rFonts w:ascii="Verdana" w:eastAsia="Verdana" w:hAnsi="Verdana" w:cs="Verdana"/>
-          <w:i/>
-        </w:rPr>
-        <w:t>com/</w:t>
-      </w:r>
-      <w:proofErr w:type="spellStart"/>
-      <w:r>
-        <w:rPr>
-          <w:rFonts w:ascii="Verdana" w:eastAsia="Verdana" w:hAnsi="Verdana" w:cs="Verdana"/>
-          <w:i/>
-        </w:rPr>
-        <w:t>bulbsecurity</w:t>
-      </w:r>
-      <w:proofErr w:type="spellEnd"/>
-      <w:r>
-        <w:rPr>
-          <w:rFonts w:ascii="Verdana" w:eastAsia="Verdana" w:hAnsi="Verdana" w:cs="Verdana"/>
-          <w:i/>
-        </w:rPr>
-        <w:t>/</w:t>
-      </w:r>
-      <w:r>
-        <w:rPr>
-          <w:rFonts w:ascii="Verdana" w:eastAsia="Verdana" w:hAnsi="Verdana" w:cs="Verdana"/>
-          <w:i/>
-        </w:rPr>
-        <w:t>framewor</w:t>
-      </w:r>
-      <w:r>
-        <w:rPr>
-          <w:rFonts w:ascii="Verdana" w:eastAsia="Verdana" w:hAnsi="Verdana" w:cs="Verdana"/>
-          <w:i/>
-        </w:rPr>
-        <w:t>k/</w:t>
-      </w:r>
-      <w:r>
-        <w:rPr>
-          <w:rFonts w:ascii="Verdana" w:eastAsia="Verdana" w:hAnsi="Verdana" w:cs="Verdana"/>
-          <w:i/>
-        </w:rPr>
-        <w:t>app</w:t>
-      </w:r>
-      <w:r>
-        <w:rPr>
-          <w:rFonts w:ascii="Verdana" w:eastAsia="Verdana" w:hAnsi="Verdana" w:cs="Verdana"/>
-          <w:i/>
-        </w:rPr>
-        <w:t>/</w:t>
-      </w:r>
-      <w:proofErr w:type="spellStart"/>
-      <w:r>
-        <w:rPr>
-          <w:rFonts w:ascii="Verdana" w:eastAsia="Verdana" w:hAnsi="Verdana" w:cs="Verdana"/>
-          <w:i/>
-        </w:rPr>
-        <w:t>R$layout.smali</w:t>
-      </w:r>
-      <w:proofErr w:type="spellEnd"/>
-    </w:p>
-    <w:p>
-      <w:pPr>
-        <w:rPr>
-          <w:rFonts w:ascii="Verdana" w:eastAsia="Verdana" w:hAnsi="Verdana" w:cs="Verdana"/>
-          <w:i/>
-        </w:rPr>
-      </w:pPr>
-      <w:r>
-        <w:rPr>
-          <w:rFonts w:ascii="Verdana" w:eastAsia="Verdana" w:hAnsi="Verdana" w:cs="Verdana"/>
-          <w:i/>
-        </w:rPr>
-        <w:t>com/</w:t>
-      </w:r>
-      <w:proofErr w:type="spellStart"/>
-      <w:r>
-        <w:rPr>
-          <w:rFonts w:ascii="Verdana" w:eastAsia="Verdana" w:hAnsi="Verdana" w:cs="Verdana"/>
-          <w:i/>
-        </w:rPr>
-        <w:t>bulbsecurity</w:t>
-      </w:r>
-      <w:proofErr w:type="spellEnd"/>
-      <w:r>
-        <w:rPr>
-          <w:rFonts w:ascii="Verdana" w:eastAsia="Verdana" w:hAnsi="Verdana" w:cs="Verdana"/>
-          <w:i/>
-        </w:rPr>
-        <w:t>/</w:t>
-      </w:r>
-      <w:r>
-        <w:rPr>
-          <w:rFonts w:ascii="Verdana" w:eastAsia="Verdana" w:hAnsi="Verdana" w:cs="Verdana"/>
-          <w:i/>
-        </w:rPr>
-        <w:t>framewor</w:t>
-      </w:r>
-      <w:r>
-        <w:rPr>
-          <w:rFonts w:ascii="Verdana" w:eastAsia="Verdana" w:hAnsi="Verdana" w:cs="Verdana"/>
-          <w:i/>
-        </w:rPr>
-        <w:t>k/</w:t>
-      </w:r>
-      <w:r>
-        <w:rPr>
-          <w:rFonts w:ascii="Verdana" w:eastAsia="Verdana" w:hAnsi="Verdana" w:cs="Verdana"/>
-          <w:i/>
-        </w:rPr>
-        <w:t>app</w:t>
-      </w:r>
-      <w:r>
-        <w:rPr>
-          <w:rFonts w:ascii="Verdana" w:eastAsia="Verdana" w:hAnsi="Verdana" w:cs="Verdana"/>
-          <w:i/>
-        </w:rPr>
-        <w:t>/</w:t>
-      </w:r>
-      <w:proofErr w:type="spellStart"/>
-      <w:r>
-        <w:rPr>
-          <w:rFonts w:ascii="Verdana" w:eastAsia="Verdana" w:hAnsi="Verdana" w:cs="Verdana"/>
-          <w:i/>
-        </w:rPr>
-        <w:t>R$string.smali</w:t>
-      </w:r>
-      <w:proofErr w:type="spellEnd"/>
-    </w:p>
-    <w:p>
-      <w:pPr>
-        <w:rPr>
-          <w:rFonts w:ascii="Verdana" w:eastAsia="Verdana" w:hAnsi="Verdana" w:cs="Verdana"/>
-          <w:i/>
-        </w:rPr>
-      </w:pPr>
-      <w:r>
-        <w:rPr>
-          <w:rFonts w:ascii="Verdana" w:eastAsia="Verdana" w:hAnsi="Verdana" w:cs="Verdana"/>
-          <w:i/>
-        </w:rPr>
-        <w:t>com/</w:t>
-      </w:r>
-      <w:proofErr w:type="spellStart"/>
-      <w:r>
-        <w:rPr>
-          <w:rFonts w:ascii="Verdana" w:eastAsia="Verdana" w:hAnsi="Verdana" w:cs="Verdana"/>
-          <w:i/>
-        </w:rPr>
-        <w:t>bulbsecurity</w:t>
-      </w:r>
-      <w:proofErr w:type="spellEnd"/>
-      <w:r>
-        <w:rPr>
-          <w:rFonts w:ascii="Verdana" w:eastAsia="Verdana" w:hAnsi="Verdana" w:cs="Verdana"/>
-          <w:i/>
-        </w:rPr>
-        <w:t>/</w:t>
-      </w:r>
-      <w:r>
-        <w:rPr>
-          <w:rFonts w:ascii="Verdana" w:eastAsia="Verdana" w:hAnsi="Verdana" w:cs="Verdana"/>
-          <w:i/>
-        </w:rPr>
-        <w:t>framewor</w:t>
-      </w:r>
-      <w:r>
-        <w:rPr>
-          <w:rFonts w:ascii="Verdana" w:eastAsia="Verdana" w:hAnsi="Verdana" w:cs="Verdana"/>
-          <w:i/>
-        </w:rPr>
-        <w:t>k/</w:t>
-      </w:r>
-      <w:r>
-        <w:rPr>
-          <w:rFonts w:ascii="Verdana" w:eastAsia="Verdana" w:hAnsi="Verdana" w:cs="Verdana"/>
-          <w:i/>
-        </w:rPr>
-        <w:t>app</w:t>
-      </w:r>
-      <w:r>
-        <w:rPr>
-          <w:rFonts w:ascii="Verdana" w:eastAsia="Verdana" w:hAnsi="Verdana" w:cs="Verdana"/>
-          <w:i/>
-        </w:rPr>
-        <w:t>/</w:t>
-      </w:r>
-      <w:proofErr w:type="spellStart"/>
-      <w:r>
-        <w:rPr>
-          <w:rFonts w:ascii="Verdana" w:eastAsia="Verdana" w:hAnsi="Verdana" w:cs="Verdana"/>
-          <w:i/>
-        </w:rPr>
-        <w:t>R.smali</w:t>
-      </w:r>
-      <w:proofErr w:type="spellEnd"/>
-    </w:p>
-    <w:p>
-      <w:pPr>
-        <w:rPr>
-          <w:rFonts w:ascii="Verdana" w:eastAsia="Verdana" w:hAnsi="Verdana" w:cs="Verdana"/>
-          <w:i/>
-        </w:rPr>
-      </w:pPr>
-      <w:r>
-        <w:rPr>
-          <w:rFonts w:ascii="Verdana" w:eastAsia="Verdana" w:hAnsi="Verdana" w:cs="Verdana"/>
-          <w:i/>
-        </w:rPr>
-        <w:t>com/</w:t>
-      </w:r>
-      <w:proofErr w:type="spellStart"/>
-      <w:r>
-        <w:rPr>
-          <w:rFonts w:ascii="Verdana" w:eastAsia="Verdana" w:hAnsi="Verdana" w:cs="Verdana"/>
-          <w:i/>
-        </w:rPr>
-        <w:t>bulbsecurity</w:t>
-      </w:r>
-      <w:proofErr w:type="spellEnd"/>
-      <w:r>
-        <w:rPr>
-          <w:rFonts w:ascii="Verdana" w:eastAsia="Verdana" w:hAnsi="Verdana" w:cs="Verdana"/>
-          <w:i/>
-        </w:rPr>
-        <w:t>/</w:t>
-      </w:r>
-      <w:r>
-        <w:rPr>
-          <w:rFonts w:ascii="Verdana" w:eastAsia="Verdana" w:hAnsi="Verdana" w:cs="Verdana"/>
-          <w:i/>
-        </w:rPr>
-        <w:t>framewor</w:t>
-      </w:r>
-      <w:r>
-        <w:rPr>
-          <w:rFonts w:ascii="Verdana" w:eastAsia="Verdana" w:hAnsi="Verdana" w:cs="Verdana"/>
-          <w:i/>
-        </w:rPr>
-        <w:t>k/</w:t>
-      </w:r>
-      <w:r>
-        <w:rPr>
-          <w:rFonts w:ascii="Verdana" w:eastAsia="Verdana" w:hAnsi="Verdana" w:cs="Verdana"/>
-          <w:i/>
-        </w:rPr>
-        <w:t>app</w:t>
-      </w:r>
-      <w:r>
-        <w:rPr>
-          <w:rFonts w:ascii="Verdana" w:eastAsia="Verdana" w:hAnsi="Verdana" w:cs="Verdana"/>
-          <w:i/>
-        </w:rPr>
-        <w:t>/</w:t>
-      </w:r>
-      <w:proofErr w:type="spellStart"/>
-      <w:r>
-        <w:rPr>
-          <w:rFonts w:ascii="Verdana" w:eastAsia="Verdana" w:hAnsi="Verdana" w:cs="Verdana"/>
-          <w:i/>
-        </w:rPr>
-        <w:t>ServiceAutoStarter.smali</w:t>
-      </w:r>
-      <w:proofErr w:type="spellEnd"/>
-    </w:p>
-    <w:p>
-      <w:pPr>
-        <w:rPr>
-          <w:rFonts w:ascii="Verdana" w:eastAsia="Verdana" w:hAnsi="Verdana" w:cs="Verdana"/>
-          <w:i/>
-        </w:rPr>
-      </w:pPr>
-      <w:r>
-        <w:rPr>
-          <w:rFonts w:ascii="Verdana" w:eastAsia="Verdana" w:hAnsi="Verdana" w:cs="Verdana"/>
-          <w:i/>
-        </w:rPr>
-        <w:t>com/</w:t>
-      </w:r>
-      <w:proofErr w:type="spellStart"/>
-      <w:r>
-        <w:rPr>
-          <w:rFonts w:ascii="Verdana" w:eastAsia="Verdana" w:hAnsi="Verdana" w:cs="Verdana"/>
-          <w:i/>
-        </w:rPr>
-        <w:t>bulbsecurity</w:t>
-      </w:r>
-      <w:proofErr w:type="spellEnd"/>
-      <w:r>
-        <w:rPr>
-          <w:rFonts w:ascii="Verdana" w:eastAsia="Verdana" w:hAnsi="Verdana" w:cs="Verdana"/>
-          <w:i/>
-        </w:rPr>
-        <w:t>/</w:t>
-      </w:r>
-      <w:r>
-        <w:rPr>
-          <w:rFonts w:ascii="Verdana" w:eastAsia="Verdana" w:hAnsi="Verdana" w:cs="Verdana"/>
-          <w:i/>
-        </w:rPr>
-        <w:t>framewor</w:t>
-      </w:r>
-      <w:r>
-        <w:rPr>
-          <w:rFonts w:ascii="Verdana" w:eastAsia="Verdana" w:hAnsi="Verdana" w:cs="Verdana"/>
-          <w:i/>
-        </w:rPr>
-        <w:t>k/</w:t>
-      </w:r>
-      <w:r>
-        <w:rPr>
-          <w:rFonts w:ascii="Verdana" w:eastAsia="Verdana" w:hAnsi="Verdana" w:cs="Verdana"/>
-          <w:i/>
-        </w:rPr>
-        <w:t>app</w:t>
-      </w:r>
-      <w:r>
-        <w:rPr>
-          <w:rFonts w:ascii="Verdana" w:eastAsia="Verdana" w:hAnsi="Verdana" w:cs="Verdana"/>
-          <w:i/>
-        </w:rPr>
-        <w:t>/</w:t>
-      </w:r>
-      <w:proofErr w:type="spellStart"/>
-      <w:r>
-        <w:rPr>
-          <w:rFonts w:ascii="Verdana" w:eastAsia="Verdana" w:hAnsi="Verdana" w:cs="Verdana"/>
-          <w:i/>
-        </w:rPr>
-        <w:t>SMSService.smali</w:t>
-      </w:r>
-      <w:proofErr w:type="spellEnd"/>
-    </w:p>
-    <w:p>
-      <w:pPr>
-        <w:rPr>
-          <w:rFonts w:ascii="Verdana" w:eastAsia="Verdana" w:hAnsi="Verdana" w:cs="Verdana"/>
-          <w:i/>
-        </w:rPr>
-      </w:pPr>
-      <w:r>
-        <w:rPr>
-          <w:rFonts w:ascii="Verdana" w:eastAsia="Verdana" w:hAnsi="Verdana" w:cs="Verdana"/>
-          <w:i/>
-        </w:rPr>
-        <w:t>com/</w:t>
-      </w:r>
-      <w:proofErr w:type="spellStart"/>
-      <w:r>
-        <w:rPr>
-          <w:rFonts w:ascii="Verdana" w:eastAsia="Verdana" w:hAnsi="Verdana" w:cs="Verdana"/>
-          <w:i/>
-        </w:rPr>
-        <w:t>bulbsecurity</w:t>
-      </w:r>
-      <w:proofErr w:type="spellEnd"/>
-      <w:r>
-        <w:rPr>
-          <w:rFonts w:ascii="Verdana" w:eastAsia="Verdana" w:hAnsi="Verdana" w:cs="Verdana"/>
-          <w:i/>
-        </w:rPr>
-        <w:t>/</w:t>
-      </w:r>
-      <w:r>
-        <w:rPr>
-          <w:rFonts w:ascii="Verdana" w:eastAsia="Verdana" w:hAnsi="Verdana" w:cs="Verdana"/>
-          <w:i/>
-        </w:rPr>
-        <w:t>framewor</w:t>
-      </w:r>
-      <w:r>
-        <w:rPr>
-          <w:rFonts w:ascii="Verdana" w:eastAsia="Verdana" w:hAnsi="Verdana" w:cs="Verdana"/>
-          <w:i/>
-        </w:rPr>
-        <w:t>k/</w:t>
-      </w:r>
-      <w:r>
-        <w:rPr>
-          <w:rFonts w:ascii="Verdana" w:eastAsia="Verdana" w:hAnsi="Verdana" w:cs="Verdana"/>
-          <w:i/>
-        </w:rPr>
-        <w:t>app</w:t>
-      </w:r>
-      <w:r>
-        <w:rPr>
-          <w:rFonts w:ascii="Verdana" w:eastAsia="Verdana" w:hAnsi="Verdana" w:cs="Verdana"/>
-          <w:i/>
-        </w:rPr>
-        <w:t>/</w:t>
-      </w:r>
-      <w:r>
-        <w:rPr>
-          <w:rFonts w:ascii="Verdana" w:eastAsia="Verdana" w:hAnsi="Verdana" w:cs="Verdana"/>
-          <w:i/>
-        </w:rPr>
-        <w:t>WebUploadService$1.smali</w:t>
-      </w:r>
-    </w:p>
-    <w:p>
-      <w:pPr>
-        <w:rPr>
-          <w:rFonts w:ascii="Verdana" w:eastAsia="Verdana" w:hAnsi="Verdana" w:cs="Verdana"/>
-          <w:i/>
-        </w:rPr>
-      </w:pPr>
-      <w:r>
-        <w:rPr>
-          <w:rFonts w:ascii="Verdana" w:eastAsia="Verdana" w:hAnsi="Verdana" w:cs="Verdana"/>
-          <w:i/>
-        </w:rPr>
-        <w:t>com/</w:t>
-      </w:r>
-      <w:proofErr w:type="spellStart"/>
-      <w:r>
-        <w:rPr>
-          <w:rFonts w:ascii="Verdana" w:eastAsia="Verdana" w:hAnsi="Verdana" w:cs="Verdana"/>
-          <w:i/>
-        </w:rPr>
-        <w:t>bulbsecurity</w:t>
-      </w:r>
-      <w:proofErr w:type="spellEnd"/>
-      <w:r>
-        <w:rPr>
-          <w:rFonts w:ascii="Verdana" w:eastAsia="Verdana" w:hAnsi="Verdana" w:cs="Verdana"/>
-          <w:i/>
-        </w:rPr>
-        <w:t>/</w:t>
-      </w:r>
-      <w:r>
-        <w:rPr>
-          <w:rFonts w:ascii="Verdana" w:eastAsia="Verdana" w:hAnsi="Verdana" w:cs="Verdana"/>
-          <w:i/>
-        </w:rPr>
-        <w:t>framewor</w:t>
-      </w:r>
-      <w:r>
-        <w:rPr>
-          <w:rFonts w:ascii="Verdana" w:eastAsia="Verdana" w:hAnsi="Verdana" w:cs="Verdana"/>
-          <w:i/>
-        </w:rPr>
-        <w:t>k/</w:t>
-      </w:r>
-      <w:r>
-        <w:rPr>
-          <w:rFonts w:ascii="Verdana" w:eastAsia="Verdana" w:hAnsi="Verdana" w:cs="Verdana"/>
-          <w:i/>
-        </w:rPr>
-        <w:t>app</w:t>
-      </w:r>
-      <w:r>
-        <w:rPr>
-          <w:rFonts w:ascii="Verdana" w:eastAsia="Verdana" w:hAnsi="Verdana" w:cs="Verdana"/>
-          <w:i/>
-        </w:rPr>
-        <w:t>/</w:t>
-      </w:r>
-      <w:proofErr w:type="spellStart"/>
-      <w:r>
-        <w:rPr>
-          <w:rFonts w:ascii="Verdana" w:eastAsia="Verdana" w:hAnsi="Verdana" w:cs="Verdana"/>
-          <w:i/>
-        </w:rPr>
-        <w:t>WebUploadService.smali</w:t>
-      </w:r>
-      <w:proofErr w:type="spellEnd"/>
-    </w:p>
-    <w:p>
-      <w:pPr>
-        <w:rPr>
-          <w:rFonts w:ascii="Verdana" w:eastAsia="Verdana" w:hAnsi="Verdana" w:cs="Verdana"/>
-          <w:i/>
-        </w:rPr>
-      </w:pPr>
-      <w:r>
-        <w:rPr>
-          <w:rFonts w:ascii="Verdana" w:eastAsia="Verdana" w:hAnsi="Verdana" w:cs="Verdana"/>
-          <w:i/>
-        </w:rPr>
-        <w:t>com/</w:t>
-      </w:r>
-      <w:proofErr w:type="spellStart"/>
-      <w:r>
-        <w:rPr>
-          <w:rFonts w:ascii="Verdana" w:eastAsia="Verdana" w:hAnsi="Verdana" w:cs="Verdana"/>
-          <w:i/>
-        </w:rPr>
-        <w:t>bulbsecurity</w:t>
-      </w:r>
-      <w:proofErr w:type="spellEnd"/>
-      <w:r>
-        <w:rPr>
-          <w:rFonts w:ascii="Verdana" w:eastAsia="Verdana" w:hAnsi="Verdana" w:cs="Verdana"/>
-          <w:i/>
-        </w:rPr>
-        <w:t>/</w:t>
-      </w:r>
-      <w:r>
-        <w:rPr>
-          <w:rFonts w:ascii="Verdana" w:eastAsia="Verdana" w:hAnsi="Verdana" w:cs="Verdana"/>
-          <w:i/>
-        </w:rPr>
-        <w:t>framewor</w:t>
-      </w:r>
-      <w:r>
-        <w:rPr>
-          <w:rFonts w:ascii="Verdana" w:eastAsia="Verdana" w:hAnsi="Verdana" w:cs="Verdana"/>
-          <w:i/>
-        </w:rPr>
-        <w:t>k/</w:t>
-      </w:r>
-      <w:r>
-        <w:rPr>
-          <w:rFonts w:ascii="Verdana" w:eastAsia="Verdana" w:hAnsi="Verdana" w:cs="Verdana"/>
-          <w:i/>
-        </w:rPr>
-        <w:t>app</w:t>
-      </w:r>
-      <w:r>
-        <w:rPr>
-          <w:rFonts w:ascii="Verdana" w:eastAsia="Verdana" w:hAnsi="Verdana" w:cs="Verdana"/>
-          <w:i/>
-        </w:rPr>
-        <w:t>/</w:t>
-      </w:r>
-      <w:r>
-        <w:rPr>
-          <w:rFonts w:ascii="Verdana" w:eastAsia="Verdana" w:hAnsi="Verdana" w:cs="Verdana"/>
-          <w:i/>
-        </w:rPr>
         <w:t>WebUploadService3$1.smali</w:t>
       </w:r>
     </w:p>
@@ -4924,23 +4640,7 @@
           <w:rFonts w:ascii="Verdana" w:eastAsia="Verdana" w:hAnsi="Verdana" w:cs="Verdana"/>
           <w:i/>
         </w:rPr>
-        <w:t>com/</w:t>
-      </w:r>
-      <w:proofErr w:type="spellStart"/>
-      <w:r>
-        <w:rPr>
-          <w:rFonts w:ascii="Verdana" w:eastAsia="Verdana" w:hAnsi="Verdana" w:cs="Verdana"/>
-          <w:i/>
-        </w:rPr>
-        <w:t>bulbsecurity</w:t>
-      </w:r>
-      <w:proofErr w:type="spellEnd"/>
-      <w:r>
-        <w:rPr>
-          <w:rFonts w:ascii="Verdana" w:eastAsia="Verdana" w:hAnsi="Verdana" w:cs="Verdana"/>
-          <w:i/>
-        </w:rPr>
-        <w:t>/</w:t>
+        <w:t>com/bulbsecurity/</w:t>
       </w:r>
       <w:r>
         <w:rPr>
@@ -5091,7 +4791,7 @@
           <w:rFonts w:ascii="Verdana" w:eastAsia="Verdana" w:hAnsi="Verdana" w:cs="Verdana"/>
         </w:rPr>
       </w:pPr>
-      <w:hyperlink r:id="rId20" w:history="1">
+      <w:hyperlink r:id="rId22" w:history="1">
         <w:r>
           <w:rPr>
             <w:rStyle w:val="Hyperlink"/>
@@ -5174,7 +4874,6 @@
           <w:szCs w:val="24"/>
         </w:rPr>
       </w:pPr>
-      <w:proofErr w:type="gramStart"/>
       <w:r>
         <w:rPr>
           <w:rFonts w:ascii="Courier New" w:eastAsia="Times New Roman" w:hAnsi="Courier New" w:cs="Courier New"/>
@@ -5182,9 +4881,9 @@
           <w:sz w:val="20"/>
           <w:szCs w:val="20"/>
         </w:rPr>
+        <w:lastRenderedPageBreak/>
         <w:t>if</w:t>
       </w:r>
-      <w:proofErr w:type="gramEnd"/>
       <w:r>
         <w:rPr>
           <w:rFonts w:ascii="Times New Roman" w:eastAsia="Times New Roman" w:hAnsi="Times New Roman" w:cs="Times New Roman"/>
@@ -5237,9 +4936,17 @@
           <w:sz w:val="20"/>
           <w:szCs w:val="20"/>
         </w:rPr>
-        <w:t>        </w:t>
-      </w:r>
-      <w:proofErr w:type="gramStart"/>
+        <w:t>        return</w:t>
+      </w:r>
+      <w:r>
+        <w:rPr>
+          <w:rFonts w:ascii="Times New Roman" w:eastAsia="Times New Roman" w:hAnsi="Times New Roman" w:cs="Times New Roman"/>
+          <w:color w:val="auto"/>
+          <w:sz w:val="24"/>
+          <w:szCs w:val="24"/>
+        </w:rPr>
+        <w:t xml:space="preserve"> </w:t>
+      </w:r>
       <w:r>
         <w:rPr>
           <w:rFonts w:ascii="Courier New" w:eastAsia="Times New Roman" w:hAnsi="Courier New" w:cs="Courier New"/>
@@ -5247,25 +4954,6 @@
           <w:sz w:val="20"/>
           <w:szCs w:val="20"/>
         </w:rPr>
-        <w:t>return</w:t>
-      </w:r>
-      <w:proofErr w:type="gramEnd"/>
-      <w:r>
-        <w:rPr>
-          <w:rFonts w:ascii="Times New Roman" w:eastAsia="Times New Roman" w:hAnsi="Times New Roman" w:cs="Times New Roman"/>
-          <w:color w:val="auto"/>
-          <w:sz w:val="24"/>
-          <w:szCs w:val="24"/>
-        </w:rPr>
-        <w:t xml:space="preserve"> </w:t>
-      </w:r>
-      <w:r>
-        <w:rPr>
-          <w:rFonts w:ascii="Courier New" w:eastAsia="Times New Roman" w:hAnsi="Courier New" w:cs="Courier New"/>
-          <w:color w:val="auto"/>
-          <w:sz w:val="20"/>
-          <w:szCs w:val="20"/>
-        </w:rPr>
         <w:t>0; /* silently discard */</w:t>
       </w:r>
     </w:p>
@@ -5287,21 +4975,7 @@
         <w:rPr>
           <w:rFonts w:ascii="Verdana" w:eastAsia="Verdana" w:hAnsi="Verdana" w:cs="Verdana"/>
         </w:rPr>
-        <w:t xml:space="preserve">As described in the link above, heartbleed was not affected for </w:t>
-      </w:r>
-      <w:proofErr w:type="spellStart"/>
-      <w:r>
-        <w:rPr>
-          <w:rFonts w:ascii="Verdana" w:eastAsia="Verdana" w:hAnsi="Verdana" w:cs="Verdana"/>
-        </w:rPr>
-        <w:t>openSSL</w:t>
-      </w:r>
-      <w:proofErr w:type="spellEnd"/>
-      <w:r>
-        <w:rPr>
-          <w:rFonts w:ascii="Verdana" w:eastAsia="Verdana" w:hAnsi="Verdana" w:cs="Verdana"/>
-        </w:rPr>
-        <w:t xml:space="preserve"> version 1.0.1g and above. You could have also mitigated it with using the compiler option -</w:t>
+        <w:t>As described in the link above, heartbleed was not affected for openSSL version 1.0.1g and above. You could have also mitigated it with using the compiler option -</w:t>
       </w:r>
       <w:r>
         <w:rPr>
@@ -5315,22 +4989,15 @@
           <w:rStyle w:val="HTMLTypewriter"/>
           <w:rFonts w:eastAsia="Arial"/>
         </w:rPr>
-        <w:t>OPENSSL_NO_HEARTBEATS</w:t>
-      </w:r>
-      <w:r>
+        <w:t>OPENSSL_NO_HEARTBEATS if you’re building from scratch.</w:t>
+      </w:r>
+    </w:p>
+    <w:p>
+      <w:pPr>
         <w:rPr>
           <w:rStyle w:val="HTMLTypewriter"/>
           <w:rFonts w:eastAsia="Arial"/>
         </w:rPr>
-        <w:t xml:space="preserve"> if you’re building from scratch.</w:t>
-      </w:r>
-    </w:p>
-    <w:p>
-      <w:pPr>
-        <w:rPr>
-          <w:rStyle w:val="HTMLTypewriter"/>
-          <w:rFonts w:eastAsia="Arial"/>
-        </w:rPr>
       </w:pPr>
     </w:p>
     <w:p>
@@ -5461,8 +5128,8 @@
     </w:p>
     <w:p/>
     <w:sectPr>
-      <w:headerReference w:type="default" r:id="rId21"/>
-      <w:footerReference w:type="default" r:id="rId22"/>
+      <w:headerReference w:type="default" r:id="rId23"/>
+      <w:footerReference w:type="default" r:id="rId24"/>
       <w:pgSz w:w="12240" w:h="15840"/>
       <w:pgMar w:top="1440" w:right="1440" w:bottom="1440" w:left="1440" w:header="0" w:footer="720" w:gutter="0"/>
       <w:pgNumType w:start="1"/>
@@ -5513,7 +5180,7 @@
       <w:rPr>
         <w:noProof/>
       </w:rPr>
-      <w:t>6</w:t>
+      <w:t>5</w:t>
     </w:r>
     <w:r>
       <w:fldChar w:fldCharType="end"/>
@@ -5534,7 +5201,7 @@
       <w:rPr>
         <w:noProof/>
       </w:rPr>
-      <w:t>6</w:t>
+      <w:t>7</w:t>
     </w:r>
     <w:r>
       <w:fldChar w:fldCharType="end"/>
@@ -5571,7 +5238,6 @@
 <file path=word/header1.xml><?xml version="1.0" encoding="utf-8"?>
 <w:hdr xmlns:wpc="http://schemas.microsoft.com/office/word/2010/wordprocessingCanvas" xmlns:mc="http://schemas.openxmlformats.org/markup-compatibility/2006" xmlns:o="urn:schemas-microsoft-com:office:office" xmlns:r="http://schemas.openxmlformats.org/officeDocument/2006/relationships" xmlns:m="http://schemas.openxmlformats.org/officeDocument/2006/math" xmlns:v="urn:schemas-microsoft-com:vml" xmlns:wp14="http://schemas.microsoft.com/office/word/2010/wordprocessingDrawing" xmlns:wp="http://schemas.openxmlformats.org/drawingml/2006/wordprocessingDrawing" xmlns:w10="urn:schemas-microsoft-com:office:word" xmlns:w="http://schemas.openxmlformats.org/wordprocessingml/2006/main" xmlns:w14="http://schemas.microsoft.com/office/word/2010/wordml" xmlns:w15="http://schemas.microsoft.com/office/word/2012/wordml" xmlns:wpg="http://schemas.microsoft.com/office/word/2010/wordprocessingGroup" xmlns:wpi="http://schemas.microsoft.com/office/word/2010/wordprocessingInk" xmlns:wne="http://schemas.microsoft.com/office/word/2006/wordml" xmlns:wps="http://schemas.microsoft.com/office/word/2010/wordprocessingShape" mc:Ignorable="w14 w15 wp14">
   <w:p>
-    <w:proofErr w:type="spellStart"/>
     <w:r>
       <w:rPr>
         <w:rFonts w:ascii="Verdana" w:eastAsia="Verdana" w:hAnsi="Verdana" w:cs="Verdana"/>
@@ -5579,17 +5245,7 @@
         <w:sz w:val="20"/>
         <w:szCs w:val="20"/>
       </w:rPr>
-      <w:t>HackForward</w:t>
-    </w:r>
-    <w:proofErr w:type="spellEnd"/>
-    <w:r>
-      <w:rPr>
-        <w:rFonts w:ascii="Verdana" w:eastAsia="Verdana" w:hAnsi="Verdana" w:cs="Verdana"/>
-        <w:color w:val="CCCCCC"/>
-        <w:sz w:val="20"/>
-        <w:szCs w:val="20"/>
-      </w:rPr>
-      <w:t xml:space="preserve"> &gt;</w:t>
+      <w:t>HackForward &gt;</w:t>
     </w:r>
     <w:r>
       <w:rPr>
@@ -5654,38 +5310,8 @@
         <w:szCs w:val="20"/>
       </w:rPr>
       <w:tab/>
+      <w:t>accenture // hackerearth</w:t>
     </w:r>
-    <w:proofErr w:type="spellStart"/>
-    <w:r>
-      <w:rPr>
-        <w:rFonts w:ascii="Verdana" w:eastAsia="Verdana" w:hAnsi="Verdana" w:cs="Verdana"/>
-        <w:color w:val="CCCCCC"/>
-        <w:sz w:val="20"/>
-        <w:szCs w:val="20"/>
-      </w:rPr>
-      <w:t>accenture</w:t>
-    </w:r>
-    <w:proofErr w:type="spellEnd"/>
-    <w:r>
-      <w:rPr>
-        <w:rFonts w:ascii="Verdana" w:eastAsia="Verdana" w:hAnsi="Verdana" w:cs="Verdana"/>
-        <w:color w:val="CCCCCC"/>
-        <w:sz w:val="20"/>
-        <w:szCs w:val="20"/>
-      </w:rPr>
-      <w:t xml:space="preserve"> // </w:t>
-    </w:r>
-    <w:proofErr w:type="spellStart"/>
-    <w:r>
-      <w:rPr>
-        <w:rFonts w:ascii="Verdana" w:eastAsia="Verdana" w:hAnsi="Verdana" w:cs="Verdana"/>
-        <w:color w:val="CCCCCC"/>
-        <w:sz w:val="20"/>
-        <w:szCs w:val="20"/>
-      </w:rPr>
-      <w:t>hackerearth</w:t>
-    </w:r>
-    <w:proofErr w:type="spellEnd"/>
   </w:p>
 </w:hdr>
 </file>
@@ -5894,11 +5520,103 @@
       </w:pPr>
     </w:lvl>
   </w:abstractNum>
+  <w:abstractNum w:abstractNumId="2">
+    <w:nsid w:val="48E9458B"/>
+    <w:multiLevelType w:val="hybridMultilevel"/>
+    <w:tmpl w:val="13424B4C"/>
+    <w:lvl w:ilvl="0" w:tplc="0409000F">
+      <w:start w:val="1"/>
+      <w:numFmt w:val="decimal"/>
+      <w:lvlText w:val="%1."/>
+      <w:lvlJc w:val="left"/>
+      <w:pPr>
+        <w:ind w:left="720" w:hanging="360"/>
+      </w:pPr>
+      <w:rPr>
+        <w:rFonts w:hint="default"/>
+      </w:rPr>
+    </w:lvl>
+    <w:lvl w:ilvl="1" w:tplc="04090019" w:tentative="1">
+      <w:start w:val="1"/>
+      <w:numFmt w:val="lowerLetter"/>
+      <w:lvlText w:val="%2."/>
+      <w:lvlJc w:val="left"/>
+      <w:pPr>
+        <w:ind w:left="1440" w:hanging="360"/>
+      </w:pPr>
+    </w:lvl>
+    <w:lvl w:ilvl="2" w:tplc="0409001B" w:tentative="1">
+      <w:start w:val="1"/>
+      <w:numFmt w:val="lowerRoman"/>
+      <w:lvlText w:val="%3."/>
+      <w:lvlJc w:val="right"/>
+      <w:pPr>
+        <w:ind w:left="2160" w:hanging="180"/>
+      </w:pPr>
+    </w:lvl>
+    <w:lvl w:ilvl="3" w:tplc="0409000F" w:tentative="1">
+      <w:start w:val="1"/>
+      <w:numFmt w:val="decimal"/>
+      <w:lvlText w:val="%4."/>
+      <w:lvlJc w:val="left"/>
+      <w:pPr>
+        <w:ind w:left="2880" w:hanging="360"/>
+      </w:pPr>
+    </w:lvl>
+    <w:lvl w:ilvl="4" w:tplc="04090019" w:tentative="1">
+      <w:start w:val="1"/>
+      <w:numFmt w:val="lowerLetter"/>
+      <w:lvlText w:val="%5."/>
+      <w:lvlJc w:val="left"/>
+      <w:pPr>
+        <w:ind w:left="3600" w:hanging="360"/>
+      </w:pPr>
+    </w:lvl>
+    <w:lvl w:ilvl="5" w:tplc="0409001B" w:tentative="1">
+      <w:start w:val="1"/>
+      <w:numFmt w:val="lowerRoman"/>
+      <w:lvlText w:val="%6."/>
+      <w:lvlJc w:val="right"/>
+      <w:pPr>
+        <w:ind w:left="4320" w:hanging="180"/>
+      </w:pPr>
+    </w:lvl>
+    <w:lvl w:ilvl="6" w:tplc="0409000F" w:tentative="1">
+      <w:start w:val="1"/>
+      <w:numFmt w:val="decimal"/>
+      <w:lvlText w:val="%7."/>
+      <w:lvlJc w:val="left"/>
+      <w:pPr>
+        <w:ind w:left="5040" w:hanging="360"/>
+      </w:pPr>
+    </w:lvl>
+    <w:lvl w:ilvl="7" w:tplc="04090019" w:tentative="1">
+      <w:start w:val="1"/>
+      <w:numFmt w:val="lowerLetter"/>
+      <w:lvlText w:val="%8."/>
+      <w:lvlJc w:val="left"/>
+      <w:pPr>
+        <w:ind w:left="5760" w:hanging="360"/>
+      </w:pPr>
+    </w:lvl>
+    <w:lvl w:ilvl="8" w:tplc="0409001B" w:tentative="1">
+      <w:start w:val="1"/>
+      <w:numFmt w:val="lowerRoman"/>
+      <w:lvlText w:val="%9."/>
+      <w:lvlJc w:val="right"/>
+      <w:pPr>
+        <w:ind w:left="6480" w:hanging="180"/>
+      </w:pPr>
+    </w:lvl>
+  </w:abstractNum>
   <w:num w:numId="1">
     <w:abstractNumId w:val="0"/>
   </w:num>
   <w:num w:numId="2">
     <w:abstractNumId w:val="1"/>
+  </w:num>
+  <w:num w:numId="3">
+    <w:abstractNumId w:val="2"/>
   </w:num>
 </w:numbering>
 </file>

</xml_diff>

<commit_message>
Update escalation vulnerability of the OS kernel
</commit_message>
<xml_diff>
--- a/answers/VAPTTasks.docx
+++ b/answers/VAPTTasks.docx
@@ -649,10 +649,7 @@
     </w:p>
     <w:p>
       <w:r>
-        <w:t>dsc</w:t>
-      </w:r>
-      <w:r>
-        <w:t xml:space="preserve"> running on port 3390</w:t>
+        <w:t>dsc running on port 3390</w:t>
       </w:r>
     </w:p>
     <w:p>
@@ -1700,34 +1697,34 @@
           <w:rFonts w:ascii="Verdana" w:eastAsia="Verdana" w:hAnsi="Verdana" w:cs="Verdana"/>
         </w:rPr>
       </w:pPr>
-    </w:p>
-    <w:p>
-      <w:pPr>
-        <w:rPr>
-          <w:rFonts w:ascii="Verdana" w:eastAsia="Verdana" w:hAnsi="Verdana" w:cs="Verdana"/>
-        </w:rPr>
-      </w:pPr>
-    </w:p>
-    <w:p>
-      <w:pPr>
-        <w:rPr>
-          <w:rFonts w:ascii="Verdana" w:eastAsia="Verdana" w:hAnsi="Verdana" w:cs="Verdana"/>
-        </w:rPr>
-      </w:pPr>
-    </w:p>
-    <w:p>
-      <w:pPr>
-        <w:rPr>
-          <w:rFonts w:ascii="Verdana" w:eastAsia="Verdana" w:hAnsi="Verdana" w:cs="Verdana"/>
-        </w:rPr>
-      </w:pPr>
-    </w:p>
-    <w:p>
-      <w:pPr>
-        <w:rPr>
-          <w:rFonts w:ascii="Verdana" w:eastAsia="Verdana" w:hAnsi="Verdana" w:cs="Verdana"/>
-        </w:rPr>
-      </w:pPr>
+      <w:r>
+        <w:rPr>
+          <w:rFonts w:ascii="Verdana" w:eastAsia="Verdana" w:hAnsi="Verdana" w:cs="Verdana"/>
+        </w:rPr>
+        <w:t>On searching I was able to find one vulnerability associated with this particular kernel version along with a sample code:</w:t>
+      </w:r>
+    </w:p>
+    <w:p>
+      <w:pPr>
+        <w:rPr>
+          <w:rFonts w:ascii="Verdana" w:eastAsia="Verdana" w:hAnsi="Verdana" w:cs="Verdana"/>
+        </w:rPr>
+      </w:pPr>
+      <w:r>
+        <w:rPr>
+          <w:rFonts w:ascii="Verdana" w:eastAsia="Verdana" w:hAnsi="Verdana" w:cs="Verdana"/>
+        </w:rPr>
+        <w:t>https://www.exploit-db.com/exploits/33824/</w:t>
+      </w:r>
+    </w:p>
+    <w:p>
+      <w:pPr>
+        <w:rPr>
+          <w:rFonts w:ascii="Verdana" w:eastAsia="Verdana" w:hAnsi="Verdana" w:cs="Verdana"/>
+        </w:rPr>
+      </w:pPr>
+      <w:bookmarkStart w:id="0" w:name="_GoBack"/>
+      <w:bookmarkEnd w:id="0"/>
     </w:p>
     <w:p>
       <w:pPr>
@@ -2074,7 +2071,6 @@
         </w:rPr>
         <w:t xml:space="preserve">) with the credentials </w:t>
       </w:r>
-      <w:bookmarkStart w:id="0" w:name="_GoBack"/>
       <w:r>
         <w:rPr>
           <w:rFonts w:ascii="Verdana" w:eastAsia="Verdana" w:hAnsi="Verdana" w:cs="Verdana"/>
@@ -2082,7 +2078,6 @@
         </w:rPr>
         <w:t>demo/demo</w:t>
       </w:r>
-      <w:bookmarkEnd w:id="0"/>
     </w:p>
     <w:p>
       <w:pPr>
@@ -2131,7 +2126,6 @@
         <w:rPr>
           <w:rFonts w:ascii="Verdana" w:eastAsia="Verdana" w:hAnsi="Verdana" w:cs="Verdana"/>
         </w:rPr>
-        <w:lastRenderedPageBreak/>
         <w:t xml:space="preserve">Q9: Bypass authentication in </w:t>
       </w:r>
       <w:r>
@@ -2733,20 +2727,20 @@
         <w:rPr>
           <w:rFonts w:ascii="Verdana" w:eastAsia="Verdana" w:hAnsi="Verdana" w:cs="Verdana"/>
         </w:rPr>
+        <w:t>-----BEGIN PUBLIC KEY-----</w:t>
+      </w:r>
+    </w:p>
+    <w:p>
+      <w:pPr>
+        <w:rPr>
+          <w:rFonts w:ascii="Verdana" w:eastAsia="Verdana" w:hAnsi="Verdana" w:cs="Verdana"/>
+        </w:rPr>
+      </w:pPr>
+      <w:r>
+        <w:rPr>
+          <w:rFonts w:ascii="Verdana" w:eastAsia="Verdana" w:hAnsi="Verdana" w:cs="Verdana"/>
+        </w:rPr>
         <w:lastRenderedPageBreak/>
-        <w:t>-----BEGIN PUBLIC KEY-----</w:t>
-      </w:r>
-    </w:p>
-    <w:p>
-      <w:pPr>
-        <w:rPr>
-          <w:rFonts w:ascii="Verdana" w:eastAsia="Verdana" w:hAnsi="Verdana" w:cs="Verdana"/>
-        </w:rPr>
-      </w:pPr>
-      <w:r>
-        <w:rPr>
-          <w:rFonts w:ascii="Verdana" w:eastAsia="Verdana" w:hAnsi="Verdana" w:cs="Verdana"/>
-        </w:rPr>
         <w:t>MIGfMA0GCSqGSIb3DQEBAQUAA4GNADCBiQKBgQDHzDPjonOa/Yn1YxXmRx45NA/U</w:t>
       </w:r>
     </w:p>
@@ -3389,57 +3383,57 @@
           <w:rFonts w:ascii="Verdana" w:eastAsia="Verdana" w:hAnsi="Verdana" w:cs="Verdana"/>
           <w:i/>
         </w:rPr>
+        <w:t>com/bulbsecurity/</w:t>
+      </w:r>
+      <w:r>
+        <w:rPr>
+          <w:rFonts w:ascii="Verdana" w:eastAsia="Verdana" w:hAnsi="Verdana" w:cs="Verdana"/>
+          <w:i/>
+        </w:rPr>
+        <w:t>framewor</w:t>
+      </w:r>
+      <w:r>
+        <w:rPr>
+          <w:rFonts w:ascii="Verdana" w:eastAsia="Verdana" w:hAnsi="Verdana" w:cs="Verdana"/>
+          <w:i/>
+        </w:rPr>
+        <w:t>k/</w:t>
+      </w:r>
+      <w:r>
+        <w:rPr>
+          <w:rFonts w:ascii="Verdana" w:eastAsia="Verdana" w:hAnsi="Verdana" w:cs="Verdana"/>
+          <w:i/>
+        </w:rPr>
+        <w:t>app</w:t>
+      </w:r>
+      <w:r>
+        <w:rPr>
+          <w:rFonts w:ascii="Verdana" w:eastAsia="Verdana" w:hAnsi="Verdana" w:cs="Verdana"/>
+          <w:i/>
+        </w:rPr>
+        <w:t>/</w:t>
+      </w:r>
+      <w:r>
+        <w:rPr>
+          <w:rFonts w:ascii="Verdana" w:eastAsia="Verdana" w:hAnsi="Verdana" w:cs="Verdana"/>
+          <w:i/>
+        </w:rPr>
+        <w:t>BluetoothScanner$mytask.smali</w:t>
+      </w:r>
+    </w:p>
+    <w:p>
+      <w:pPr>
+        <w:rPr>
+          <w:rFonts w:ascii="Verdana" w:eastAsia="Verdana" w:hAnsi="Verdana" w:cs="Verdana"/>
+          <w:i/>
+        </w:rPr>
+      </w:pPr>
+      <w:r>
+        <w:rPr>
+          <w:rFonts w:ascii="Verdana" w:eastAsia="Verdana" w:hAnsi="Verdana" w:cs="Verdana"/>
+          <w:i/>
+        </w:rPr>
         <w:lastRenderedPageBreak/>
-        <w:t>com/bulbsecurity/</w:t>
-      </w:r>
-      <w:r>
-        <w:rPr>
-          <w:rFonts w:ascii="Verdana" w:eastAsia="Verdana" w:hAnsi="Verdana" w:cs="Verdana"/>
-          <w:i/>
-        </w:rPr>
-        <w:t>framewor</w:t>
-      </w:r>
-      <w:r>
-        <w:rPr>
-          <w:rFonts w:ascii="Verdana" w:eastAsia="Verdana" w:hAnsi="Verdana" w:cs="Verdana"/>
-          <w:i/>
-        </w:rPr>
-        <w:t>k/</w:t>
-      </w:r>
-      <w:r>
-        <w:rPr>
-          <w:rFonts w:ascii="Verdana" w:eastAsia="Verdana" w:hAnsi="Verdana" w:cs="Verdana"/>
-          <w:i/>
-        </w:rPr>
-        <w:t>app</w:t>
-      </w:r>
-      <w:r>
-        <w:rPr>
-          <w:rFonts w:ascii="Verdana" w:eastAsia="Verdana" w:hAnsi="Verdana" w:cs="Verdana"/>
-          <w:i/>
-        </w:rPr>
-        <w:t>/</w:t>
-      </w:r>
-      <w:r>
-        <w:rPr>
-          <w:rFonts w:ascii="Verdana" w:eastAsia="Verdana" w:hAnsi="Verdana" w:cs="Verdana"/>
-          <w:i/>
-        </w:rPr>
-        <w:t>BluetoothScanner$mytask.smali</w:t>
-      </w:r>
-    </w:p>
-    <w:p>
-      <w:pPr>
-        <w:rPr>
-          <w:rFonts w:ascii="Verdana" w:eastAsia="Verdana" w:hAnsi="Verdana" w:cs="Verdana"/>
-          <w:i/>
-        </w:rPr>
-      </w:pPr>
-      <w:r>
-        <w:rPr>
-          <w:rFonts w:ascii="Verdana" w:eastAsia="Verdana" w:hAnsi="Verdana" w:cs="Verdana"/>
-          <w:i/>
-        </w:rPr>
         <w:t>com/bulbsecurity/</w:t>
       </w:r>
       <w:r>
@@ -4881,7 +4875,6 @@
           <w:sz w:val="20"/>
           <w:szCs w:val="20"/>
         </w:rPr>
-        <w:lastRenderedPageBreak/>
         <w:t>if</w:t>
       </w:r>
       <w:r>
@@ -4936,6 +4929,7 @@
           <w:sz w:val="20"/>
           <w:szCs w:val="20"/>
         </w:rPr>
+        <w:lastRenderedPageBreak/>
         <w:t>        return</w:t>
       </w:r>
       <w:r>
@@ -5180,7 +5174,7 @@
       <w:rPr>
         <w:noProof/>
       </w:rPr>
-      <w:t>5</w:t>
+      <w:t>3</w:t>
     </w:r>
     <w:r>
       <w:fldChar w:fldCharType="end"/>

</xml_diff>